<commit_message>
Finsihed requirements and Gadgeteer Design
</commit_message>
<xml_diff>
--- a/Report/ReportDraft.docx
+++ b/Report/ReportDraft.docx
@@ -378,11 +378,9 @@
       <w:r>
         <w:t xml:space="preserve"> The bulk of the work, however, is unsupervised and self-directed through </w:t>
       </w:r>
-      <w:proofErr w:type="gramStart"/>
-      <w:r>
-        <w:t>my</w:t>
-      </w:r>
-      <w:proofErr w:type="gramEnd"/>
+      <w:r>
+        <w:t>individual</w:t>
+      </w:r>
       <w:r>
         <w:t xml:space="preserve"> research of what is needed.</w:t>
       </w:r>
@@ -398,7 +396,25 @@
       </w:r>
       <w:proofErr w:type="spellEnd"/>
       <w:r>
-        <w:t xml:space="preserve">’ Mr Johnston ran for experienced developers to experiment with Gadgeteer. This was in the same context as this project (beehive monitoring). </w:t>
+        <w:t>’ Mr Johnston ran for experienced developers to experiment with Gadgeteer</w:t>
+      </w:r>
+      <w:r>
+        <w:t xml:space="preserve"> [s</w:t>
+      </w:r>
+      <w:r>
+        <w:t>9</w:t>
+      </w:r>
+      <w:r>
+        <w:t>]</w:t>
+      </w:r>
+      <w:r>
+        <w:t>. This was in the same context as this project (beehive monitoring)</w:t>
+      </w:r>
+      <w:r>
+        <w:t>; full details are available in the reference</w:t>
+      </w:r>
+      <w:r>
+        <w:t xml:space="preserve">. </w:t>
       </w:r>
     </w:p>
     <w:p>
@@ -823,7 +839,10 @@
     </w:p>
     <w:p>
       <w:r>
-        <w:t xml:space="preserve">Microsoft’s Gadgeteer platform is a set of open-source hardware consisting of small </w:t>
+        <w:t>Microsoft’s Gadgeteer platform is a set of open-source hardware consisting</w:t>
+      </w:r>
+      <w:r>
+        <w:t xml:space="preserve"> of small </w:t>
       </w:r>
       <w:proofErr w:type="gramStart"/>
       <w:r>
@@ -831,7 +850,10 @@
       </w:r>
       <w:proofErr w:type="gramEnd"/>
       <w:r>
-        <w:t xml:space="preserve"> plug in to a</w:t>
+        <w:t xml:space="preserve"> plug in</w:t>
+      </w:r>
+      <w:r>
+        <w:t>to a</w:t>
       </w:r>
       <w:r>
         <w:t>n ARM-powered</w:t>
@@ -956,7 +978,13 @@
         <w:t xml:space="preserve"> scalability</w:t>
       </w:r>
       <w:r>
-        <w:t xml:space="preserve"> by offering automatic load balancing [NEED TO REVIEW THIS SECTION].</w:t>
+        <w:t xml:space="preserve"> by offering automatic load</w:t>
+      </w:r>
+      <w:r>
+        <w:t xml:space="preserve"> balancing [NEED TO REVIEW THE ADVANTAGES OF ATS</w:t>
+      </w:r>
+      <w:r>
+        <w:t>].</w:t>
       </w:r>
     </w:p>
     <w:p>
@@ -1371,7 +1399,7 @@
         <w:fldChar w:fldCharType="separate"/>
       </w:r>
       <w:r>
-        <w:t>A2</w:t>
+        <w:t>A3</w:t>
       </w:r>
       <w:r>
         <w:fldChar w:fldCharType="end"/>
@@ -2328,10 +2356,13 @@
               <w:t>or data and take pictures</w:t>
             </w:r>
             <w:r>
-              <w:t xml:space="preserve"> at intervals</w:t>
-            </w:r>
-            <w:r>
-              <w:t xml:space="preserve"> specified in the configuration file</w:t>
+              <w:t xml:space="preserve"> at</w:t>
+            </w:r>
+            <w:r>
+              <w:t xml:space="preserve"> regular time intervals, specifiable</w:t>
+            </w:r>
+            <w:r>
+              <w:t xml:space="preserve"> in the configuration file</w:t>
             </w:r>
             <w:r>
               <w:t>.</w:t>
@@ -2348,7 +2379,7 @@
               <w:cnfStyle w:val="000000100000" w:firstRow="0" w:lastRow="0" w:firstColumn="0" w:lastColumn="0" w:oddVBand="0" w:evenVBand="0" w:oddHBand="1" w:evenHBand="0" w:firstRowFirstColumn="0" w:firstRowLastColumn="0" w:lastRowFirstColumn="0" w:lastRowLastColumn="0"/>
             </w:pPr>
             <w:r>
-              <w:t>2</w:t>
+              <w:t>1</w:t>
             </w:r>
           </w:p>
         </w:tc>
@@ -4188,66 +4219,51 @@
       <w:r>
         <w:t>From analysis of the requirements, it is straightforward to identify the key actors and their interaction with the various system components.</w:t>
       </w:r>
+    </w:p>
+    <w:p>
+      <w:r>
+        <w:t>[PIC: Domain model</w:t>
+      </w:r>
+      <w:r>
+        <w:t>; Caption: Core entities are highlighted; some sub-entities have been combined for clarity</w:t>
+      </w:r>
+      <w:r>
+        <w:t>]</w:t>
+      </w:r>
+    </w:p>
+    <w:p>
+      <w:pPr>
+        <w:pStyle w:val="Heading2"/>
+      </w:pPr>
+      <w:r>
+        <w:t>Use Cases</w:t>
+      </w:r>
+    </w:p>
+    <w:p>
+      <w:r>
+        <w:t>There is little human interaction</w:t>
+      </w:r>
+      <w:r>
+        <w:t xml:space="preserve"> from the User during run time (though potentially a reasonable amount of setup)</w:t>
+      </w:r>
+      <w:r>
+        <w:t>, but t</w:t>
+      </w:r>
+      <w:r>
+        <w:t>he MCU itself is also a</w:t>
+      </w:r>
+      <w:r>
+        <w:t>n important actor</w:t>
+      </w:r>
+      <w:r>
+        <w:t xml:space="preserve"> as the external hardware running the software of the monitoring device</w:t>
+      </w:r>
+      <w:r>
+        <w:t xml:space="preserve"> (hardware is indeed an actor []).</w:t>
+      </w:r>
       <w:r>
         <w:t xml:space="preserve"> </w:t>
       </w:r>
-    </w:p>
-    <w:p>
-      <w:r>
-        <w:t>[PIC: Domain model</w:t>
-      </w:r>
-      <w:r>
-        <w:t>; Caption: Core entities are highlighted; s</w:t>
-      </w:r>
-      <w:r>
-        <w:t>ome sub-entities have been co</w:t>
-      </w:r>
-      <w:r>
-        <w:t>m</w:t>
-      </w:r>
-      <w:r>
-        <w:t>bined for</w:t>
-      </w:r>
-      <w:r>
-        <w:t xml:space="preserve"> clarity</w:t>
-      </w:r>
-      <w:r>
-        <w:t>]</w:t>
-      </w:r>
-    </w:p>
-    <w:p>
-      <w:pPr>
-        <w:pStyle w:val="Heading2"/>
-      </w:pPr>
-      <w:r>
-        <w:t>Use Cases</w:t>
-      </w:r>
-    </w:p>
-    <w:p>
-      <w:r>
-        <w:t>There is little human interaction</w:t>
-      </w:r>
-      <w:r>
-        <w:t xml:space="preserve"> from the User during run time (though potentially a reasonable amount of setup)</w:t>
-      </w:r>
-      <w:r>
-        <w:t>, but t</w:t>
-      </w:r>
-      <w:r>
-        <w:t>he MCU itself is also a</w:t>
-      </w:r>
-      <w:r>
-        <w:t>n important actor</w:t>
-      </w:r>
-      <w:r>
-        <w:t xml:space="preserve"> as the external hardware running the software of the monitoring device</w:t>
-      </w:r>
-      <w:r>
-        <w:t xml:space="preserve"> (hardware is indeed an actor []).</w:t>
-      </w:r>
-      <w:r>
-        <w:t xml:space="preserve"> </w:t>
-      </w:r>
       <w:r>
         <w:t xml:space="preserve">The core written use cases are provided </w:t>
       </w:r>
@@ -4270,10 +4286,16 @@
       <w:r>
         <w:t>MCU</w:t>
       </w:r>
+      <w:r>
+        <w:t>/Time</w:t>
+      </w:r>
     </w:p>
     <w:p>
       <w:r>
         <w:t>Core use cases for the MCU ‘interacting’ with the monitoring device.</w:t>
+      </w:r>
+      <w:r>
+        <w:t xml:space="preserve"> These include a few initiated by the MCU on booting, but mainly the operations are time-based triggers.</w:t>
       </w:r>
     </w:p>
     <w:p>
@@ -4510,11 +4532,251 @@
     </w:p>
     <w:p>
       <w:r>
+        <w:t>The overall system is designed consist of three core independent modules, ideally independent from one another. These are:</w:t>
+      </w:r>
+    </w:p>
+    <w:p>
+      <w:pPr>
+        <w:pStyle w:val="ListParagraph"/>
+        <w:numPr>
+          <w:ilvl w:val="0"/>
+          <w:numId w:val="33"/>
+        </w:numPr>
+      </w:pPr>
+      <w:r>
+        <w:t>Monitoring Device – software running on the physical Gadgeteer hardware with two core functions</w:t>
+      </w:r>
+    </w:p>
+    <w:p>
+      <w:pPr>
+        <w:pStyle w:val="ListParagraph"/>
+        <w:numPr>
+          <w:ilvl w:val="1"/>
+          <w:numId w:val="33"/>
+        </w:numPr>
+      </w:pPr>
+      <w:r>
+        <w:t>Gather data from the sensors</w:t>
+      </w:r>
+    </w:p>
+    <w:p>
+      <w:pPr>
+        <w:pStyle w:val="ListParagraph"/>
+        <w:numPr>
+          <w:ilvl w:val="1"/>
+          <w:numId w:val="33"/>
+        </w:numPr>
+      </w:pPr>
+      <w:r>
+        <w:t xml:space="preserve">Transmit all available data to the </w:t>
+      </w:r>
+      <w:r>
+        <w:t>Data API</w:t>
+      </w:r>
+      <w:r>
+        <w:t>.</w:t>
+      </w:r>
+    </w:p>
+    <w:p>
+      <w:pPr>
+        <w:pStyle w:val="ListParagraph"/>
+        <w:numPr>
+          <w:ilvl w:val="0"/>
+          <w:numId w:val="33"/>
+        </w:numPr>
+      </w:pPr>
+      <w:r>
+        <w:t xml:space="preserve">Cloud </w:t>
+      </w:r>
+      <w:r>
+        <w:t>Services – Node.js software running on the</w:t>
+      </w:r>
+      <w:r>
+        <w:t xml:space="preserve"> Windows</w:t>
+      </w:r>
+      <w:r>
+        <w:t xml:space="preserve"> Azure platform with a number of core functions</w:t>
+      </w:r>
+    </w:p>
+    <w:p>
+      <w:pPr>
+        <w:pStyle w:val="ListParagraph"/>
+        <w:numPr>
+          <w:ilvl w:val="1"/>
+          <w:numId w:val="33"/>
+        </w:numPr>
+      </w:pPr>
+      <w:r>
+        <w:t>API for retrieval and st</w:t>
+      </w:r>
+      <w:r>
+        <w:t>orage of any incoming data</w:t>
+      </w:r>
+    </w:p>
+    <w:p>
+      <w:pPr>
+        <w:pStyle w:val="ListParagraph"/>
+        <w:numPr>
+          <w:ilvl w:val="1"/>
+          <w:numId w:val="33"/>
+        </w:numPr>
+      </w:pPr>
+      <w:r>
+        <w:t>API for querying and outputting available data (internal and external)</w:t>
+      </w:r>
+    </w:p>
+    <w:p>
+      <w:pPr>
+        <w:pStyle w:val="ListParagraph"/>
+        <w:numPr>
+          <w:ilvl w:val="1"/>
+          <w:numId w:val="33"/>
+        </w:numPr>
+      </w:pPr>
+      <w:r>
+        <w:t>Web server to deliver content</w:t>
+      </w:r>
+    </w:p>
+    <w:p>
+      <w:pPr>
+        <w:pStyle w:val="ListParagraph"/>
+        <w:numPr>
+          <w:ilvl w:val="1"/>
+          <w:numId w:val="33"/>
+        </w:numPr>
+      </w:pPr>
+      <w:r>
+        <w:t>Service for communicating data-driven alerts.</w:t>
+      </w:r>
+    </w:p>
+    <w:p>
+      <w:pPr>
+        <w:pStyle w:val="ListParagraph"/>
+        <w:numPr>
+          <w:ilvl w:val="0"/>
+          <w:numId w:val="33"/>
+        </w:numPr>
+      </w:pPr>
+      <w:r>
+        <w:t>Front-end</w:t>
+      </w:r>
+      <w:r>
+        <w:t xml:space="preserve"> – </w:t>
+      </w:r>
+      <w:r>
+        <w:t xml:space="preserve">web application for users </w:t>
+      </w:r>
+      <w:r>
+        <w:t xml:space="preserve">with </w:t>
+      </w:r>
+      <w:r>
+        <w:t xml:space="preserve">the central </w:t>
+      </w:r>
+      <w:r>
+        <w:t>operation</w:t>
+      </w:r>
+      <w:r>
+        <w:t xml:space="preserve"> being</w:t>
+      </w:r>
+    </w:p>
+    <w:p>
+      <w:pPr>
+        <w:pStyle w:val="ListParagraph"/>
+        <w:numPr>
+          <w:ilvl w:val="1"/>
+          <w:numId w:val="33"/>
+        </w:numPr>
+      </w:pPr>
+      <w:r>
+        <w:t>Customisable a</w:t>
+      </w:r>
+      <w:r>
+        <w:t xml:space="preserve">ccess </w:t>
+      </w:r>
+      <w:r>
+        <w:t>to the</w:t>
+      </w:r>
+      <w:r>
+        <w:t xml:space="preserve"> Data API to </w:t>
+      </w:r>
+      <w:r>
+        <w:t>visually display live data and trends</w:t>
+      </w:r>
+      <w:r>
+        <w:t xml:space="preserve"> and set/retrieve settings</w:t>
+      </w:r>
+      <w:r>
+        <w:t>.</w:t>
+      </w:r>
+    </w:p>
+    <w:p>
+      <w:r>
+        <w:t xml:space="preserve">Module </w:t>
+      </w:r>
+      <w:r>
+        <w:t>2</w:t>
+      </w:r>
+      <w:r>
+        <w:t xml:space="preserve"> is really two sub-modules operating in the same environment; they too are in fact operationally independent. The Data API carries out tasks </w:t>
+      </w:r>
+      <w:r>
+        <w:t>2</w:t>
+      </w:r>
+      <w:r>
+        <w:t xml:space="preserve">a and </w:t>
+      </w:r>
+      <w:r>
+        <w:t>2</w:t>
+      </w:r>
+      <w:r>
+        <w:t xml:space="preserve">b, leaving the Web Services to perform tasks </w:t>
+      </w:r>
+      <w:r>
+        <w:t>2</w:t>
+      </w:r>
+      <w:r>
+        <w:t xml:space="preserve">c and </w:t>
+      </w:r>
+      <w:proofErr w:type="gramStart"/>
+      <w:r>
+        <w:t>2</w:t>
+      </w:r>
+      <w:r>
+        <w:t>d</w:t>
+      </w:r>
+      <w:proofErr w:type="gramEnd"/>
+      <w:r>
+        <w:t>.</w:t>
+      </w:r>
+    </w:p>
+    <w:p>
+      <w:r>
+        <w:t xml:space="preserve"> </w:t>
+      </w:r>
+      <w:r>
         <w:t>[PIC: architecture simple (UML)]</w:t>
       </w:r>
     </w:p>
     <w:p>
       <w:r>
+        <w:lastRenderedPageBreak/>
+        <w:t xml:space="preserve">The key point is that any individual module can be replaced by a similarly operating one to leave the full system running in the same way as before. For example, </w:t>
+      </w:r>
+      <w:r>
+        <w:t>someone may wish to implement the system on a different platform, perhaps a traditional ASP.NET plus SQL Server implementation, which would require a rewrite of the Data API and Web Services module but no other components need be affected</w:t>
+      </w:r>
+      <w:r>
+        <w:t xml:space="preserve">. Similarly, the Gadgeteer module could quite easily be replaced by a similar piece of embedded hardware like the Arduino running a program to send data from a series of sensors. Finally, the front-end is very replaceable due to the designed flexibility of the </w:t>
+      </w:r>
+      <w:r>
+        <w:t>D</w:t>
+      </w:r>
+      <w:r>
+        <w:t>ata API.</w:t>
+      </w:r>
+    </w:p>
+    <w:p>
+      <w:r>
         <w:t>[PIC: architecture detail (graphical)]</w:t>
       </w:r>
     </w:p>
@@ -4523,48 +4785,828 @@
         <w:pStyle w:val="Heading2"/>
       </w:pPr>
       <w:r>
-        <w:t>Monitoring device</w:t>
-      </w:r>
-    </w:p>
-    <w:p>
+        <w:t>System components</w:t>
+      </w:r>
+    </w:p>
+    <w:p>
+      <w:pPr>
+        <w:pStyle w:val="Heading3"/>
+      </w:pPr>
+      <w:r>
+        <w:t xml:space="preserve">Monitoring </w:t>
+      </w:r>
+      <w:r>
+        <w:t>D</w:t>
+      </w:r>
+      <w:r>
+        <w:t>evice</w:t>
+      </w:r>
+    </w:p>
+    <w:p>
+      <w:pPr>
+        <w:pStyle w:val="Heading4"/>
+      </w:pPr>
+      <w:r>
+        <w:t>Hardware Configuration</w:t>
+      </w:r>
+    </w:p>
+    <w:p>
+      <w:r>
+        <w:t xml:space="preserve">The </w:t>
+      </w:r>
+      <w:r>
+        <w:t xml:space="preserve">Gadgeteer </w:t>
+      </w:r>
+      <w:r>
+        <w:t>hardware was assembled</w:t>
+      </w:r>
+      <w:r>
+        <w:t xml:space="preserve"> with the following off-the-shelf </w:t>
+      </w:r>
+      <w:r>
+        <w:t xml:space="preserve">modules (provided by Microsoft Research Cambridge but commercially available, </w:t>
+      </w:r>
+      <w:r>
+        <w:t xml:space="preserve">for example from the GHI catalogue </w:t>
+      </w:r>
+      <w:r>
+        <w:t>[ ]):</w:t>
+      </w:r>
+    </w:p>
+    <w:p>
+      <w:pPr>
+        <w:pStyle w:val="ListParagraph"/>
+        <w:numPr>
+          <w:ilvl w:val="0"/>
+          <w:numId w:val="34"/>
+        </w:numPr>
+      </w:pPr>
+      <w:r>
+        <w:t xml:space="preserve">Microcontroller - 14 socket </w:t>
+      </w:r>
+      <w:r>
+        <w:t>FEZ Spider m</w:t>
+      </w:r>
+      <w:r>
+        <w:t>ainboard</w:t>
+      </w:r>
+    </w:p>
+    <w:p>
+      <w:pPr>
+        <w:pStyle w:val="ListParagraph"/>
+        <w:numPr>
+          <w:ilvl w:val="0"/>
+          <w:numId w:val="34"/>
+        </w:numPr>
+      </w:pPr>
+      <w:r>
+        <w:t>Power supply</w:t>
+      </w:r>
+      <w:r>
+        <w:t xml:space="preserve"> - dual support for USB and DC</w:t>
+      </w:r>
+    </w:p>
+    <w:p>
+      <w:pPr>
+        <w:pStyle w:val="ListParagraph"/>
+        <w:numPr>
+          <w:ilvl w:val="0"/>
+          <w:numId w:val="34"/>
+        </w:numPr>
+      </w:pPr>
+      <w:r>
+        <w:t>SD card module</w:t>
+      </w:r>
+    </w:p>
+    <w:p>
+      <w:pPr>
+        <w:pStyle w:val="ListParagraph"/>
+        <w:numPr>
+          <w:ilvl w:val="0"/>
+          <w:numId w:val="34"/>
+        </w:numPr>
+      </w:pPr>
+      <w:r>
+        <w:t>Wi-Fi</w:t>
+      </w:r>
+      <w:r>
+        <w:t xml:space="preserve"> -</w:t>
+      </w:r>
+      <w:r>
+        <w:t xml:space="preserve"> RS21</w:t>
+      </w:r>
+      <w:r>
+        <w:t xml:space="preserve"> version</w:t>
+      </w:r>
+    </w:p>
+    <w:p>
+      <w:pPr>
+        <w:pStyle w:val="ListParagraph"/>
+        <w:numPr>
+          <w:ilvl w:val="0"/>
+          <w:numId w:val="34"/>
+        </w:numPr>
+      </w:pPr>
+      <w:r>
+        <w:t>Sensors</w:t>
+      </w:r>
+    </w:p>
+    <w:p>
+      <w:pPr>
+        <w:pStyle w:val="ListParagraph"/>
+        <w:numPr>
+          <w:ilvl w:val="1"/>
+          <w:numId w:val="34"/>
+        </w:numPr>
+      </w:pPr>
+      <w:r>
+        <w:t>Light</w:t>
+      </w:r>
+    </w:p>
+    <w:p>
+      <w:pPr>
+        <w:pStyle w:val="ListParagraph"/>
+        <w:numPr>
+          <w:ilvl w:val="1"/>
+          <w:numId w:val="34"/>
+        </w:numPr>
+      </w:pPr>
+      <w:r>
+        <w:t>Temperature / Humidity</w:t>
+      </w:r>
+      <w:r>
+        <w:t xml:space="preserve"> (combined)</w:t>
+      </w:r>
+    </w:p>
+    <w:p>
+      <w:pPr>
+        <w:pStyle w:val="ListParagraph"/>
+        <w:numPr>
+          <w:ilvl w:val="1"/>
+          <w:numId w:val="34"/>
+        </w:numPr>
+      </w:pPr>
+      <w:r>
+        <w:t>Temperature / Pressure</w:t>
+      </w:r>
+      <w:r>
+        <w:t xml:space="preserve"> (combined</w:t>
+      </w:r>
+      <w:r>
+        <w:t>, ‘Barometer’ in the catalogue</w:t>
+      </w:r>
+      <w:r>
+        <w:t>)</w:t>
+      </w:r>
+    </w:p>
+    <w:p>
+      <w:pPr>
+        <w:pStyle w:val="ListParagraph"/>
+        <w:numPr>
+          <w:ilvl w:val="1"/>
+          <w:numId w:val="34"/>
+        </w:numPr>
+      </w:pPr>
+      <w:r>
+        <w:t>Accelerometer</w:t>
+      </w:r>
+    </w:p>
+    <w:p>
+      <w:pPr>
+        <w:pStyle w:val="ListParagraph"/>
+        <w:numPr>
+          <w:ilvl w:val="1"/>
+          <w:numId w:val="34"/>
+        </w:numPr>
+      </w:pPr>
+      <w:r>
+        <w:t>Camera</w:t>
+      </w:r>
+      <w:r>
+        <w:t xml:space="preserve"> - 320 x 240 resolution</w:t>
+      </w:r>
+    </w:p>
+    <w:p>
+      <w:r>
+        <w:t>In addition, an ordinary SD card (8GB SanDisk SDHC) is used in the SD module for permanent storage, and the mainboard is powered by a commercial 5V USB power pack.</w:t>
+      </w:r>
+      <w:r>
+        <w:t xml:space="preserve"> It is likely that combinations of similar modules would work just as well; these are merely the most useful ones available for this project.</w:t>
+      </w:r>
+    </w:p>
+    <w:p>
+      <w:r>
+        <w:lastRenderedPageBreak/>
+        <w:t xml:space="preserve"> [PIC: Device-VF. Caption: </w:t>
+      </w:r>
+      <w:r>
+        <w:t>Fully assembled</w:t>
+      </w:r>
+      <w:r>
+        <w:t xml:space="preserve"> device. Assembly takes under </w:t>
+      </w:r>
+      <w:r>
+        <w:t>one hour thanks to</w:t>
+      </w:r>
+      <w:r>
+        <w:t xml:space="preserve"> the</w:t>
+      </w:r>
+      <w:r>
+        <w:t xml:space="preserve"> simple</w:t>
+      </w:r>
+      <w:r>
+        <w:t xml:space="preserve"> modular</w:t>
+      </w:r>
+      <w:r>
+        <w:t xml:space="preserve"> socket-based architecture. The modules are mounted on a Tamiya prototyping plate</w:t>
+      </w:r>
+      <w:r>
+        <w:t xml:space="preserve"> (16 x 12 cm)</w:t>
+      </w:r>
+      <w:r>
+        <w:t xml:space="preserve"> []]</w:t>
+      </w:r>
+    </w:p>
+    <w:p>
+      <w:r>
+        <w:t xml:space="preserve">Based on the requirements, as informed by the research of what is needed to monitor the health of a beehive, it was decided that the following properties were to be derived </w:t>
+      </w:r>
+      <w:r>
+        <w:t>from</w:t>
+      </w:r>
+      <w:r>
+        <w:t xml:space="preserve"> these sensors</w:t>
+      </w:r>
+      <w:r>
+        <w:t>, in the first instance:</w:t>
+      </w:r>
+    </w:p>
+    <w:p>
+      <w:pPr>
+        <w:pStyle w:val="ListParagraph"/>
+        <w:numPr>
+          <w:ilvl w:val="0"/>
+          <w:numId w:val="35"/>
+        </w:numPr>
+      </w:pPr>
+      <w:r>
+        <w:rPr>
+          <w:b/>
+        </w:rPr>
+        <w:t>Temperature</w:t>
+      </w:r>
+      <w:r>
+        <w:t>, inside</w:t>
+      </w:r>
+    </w:p>
+    <w:p>
+      <w:pPr>
+        <w:pStyle w:val="ListParagraph"/>
+        <w:numPr>
+          <w:ilvl w:val="0"/>
+          <w:numId w:val="35"/>
+        </w:numPr>
+      </w:pPr>
+      <w:r>
+        <w:rPr>
+          <w:b/>
+        </w:rPr>
+        <w:t>Temperature</w:t>
+      </w:r>
+      <w:r>
+        <w:t>, outside</w:t>
+      </w:r>
+    </w:p>
+    <w:p>
+      <w:pPr>
+        <w:pStyle w:val="ListParagraph"/>
+        <w:numPr>
+          <w:ilvl w:val="0"/>
+          <w:numId w:val="35"/>
+        </w:numPr>
+      </w:pPr>
+      <w:r>
+        <w:rPr>
+          <w:b/>
+        </w:rPr>
+        <w:t>Temperature differential</w:t>
+      </w:r>
+      <w:r>
+        <w:t>, in minus out</w:t>
+      </w:r>
+    </w:p>
+    <w:p>
+      <w:pPr>
+        <w:pStyle w:val="ListParagraph"/>
+        <w:numPr>
+          <w:ilvl w:val="0"/>
+          <w:numId w:val="35"/>
+        </w:numPr>
+      </w:pPr>
+      <w:r>
+        <w:rPr>
+          <w:b/>
+        </w:rPr>
+        <w:t>Humidity</w:t>
+      </w:r>
+      <w:r>
+        <w:t>, inside</w:t>
+      </w:r>
+    </w:p>
+    <w:p>
+      <w:pPr>
+        <w:pStyle w:val="ListParagraph"/>
+        <w:numPr>
+          <w:ilvl w:val="0"/>
+          <w:numId w:val="35"/>
+        </w:numPr>
+      </w:pPr>
+      <w:r>
+        <w:rPr>
+          <w:b/>
+        </w:rPr>
+        <w:t>Light</w:t>
+      </w:r>
+      <w:r>
+        <w:t xml:space="preserve"> level</w:t>
+      </w:r>
+    </w:p>
+    <w:p>
+      <w:pPr>
+        <w:pStyle w:val="ListParagraph"/>
+        <w:numPr>
+          <w:ilvl w:val="0"/>
+          <w:numId w:val="35"/>
+        </w:numPr>
+      </w:pPr>
+      <w:r>
+        <w:rPr>
+          <w:b/>
+        </w:rPr>
+        <w:t>Motion</w:t>
+      </w:r>
+      <w:r>
+        <w:t xml:space="preserve">, </w:t>
+      </w:r>
+      <w:r>
+        <w:t>as a Boolean</w:t>
+      </w:r>
+      <w:r>
+        <w:t xml:space="preserve"> (</w:t>
+      </w:r>
+      <w:r>
+        <w:t>moving or not</w:t>
+      </w:r>
+      <w:r>
+        <w:t>)</w:t>
+      </w:r>
+      <w:r>
+        <w:t>, indicating external disturbance</w:t>
+      </w:r>
+    </w:p>
+    <w:p>
+      <w:pPr>
+        <w:pStyle w:val="ListParagraph"/>
+        <w:numPr>
+          <w:ilvl w:val="0"/>
+          <w:numId w:val="35"/>
+        </w:numPr>
+      </w:pPr>
+      <w:r>
+        <w:rPr>
+          <w:b/>
+        </w:rPr>
+        <w:t>Image</w:t>
+      </w:r>
+      <w:r>
+        <w:t>, at the beehive entrance.</w:t>
+      </w:r>
+    </w:p>
+    <w:p>
+      <w:r>
+        <w:t xml:space="preserve">The </w:t>
+      </w:r>
+      <w:r>
+        <w:t>six core</w:t>
+      </w:r>
+      <w:r>
+        <w:t xml:space="preserve"> numeric properties are the variables that form a single data point every time a measurement is requested.</w:t>
+      </w:r>
+      <w:r>
+        <w:t xml:space="preserve"> The still image is requested simultaneously, but is not bundled with the numeric data.</w:t>
+      </w:r>
+    </w:p>
+    <w:p>
+      <w:r>
+        <w:t>The variable missing from this list but of significant importance</w:t>
+      </w:r>
+      <w:r>
+        <w:t xml:space="preserve"> from the requirements</w:t>
+      </w:r>
+      <w:r>
+        <w:t xml:space="preserve"> is </w:t>
+      </w:r>
+      <w:r>
+        <w:t>bee</w:t>
+      </w:r>
+      <w:r>
+        <w:t>hive mass. No Gadgeteer sensor exists for this purpose, so during the second round of prototyping (work package two) an attempt was made to build such a mass sensor for Gadgeteer. This was ultimately unsuccessful (see §AX)</w:t>
+      </w:r>
+      <w:r>
+        <w:t>, but inspired the idea of making a Gadgeteer simulator to produce semi-random data for any arbitrary numeric sensor (see §X.X).</w:t>
+      </w:r>
+      <w:r>
+        <w:t xml:space="preserve"> This allows testing of the system to ensure it is able to support new sensors when they become available (see testing sec.).</w:t>
+      </w:r>
+    </w:p>
+    <w:p>
+      <w:pPr>
+        <w:pStyle w:val="Heading4"/>
+      </w:pPr>
+      <w:r>
+        <w:t>Programming the Device</w:t>
+      </w:r>
+    </w:p>
+    <w:p>
+      <w:r>
+        <w:t>Having built the device, it is then programmed in Visual Studio with the Gadgeteer and NETMF SDKs. Debugging and deployment is through a USB connection.</w:t>
+      </w:r>
+    </w:p>
+    <w:p>
+      <w:r>
+        <w:t xml:space="preserve">[PIC: </w:t>
+      </w:r>
+      <w:r>
+        <w:t>GadgeteerDesign_V2min.png</w:t>
+      </w:r>
+      <w:r>
+        <w:t xml:space="preserve">. Caption: Visual Studio’s Gadgeteer Design View. The modules in use are selected and ‘connected’ to the mainboard socket to which each is connected. Doing so exposes each </w:t>
+      </w:r>
+      <w:proofErr w:type="gramStart"/>
+      <w:r>
+        <w:t>module’</w:t>
+      </w:r>
+      <w:r>
+        <w:t>s</w:t>
+      </w:r>
+      <w:proofErr w:type="gramEnd"/>
+      <w:r>
+        <w:t xml:space="preserve"> SDK s</w:t>
+      </w:r>
+      <w:r>
+        <w:t xml:space="preserve">o it can be </w:t>
+      </w:r>
+      <w:r>
+        <w:t xml:space="preserve">used when writing </w:t>
+      </w:r>
+      <w:r>
+        <w:t>the program.</w:t>
+      </w:r>
+      <w:r>
+        <w:t>]</w:t>
+      </w:r>
+    </w:p>
+    <w:p>
+      <w:pPr>
+        <w:pStyle w:val="Heading4"/>
+      </w:pPr>
+      <w:r>
+        <w:lastRenderedPageBreak/>
+        <w:t>Program Design</w:t>
+      </w:r>
+    </w:p>
+    <w:p>
+      <w:r>
+        <w:t xml:space="preserve">The </w:t>
+      </w:r>
+      <w:r>
+        <w:t>Gadgeteer</w:t>
+      </w:r>
+      <w:r>
+        <w:t xml:space="preserve"> platform differs </w:t>
+      </w:r>
+      <w:r>
+        <w:t>from</w:t>
+      </w:r>
+      <w:r>
+        <w:t xml:space="preserve"> traditional embedded device programming</w:t>
+      </w:r>
+      <w:r>
+        <w:t>, which mainly focuses on compact, relatively low-level C code</w:t>
+      </w:r>
+      <w:r>
+        <w:t>.</w:t>
+      </w:r>
+      <w:r>
+        <w:t xml:space="preserve"> I</w:t>
+      </w:r>
+      <w:r>
+        <w:t>t uses a</w:t>
+      </w:r>
+      <w:r>
+        <w:t xml:space="preserve"> very</w:t>
+      </w:r>
+      <w:r>
+        <w:t xml:space="preserve"> </w:t>
+      </w:r>
+      <w:r>
+        <w:t>high-level, object-oriented language, C#. This offers advantages in speeding up development time and allows use of good design practices. The key design pattern this allows is the event-driven model, which is used by many of the Gadgeteer modules</w:t>
+      </w:r>
+      <w:r>
+        <w:t xml:space="preserve"> [</w:t>
+      </w:r>
+      <w:r>
+        <w:t>s10</w:t>
+      </w:r>
+      <w:r>
+        <w:t>]</w:t>
+      </w:r>
+      <w:r>
+        <w:t xml:space="preserve">. Rather than running a </w:t>
+      </w:r>
+      <w:r>
+        <w:rPr>
+          <w:i/>
+        </w:rPr>
+        <w:t>while</w:t>
+      </w:r>
+      <w:r>
+        <w:rPr>
+          <w:i/>
+        </w:rPr>
+        <w:t xml:space="preserve"> </w:t>
+      </w:r>
+      <w:r>
+        <w:rPr>
+          <w:i/>
+        </w:rPr>
+        <w:t>(true)</w:t>
+      </w:r>
+      <w:r>
+        <w:t xml:space="preserve"> loop and polling sensors, buttons etc., </w:t>
+      </w:r>
+      <w:proofErr w:type="gramStart"/>
+      <w:r>
+        <w:t>an</w:t>
+      </w:r>
+      <w:proofErr w:type="gramEnd"/>
+      <w:r>
+        <w:t xml:space="preserve"> event handler is setup, with its </w:t>
+      </w:r>
+      <w:proofErr w:type="spellStart"/>
+      <w:r>
+        <w:t>callback</w:t>
+      </w:r>
+      <w:proofErr w:type="spellEnd"/>
+      <w:r>
+        <w:t xml:space="preserve"> method fired asynchronously when the hardware responds.</w:t>
+      </w:r>
+    </w:p>
+    <w:p>
+      <w:r>
+        <w:t>[CODE: e.g. of setting up an event handler for a sensor]</w:t>
+      </w:r>
+    </w:p>
+    <w:p>
+      <w:r>
+        <w:t xml:space="preserve">Multiple handlers are queued on the Gadgeteer event dispatcher; the dispatcher then sends events back to the main program thread for execution, </w:t>
+      </w:r>
+      <w:r>
+        <w:t>with multi-threading handled behind the scenes</w:t>
+      </w:r>
+      <w:r>
+        <w:t xml:space="preserve">. Because of this design, the ideal way to perform regular operations is using the native </w:t>
+      </w:r>
+      <w:proofErr w:type="spellStart"/>
+      <w:r>
+        <w:rPr>
+          <w:i/>
+        </w:rPr>
+        <w:t>Gadgeteer.Timer</w:t>
+      </w:r>
+      <w:proofErr w:type="spellEnd"/>
+      <w:r>
+        <w:t xml:space="preserve"> class, which allows a method to be fired at regular intervals.</w:t>
+      </w:r>
+    </w:p>
+    <w:p>
+      <w:r>
+        <w:t>[CODE: setting up timer]</w:t>
+      </w:r>
+    </w:p>
+    <w:p>
+      <w:r>
+        <w:t>The main use of this is to periodically retrieve data from the sensors, which is then transmitted to the RESTful web API over HTTP.</w:t>
+      </w:r>
+      <w:r>
+        <w:t xml:space="preserve"> In fact, almost all activity after the initial device boot is governed by this one Timer. The initial boot itself sets up all the module handlers and initialises their state (connecting to Wi-Fi, loading settings from the SD card, creating directory structures on the file system, synchronising the system clock etc.), and finally starts the Timer to schedule periodic sensor readings. </w:t>
+      </w:r>
+    </w:p>
+    <w:p>
+      <w:r>
+        <w:t>[</w:t>
+      </w:r>
       <w:r>
         <w:t>Activity diagram for one update cycle (get data, save, push, errors etc.)</w:t>
       </w:r>
+      <w:r>
+        <w:t>]</w:t>
+      </w:r>
+    </w:p>
+    <w:p>
+      <w:r>
+        <w:t>Despite the advantages of the Gadgeteer software platform, it cannot get around the limitations of embedded devices. Their small memory</w:t>
+      </w:r>
+      <w:r>
+        <w:t xml:space="preserve"> means the .NET MF libraries are much reduced from .NET’s offering; for </w:t>
+      </w:r>
+      <w:proofErr w:type="gramStart"/>
+      <w:r>
+        <w:t>example</w:t>
+      </w:r>
+      <w:proofErr w:type="gramEnd"/>
+      <w:r>
+        <w:t xml:space="preserve"> there are no key-value pair based data structures on NETMF, and string operations are much more limited. This fact necessitated implementing a few methods/classes normally taken for granted, such as </w:t>
+      </w:r>
+      <w:proofErr w:type="spellStart"/>
+      <w:proofErr w:type="gramStart"/>
+      <w:r>
+        <w:t>string.join</w:t>
+      </w:r>
+      <w:proofErr w:type="spellEnd"/>
+      <w:r>
+        <w:t>(</w:t>
+      </w:r>
+      <w:proofErr w:type="gramEnd"/>
+      <w:r>
+        <w:t>).</w:t>
+      </w:r>
+    </w:p>
+    <w:p>
+      <w:r>
+        <w:lastRenderedPageBreak/>
+        <w:t>Device flexibility is obtained through two means: good program design, and use of the SD card to load numerous settings from an XML configuration file.</w:t>
+      </w:r>
+      <w:r>
+        <w:t xml:space="preserve"> Due to the differences between </w:t>
+      </w:r>
+      <w:r>
+        <w:t xml:space="preserve">Gadgeteer’s </w:t>
+      </w:r>
+      <w:r>
+        <w:t xml:space="preserve">implementation of sensor modules, and that fact that multiple variables (‘channels’) can be derived from a single module (The </w:t>
+      </w:r>
+      <w:proofErr w:type="spellStart"/>
+      <w:r>
+        <w:rPr>
+          <w:i/>
+        </w:rPr>
+        <w:t>temperatureHumidity</w:t>
+      </w:r>
+      <w:proofErr w:type="spellEnd"/>
+      <w:r>
+        <w:t xml:space="preserve"> module reads both temperature and humidity), the approach taken was to focus on the variables themselves. The Channel class abstracts the details of a variable away from its parent module, so the Device can be modelled as a serious of sensor modules </w:t>
+      </w:r>
+      <w:r>
+        <w:t>giving</w:t>
+      </w:r>
+      <w:r>
+        <w:t xml:space="preserve"> rise to a set of</w:t>
+      </w:r>
+      <w:r>
+        <w:t xml:space="preserve"> distinct</w:t>
+      </w:r>
+      <w:r>
+        <w:t xml:space="preserve"> channels.</w:t>
+      </w:r>
+    </w:p>
+    <w:p>
+      <w:r>
+        <w:t>[CODE: channel class]</w:t>
+      </w:r>
+    </w:p>
+    <w:p>
+      <w:r>
+        <w:t xml:space="preserve">The </w:t>
+      </w:r>
+      <w:proofErr w:type="spellStart"/>
+      <w:r>
+        <w:t>SensorsHandler</w:t>
+      </w:r>
+      <w:proofErr w:type="spellEnd"/>
+      <w:r>
+        <w:t xml:space="preserve"> class sets up the sensor modules and their event handlers, and lays</w:t>
+      </w:r>
+      <w:r>
+        <w:t xml:space="preserve"> out which Channels to measure.</w:t>
+      </w:r>
+    </w:p>
+    <w:p>
+      <w:r>
+        <w:t xml:space="preserve">[CODE: </w:t>
+      </w:r>
+      <w:proofErr w:type="spellStart"/>
+      <w:r>
+        <w:t>SensorHandler</w:t>
+      </w:r>
+      <w:proofErr w:type="spellEnd"/>
+      <w:r>
+        <w:t xml:space="preserve"> class – fields only]</w:t>
+      </w:r>
+    </w:p>
+    <w:p>
+      <w:r>
+        <w:t xml:space="preserve">It is thus straightforward to start measuring a new variable, </w:t>
+      </w:r>
+      <w:r>
+        <w:t>especially so</w:t>
+      </w:r>
+      <w:r>
+        <w:t xml:space="preserve"> from </w:t>
+      </w:r>
+      <w:r>
+        <w:t xml:space="preserve">an existing </w:t>
+      </w:r>
+      <w:r>
+        <w:t>module</w:t>
+      </w:r>
+      <w:r>
+        <w:t>, but also</w:t>
+      </w:r>
+      <w:r>
+        <w:t xml:space="preserve"> by </w:t>
+      </w:r>
+      <w:r>
+        <w:t>implementing</w:t>
+      </w:r>
+      <w:r>
+        <w:t xml:space="preserve"> a new </w:t>
+      </w:r>
+      <w:r>
+        <w:t xml:space="preserve">sensor </w:t>
+      </w:r>
+      <w:r>
+        <w:t>module.</w:t>
+      </w:r>
+      <w:r>
+        <w:t xml:space="preserve"> No other classes need modifying, and all channels will flow to the API.</w:t>
+      </w:r>
+    </w:p>
+    <w:p>
+      <w:r>
+        <w:t xml:space="preserve">Whilst it is essential to change the program code when new sensors are added, the same is not true for many other variables. The XML configuration file offers an easy way to change the Device settings without having to reprogram the device. This is particularly important for non-technically-minded users, whom may be given a pre-built and </w:t>
+      </w:r>
+      <w:r>
+        <w:t>pre-</w:t>
+      </w:r>
+      <w:r>
+        <w:t>programmed device but have a need to change the settings.</w:t>
+      </w:r>
+    </w:p>
+    <w:p>
+      <w:r>
+        <w:t>[CODE: config.xml]</w:t>
+      </w:r>
+    </w:p>
+    <w:p>
+      <w:r>
+        <w:t>Most usefully, the network settings can be changed so the Device can work on different wireless networks through simple changing of the configuration file. Similarly, the update frequency can be altered to reflect demands of limited power.</w:t>
+      </w:r>
+      <w:bookmarkStart w:id="2" w:name="_GoBack"/>
+      <w:bookmarkEnd w:id="2"/>
+    </w:p>
+    <w:p>
+      <w:pPr>
+        <w:pStyle w:val="Heading3"/>
+      </w:pPr>
+      <w:r>
+        <w:t>RESTful API and other server logic</w:t>
+      </w:r>
+    </w:p>
+    <w:p>
+      <w:pPr>
+        <w:pStyle w:val="Heading3"/>
+      </w:pPr>
+      <w:r>
+        <w:t>Web application</w:t>
+      </w:r>
+    </w:p>
+    <w:p>
+      <w:r>
+        <w:t>Activity diagram for one update cycle (get data, update UI – graphs, alarms)</w:t>
+      </w:r>
     </w:p>
     <w:p>
       <w:pPr>
         <w:pStyle w:val="Heading2"/>
       </w:pPr>
       <w:r>
+        <w:lastRenderedPageBreak/>
         <w:t>Data model</w:t>
       </w:r>
     </w:p>
     <w:p>
       <w:pPr>
-        <w:pStyle w:val="Heading2"/>
-      </w:pPr>
-      <w:r>
-        <w:t>RESTful API and other server logic</w:t>
-      </w:r>
-    </w:p>
-    <w:p>
-      <w:pPr>
-        <w:pStyle w:val="Heading2"/>
-      </w:pPr>
-      <w:r>
-        <w:t>Web application</w:t>
-      </w:r>
-    </w:p>
-    <w:p>
-      <w:r>
-        <w:t xml:space="preserve">Activity diagram for one update cycle (get data, </w:t>
-      </w:r>
-      <w:r>
-        <w:t>update UI – graphs, alarms)</w:t>
-      </w:r>
-    </w:p>
-    <w:p>
-      <w:pPr>
         <w:pStyle w:val="Heading1"/>
       </w:pPr>
       <w:r>
@@ -4572,13 +5614,11 @@
       </w:r>
     </w:p>
     <w:p>
-      <w:proofErr w:type="gramStart"/>
-      <w:r>
-        <w:t>Field tests</w:t>
-      </w:r>
-      <w:proofErr w:type="gramEnd"/>
-      <w:r>
-        <w:t>, user-acceptance for the web app.</w:t>
+      <w:r>
+        <w:t>Field tests, user-acceptance for the web app.</w:t>
+      </w:r>
+      <w:r>
+        <w:t xml:space="preserve"> Replacing components (e.g. Gadgeteer simulator acting as Monitoring Device).</w:t>
       </w:r>
     </w:p>
     <w:p>
@@ -4623,7 +5663,6 @@
         </w:numPr>
       </w:pPr>
       <w:r>
-        <w:lastRenderedPageBreak/>
         <w:t>Implement new chart on the web app</w:t>
       </w:r>
     </w:p>
@@ -4719,6 +5758,38 @@
     </w:p>
     <w:p/>
     <w:p>
+      <w:proofErr w:type="spellStart"/>
+      <w:r>
+        <w:t>NodeJS</w:t>
+      </w:r>
+      <w:proofErr w:type="spellEnd"/>
+      <w:r>
+        <w:t xml:space="preserve"> start-up: </w:t>
+      </w:r>
+      <w:hyperlink r:id="rId10" w:history="1">
+        <w:r>
+          <w:rPr>
+            <w:rStyle w:val="Hyperlink"/>
+          </w:rPr>
+          <w:t>https://leanpub.com/nodebeginner</w:t>
+        </w:r>
+      </w:hyperlink>
+    </w:p>
+    <w:p>
+      <w:r>
+        <w:t>Diagrams</w:t>
+      </w:r>
+      <w:r>
+        <w:t xml:space="preserve"> were</w:t>
+      </w:r>
+      <w:r>
+        <w:t xml:space="preserve"> produced with Gliffy</w:t>
+      </w:r>
+      <w:r>
+        <w:t>.com, using images from OpenClipArt.org</w:t>
+      </w:r>
+    </w:p>
+    <w:p>
       <w:pPr>
         <w:sectPr>
           <w:pgSz w:w="11906" w:h="16838"/>
@@ -4727,16 +5798,8 @@
           <w:docGrid w:linePitch="360"/>
         </w:sectPr>
       </w:pPr>
-      <w:proofErr w:type="spellStart"/>
-      <w:r>
-        <w:t>NodeJS</w:t>
-      </w:r>
-      <w:proofErr w:type="spellEnd"/>
-      <w:r>
-        <w:t xml:space="preserve"> start-up: </w:t>
-      </w:r>
-      <w:r>
-        <w:t>https://leanpub.com/nodebeginner</w:t>
+      <w:r>
+        <w:t>GHI documentation for bits of code helpful for using specific modules (specific references marked in the code listing itself)</w:t>
       </w:r>
     </w:p>
     <w:p>
@@ -4763,8 +5826,6 @@
       <w:r>
         <w:t>Use Cases</w:t>
       </w:r>
-      <w:bookmarkStart w:id="2" w:name="_GoBack"/>
-      <w:bookmarkEnd w:id="2"/>
     </w:p>
     <w:tbl>
       <w:tblPr>
@@ -4904,7 +5965,13 @@
               <w:rPr>
                 <w:b/>
               </w:rPr>
-              <w:t xml:space="preserve">Actor: </w:t>
+              <w:t>Actors:</w:t>
+            </w:r>
+            <w:r>
+              <w:rPr>
+                <w:b/>
+              </w:rPr>
+              <w:t xml:space="preserve"> </w:t>
             </w:r>
             <w:r>
               <w:t>MCU</w:t>
@@ -5037,11 +6104,9 @@
             <w:r>
               <w:t xml:space="preserve">       2.1 The </w:t>
             </w:r>
-            <w:proofErr w:type="spellStart"/>
-            <w:r>
-              <w:t>config</w:t>
-            </w:r>
-            <w:proofErr w:type="spellEnd"/>
+            <w:r>
+              <w:t>configuration</w:t>
+            </w:r>
             <w:r>
               <w:t xml:space="preserve"> file is not found so the use case ends.</w:t>
             </w:r>
@@ -5196,7 +6261,13 @@
               <w:rPr>
                 <w:b/>
               </w:rPr>
-              <w:t xml:space="preserve">Actor: </w:t>
+              <w:t>Actors:</w:t>
+            </w:r>
+            <w:r>
+              <w:rPr>
+                <w:b/>
+              </w:rPr>
+              <w:t xml:space="preserve"> </w:t>
             </w:r>
             <w:r>
               <w:t>MCU</w:t>
@@ -5245,11 +6316,9 @@
             <w:r>
               <w:t xml:space="preserve">Triggered by UC-M1 (MCU reads </w:t>
             </w:r>
-            <w:proofErr w:type="spellStart"/>
-            <w:r>
-              <w:t>config</w:t>
-            </w:r>
-            <w:proofErr w:type="spellEnd"/>
+            <w:r>
+              <w:t>configuration</w:t>
+            </w:r>
             <w:r>
               <w:t xml:space="preserve"> file)</w:t>
             </w:r>
@@ -5264,7 +6333,13 @@
               <w:spacing w:after="140" w:line="100" w:lineRule="atLeast"/>
             </w:pPr>
             <w:r>
-              <w:t>The MCU access the Wi-Fi module</w:t>
+              <w:t>The MCU access</w:t>
+            </w:r>
+            <w:r>
+              <w:t>es</w:t>
+            </w:r>
+            <w:r>
+              <w:t xml:space="preserve"> the Wi-Fi module</w:t>
             </w:r>
           </w:p>
           <w:p>
@@ -5489,7 +6564,13 @@
               <w:rPr>
                 <w:b/>
               </w:rPr>
-              <w:t xml:space="preserve">Actor: </w:t>
+              <w:t>Actors:</w:t>
+            </w:r>
+            <w:r>
+              <w:rPr>
+                <w:b/>
+              </w:rPr>
+              <w:t xml:space="preserve"> </w:t>
             </w:r>
             <w:r>
               <w:t>Time</w:t>
@@ -5794,7 +6875,16 @@
               <w:t xml:space="preserve">Summary: </w:t>
             </w:r>
             <w:r>
-              <w:t>The MCU saves a data point to the external SD card buffer</w:t>
+              <w:t xml:space="preserve">The </w:t>
+            </w:r>
+            <w:r>
+              <w:t>Device</w:t>
+            </w:r>
+            <w:r>
+              <w:t xml:space="preserve"> saves a data point to the external SD card buffer</w:t>
+            </w:r>
+            <w:r>
+              <w:t xml:space="preserve"> when Wi-Fi connection has failed.</w:t>
             </w:r>
           </w:p>
         </w:tc>
@@ -5825,10 +6915,16 @@
               <w:rPr>
                 <w:b/>
               </w:rPr>
-              <w:t xml:space="preserve">Actor: </w:t>
-            </w:r>
-            <w:r>
-              <w:t>MCU</w:t>
+              <w:t>Actors:</w:t>
+            </w:r>
+            <w:r>
+              <w:rPr>
+                <w:b/>
+              </w:rPr>
+              <w:t xml:space="preserve"> </w:t>
+            </w:r>
+            <w:r>
+              <w:t>Time, MCU</w:t>
             </w:r>
           </w:p>
         </w:tc>
@@ -6104,17 +7200,14 @@
               <w:rPr>
                 <w:b/>
               </w:rPr>
+              <w:lastRenderedPageBreak/>
               <w:t xml:space="preserve">Summary: </w:t>
             </w:r>
             <w:r>
               <w:t xml:space="preserve">The MCU </w:t>
             </w:r>
             <w:r>
-              <w:t xml:space="preserve">reads from the SD card data point buffer and transmit all the data to </w:t>
-            </w:r>
-            <w:r>
-              <w:lastRenderedPageBreak/>
-              <w:t>the API</w:t>
+              <w:t>reads from the SD card data point buffer and transmit all the data to the API</w:t>
             </w:r>
           </w:p>
         </w:tc>
@@ -6145,8 +7238,13 @@
               <w:rPr>
                 <w:b/>
               </w:rPr>
-              <w:lastRenderedPageBreak/>
-              <w:t xml:space="preserve">Actor: </w:t>
+              <w:t>Actors:</w:t>
+            </w:r>
+            <w:r>
+              <w:rPr>
+                <w:b/>
+              </w:rPr>
+              <w:t xml:space="preserve"> </w:t>
             </w:r>
             <w:r>
               <w:t>Time</w:t>
@@ -6522,7 +7620,13 @@
               <w:rPr>
                 <w:b/>
               </w:rPr>
-              <w:t xml:space="preserve">Actor: </w:t>
+              <w:t>Actors:</w:t>
+            </w:r>
+            <w:r>
+              <w:rPr>
+                <w:b/>
+              </w:rPr>
+              <w:t xml:space="preserve"> </w:t>
             </w:r>
             <w:r>
               <w:t>User</w:t>
@@ -6808,23 +7912,7 @@
                 <w:szCs w:val="24"/>
               </w:rPr>
               <w:lastRenderedPageBreak/>
-              <w:t>Export</w:t>
-            </w:r>
-            <w:r>
-              <w:rPr>
-                <w:b/>
-                <w:bCs/>
-                <w:szCs w:val="24"/>
-              </w:rPr>
-              <w:t xml:space="preserve"> </w:t>
-            </w:r>
-            <w:r>
-              <w:rPr>
-                <w:b/>
-                <w:bCs/>
-                <w:szCs w:val="24"/>
-              </w:rPr>
-              <w:t>Data</w:t>
+              <w:t>Export Data</w:t>
             </w:r>
           </w:p>
         </w:tc>
@@ -6895,13 +7983,7 @@
               <w:t xml:space="preserve">Summary: </w:t>
             </w:r>
             <w:r>
-              <w:t xml:space="preserve">The User </w:t>
-            </w:r>
-            <w:r>
-              <w:t>exports some historical data using the Application</w:t>
-            </w:r>
-            <w:r>
-              <w:t>.</w:t>
+              <w:t>The User exports some historical data using the Application.</w:t>
             </w:r>
           </w:p>
         </w:tc>
@@ -6932,7 +8014,13 @@
               <w:rPr>
                 <w:b/>
               </w:rPr>
-              <w:t xml:space="preserve">Actor: </w:t>
+              <w:t>Actors:</w:t>
+            </w:r>
+            <w:r>
+              <w:rPr>
+                <w:b/>
+              </w:rPr>
+              <w:t xml:space="preserve"> </w:t>
             </w:r>
             <w:r>
               <w:t>User</w:t>
@@ -6976,13 +8064,7 @@
               <w:spacing w:after="140" w:line="100" w:lineRule="atLeast"/>
             </w:pPr>
             <w:r>
-              <w:t xml:space="preserve">Triggered when the User navigates to the </w:t>
-            </w:r>
-            <w:r>
-              <w:t>history</w:t>
-            </w:r>
-            <w:r>
-              <w:t xml:space="preserve"> area of the Application</w:t>
+              <w:t>Triggered when the User navigates to the history area of the Application</w:t>
             </w:r>
           </w:p>
           <w:p>
@@ -6995,10 +8077,7 @@
               <w:spacing w:after="140" w:line="100" w:lineRule="atLeast"/>
             </w:pPr>
             <w:r>
-              <w:t xml:space="preserve">The User </w:t>
-            </w:r>
-            <w:r>
-              <w:t>selects which date range and data format to export</w:t>
+              <w:t>The User selects which date range and data format to export</w:t>
             </w:r>
           </w:p>
           <w:p>
@@ -7011,10 +8090,7 @@
               <w:spacing w:after="140" w:line="100" w:lineRule="atLeast"/>
             </w:pPr>
             <w:r>
-              <w:t xml:space="preserve">The Application </w:t>
-            </w:r>
-            <w:r>
-              <w:t>validates and fulfils the request</w:t>
+              <w:t>The Application validates and fulfils the request</w:t>
             </w:r>
           </w:p>
           <w:p>
@@ -7030,10 +8106,7 @@
               </w:rPr>
             </w:pPr>
             <w:r>
-              <w:t xml:space="preserve">The User </w:t>
-            </w:r>
-            <w:r>
-              <w:t>receives the data in their chosen format.</w:t>
+              <w:t>The User receives the data in their chosen format.</w:t>
             </w:r>
           </w:p>
         </w:tc>
@@ -7071,13 +8144,7 @@
               <w:ind w:left="735"/>
             </w:pPr>
             <w:r>
-              <w:t>3</w:t>
-            </w:r>
-            <w:r>
-              <w:t xml:space="preserve">.1.  The </w:t>
-            </w:r>
-            <w:r>
-              <w:t>Application finds no valid data for the specified period</w:t>
+              <w:t>3.1.  The Application finds no valid data for the specified period</w:t>
             </w:r>
           </w:p>
           <w:p>
@@ -7196,10 +8263,7 @@
               <w:t>ID:</w:t>
             </w:r>
             <w:r>
-              <w:t xml:space="preserve"> UC-U</w:t>
-            </w:r>
-            <w:r>
-              <w:t>3</w:t>
+              <w:t xml:space="preserve"> UC-U3</w:t>
             </w:r>
           </w:p>
         </w:tc>
@@ -7233,13 +8297,7 @@
               <w:t xml:space="preserve">Summary: </w:t>
             </w:r>
             <w:r>
-              <w:t xml:space="preserve">The User </w:t>
-            </w:r>
-            <w:r>
-              <w:t>browses the Application to analyse trends in his Beehive</w:t>
-            </w:r>
-            <w:r>
-              <w:t>.</w:t>
+              <w:t>The User browses the Application to analyse trends in his Beehive.</w:t>
             </w:r>
           </w:p>
         </w:tc>
@@ -7270,7 +8328,13 @@
               <w:rPr>
                 <w:b/>
               </w:rPr>
-              <w:t xml:space="preserve">Actor: </w:t>
+              <w:t>Actors:</w:t>
+            </w:r>
+            <w:r>
+              <w:rPr>
+                <w:b/>
+              </w:rPr>
+              <w:t xml:space="preserve"> </w:t>
             </w:r>
             <w:r>
               <w:t>User</w:t>
@@ -7314,16 +8378,7 @@
               <w:spacing w:after="140" w:line="100" w:lineRule="atLeast"/>
             </w:pPr>
             <w:r>
-              <w:t>Triggered when the U</w:t>
-            </w:r>
-            <w:r>
-              <w:t xml:space="preserve">ser navigates to </w:t>
-            </w:r>
-            <w:r>
-              <w:t>the Application</w:t>
-            </w:r>
-            <w:r>
-              <w:t xml:space="preserve"> graphs</w:t>
+              <w:t>Triggered when the User navigates to the Application graphs</w:t>
             </w:r>
           </w:p>
           <w:p>
@@ -7336,10 +8391,7 @@
               <w:spacing w:after="140" w:line="100" w:lineRule="atLeast"/>
             </w:pPr>
             <w:r>
-              <w:t xml:space="preserve">The User </w:t>
-            </w:r>
-            <w:r>
-              <w:t>modifies the graph by selecting which period and variables to view</w:t>
+              <w:t>The User modifies the graph by selecting which period and variables to view</w:t>
             </w:r>
           </w:p>
           <w:p>
@@ -7352,10 +8404,7 @@
               <w:spacing w:after="140" w:line="100" w:lineRule="atLeast"/>
             </w:pPr>
             <w:r>
-              <w:t>The Application fulfils the request</w:t>
-            </w:r>
-            <w:r>
-              <w:t xml:space="preserve"> dynamically</w:t>
+              <w:t>The Application fulfils the request dynamically</w:t>
             </w:r>
           </w:p>
           <w:p>
@@ -7371,10 +8420,7 @@
               </w:rPr>
             </w:pPr>
             <w:r>
-              <w:t xml:space="preserve">The User </w:t>
-            </w:r>
-            <w:r>
-              <w:t>observes various interesting trends so resumes the use case at step 2.</w:t>
+              <w:t>The User observes various interesting trends so resumes the use case at step 2.</w:t>
             </w:r>
           </w:p>
         </w:tc>
@@ -7412,17 +8458,11 @@
               <w:ind w:left="735"/>
             </w:pPr>
             <w:r>
-              <w:t>4</w:t>
-            </w:r>
-            <w:r>
-              <w:t>.1</w:t>
+              <w:t>4.1</w:t>
             </w:r>
             <w:proofErr w:type="gramStart"/>
             <w:r>
-              <w:t>.</w:t>
-            </w:r>
-            <w:r>
-              <w:t xml:space="preserve">  The</w:t>
+              <w:t>.  The</w:t>
             </w:r>
             <w:proofErr w:type="gramEnd"/>
             <w:r>
@@ -7456,7 +8496,7 @@
       <w:r>
         <w:t xml:space="preserve">Source: </w:t>
       </w:r>
-      <w:hyperlink r:id="rId10" w:history="1">
+      <w:hyperlink r:id="rId11" w:history="1">
         <w:r>
           <w:rPr>
             <w:rStyle w:val="Hyperlink"/>
@@ -7531,7 +8571,7 @@
         </w:rPr>
         <w:t xml:space="preserve"> (</w:t>
       </w:r>
-      <w:hyperlink r:id="rId11" w:history="1">
+      <w:hyperlink r:id="rId12" w:history="1">
         <w:r>
           <w:rPr>
             <w:rStyle w:val="Hyperlink"/>
@@ -7559,7 +8599,7 @@
       <w:r>
         <w:t xml:space="preserve"> (</w:t>
       </w:r>
-      <w:hyperlink r:id="rId12" w:history="1">
+      <w:hyperlink r:id="rId13" w:history="1">
         <w:r>
           <w:rPr>
             <w:rStyle w:val="Hyperlink"/>
@@ -7613,7 +8653,7 @@
         </w:rPr>
         <w:t xml:space="preserve">Source: </w:t>
       </w:r>
-      <w:hyperlink r:id="rId13" w:history="1">
+      <w:hyperlink r:id="rId14" w:history="1">
         <w:r>
           <w:rPr>
             <w:rStyle w:val="Hyperlink"/>
@@ -7712,7 +8752,7 @@
         </w:rPr>
         <w:t xml:space="preserve">Source: </w:t>
       </w:r>
-      <w:hyperlink r:id="rId14" w:history="1">
+      <w:hyperlink r:id="rId15" w:history="1">
         <w:r>
           <w:rPr>
             <w:rStyle w:val="Hyperlink"/>
@@ -7875,7 +8915,7 @@
         </w:rPr>
         <w:t>(</w:t>
       </w:r>
-      <w:hyperlink r:id="rId15" w:history="1">
+      <w:hyperlink r:id="rId16" w:history="1">
         <w:r>
           <w:rPr>
             <w:rStyle w:val="Hyperlink"/>
@@ -7942,13 +8982,13 @@
         <w:pStyle w:val="Heading7"/>
         <w:rPr>
           <w:rStyle w:val="Emphasis"/>
-          <w:i/>
+          <w:i w:val="0"/>
         </w:rPr>
       </w:pPr>
       <w:r>
         <w:rPr>
           <w:rStyle w:val="Emphasis"/>
-          <w:i/>
+          <w:i w:val="0"/>
         </w:rPr>
         <w:t>Round Two</w:t>
       </w:r>
@@ -7971,7 +9011,37 @@
       </w:r>
       <w:proofErr w:type="spellEnd"/>
       <w:r>
-        <w:t xml:space="preserve"> shown prototype, evaluated GUI and specified key requirements for it.</w:t>
+        <w:t xml:space="preserve"> </w:t>
+      </w:r>
+      <w:r>
+        <w:t xml:space="preserve">were </w:t>
+      </w:r>
+      <w:r>
+        <w:t xml:space="preserve">shown </w:t>
+      </w:r>
+      <w:r>
+        <w:t xml:space="preserve">the </w:t>
+      </w:r>
+      <w:r>
+        <w:t>prototype,</w:t>
+      </w:r>
+      <w:r>
+        <w:t xml:space="preserve"> and</w:t>
+      </w:r>
+      <w:r>
+        <w:t xml:space="preserve"> </w:t>
+      </w:r>
+      <w:r>
+        <w:t xml:space="preserve">thus </w:t>
+      </w:r>
+      <w:r>
+        <w:t>evaluated</w:t>
+      </w:r>
+      <w:r>
+        <w:t xml:space="preserve"> the</w:t>
+      </w:r>
+      <w:r>
+        <w:t xml:space="preserve"> GUI and specified key requirements for it.</w:t>
       </w:r>
     </w:p>
     <w:p>
@@ -7979,6 +9049,14 @@
         <w:pStyle w:val="Heading6"/>
       </w:pPr>
       <w:r>
+        <w:t>Building a Gadgeteer Mass Sensor</w:t>
+      </w:r>
+    </w:p>
+    <w:p>
+      <w:pPr>
+        <w:pStyle w:val="Heading6"/>
+      </w:pPr>
+      <w:r>
         <w:t>Source</w:t>
       </w:r>
       <w:r>
@@ -8005,6 +9083,172 @@
     </w:p>
     <w:p>
       <w:pPr>
+        <w:pStyle w:val="Heading7"/>
+      </w:pPr>
+      <w:r>
+        <w:t>Gadgeteer Device</w:t>
+      </w:r>
+    </w:p>
+    <w:p>
+      <w:pPr>
+        <w:pStyle w:val="Heading8"/>
+      </w:pPr>
+      <w:r>
+        <w:t>Prerequisites</w:t>
+      </w:r>
+    </w:p>
+    <w:p>
+      <w:pPr>
+        <w:pStyle w:val="ListParagraph"/>
+        <w:numPr>
+          <w:ilvl w:val="0"/>
+          <w:numId w:val="36"/>
+        </w:numPr>
+      </w:pPr>
+      <w:r>
+        <w:t>Gadgeteer</w:t>
+      </w:r>
+      <w:r>
+        <w:t xml:space="preserve"> + modules</w:t>
+      </w:r>
+      <w:r>
+        <w:t>’</w:t>
+      </w:r>
+      <w:r>
+        <w:t xml:space="preserve"> SDK</w:t>
+      </w:r>
+      <w:r>
+        <w:t xml:space="preserve"> (</w:t>
+      </w:r>
+      <w:r>
+        <w:t>https://www.ghielectronics.com/support/.net-micro-framework</w:t>
+      </w:r>
+      <w:r>
+        <w:t>)</w:t>
+      </w:r>
+    </w:p>
+    <w:p>
+      <w:pPr>
+        <w:pStyle w:val="ListParagraph"/>
+        <w:numPr>
+          <w:ilvl w:val="0"/>
+          <w:numId w:val="36"/>
+        </w:numPr>
+      </w:pPr>
+      <w:r>
+        <w:t>Visual Studio (any edition 2010+)</w:t>
+      </w:r>
+    </w:p>
+    <w:p>
+      <w:pPr>
+        <w:pStyle w:val="ListParagraph"/>
+        <w:numPr>
+          <w:ilvl w:val="0"/>
+          <w:numId w:val="36"/>
+        </w:numPr>
+      </w:pPr>
+      <w:r>
+        <w:t xml:space="preserve">Hardware listed in sec </w:t>
+      </w:r>
+      <w:proofErr w:type="spellStart"/>
+      <w:r>
+        <w:t>x.x.x</w:t>
+      </w:r>
+      <w:proofErr w:type="spellEnd"/>
+      <w:r>
+        <w:t>.</w:t>
+      </w:r>
+    </w:p>
+    <w:p>
+      <w:pPr>
+        <w:pStyle w:val="Heading8"/>
+      </w:pPr>
+      <w:r>
+        <w:lastRenderedPageBreak/>
+        <w:t>Instructions</w:t>
+      </w:r>
+    </w:p>
+    <w:p>
+      <w:pPr>
+        <w:pStyle w:val="ListParagraph"/>
+        <w:numPr>
+          <w:ilvl w:val="0"/>
+          <w:numId w:val="37"/>
+        </w:numPr>
+      </w:pPr>
+      <w:r>
+        <w:t>Assemble the modules as in the diagram (</w:t>
+      </w:r>
+      <w:r>
+        <w:t>GadgeteerDesign_V2min.png</w:t>
+      </w:r>
+      <w:r>
+        <w:t xml:space="preserve"> from sec. 4.x.x.x)</w:t>
+      </w:r>
+    </w:p>
+    <w:p>
+      <w:pPr>
+        <w:pStyle w:val="ListParagraph"/>
+        <w:numPr>
+          <w:ilvl w:val="0"/>
+          <w:numId w:val="37"/>
+        </w:numPr>
+      </w:pPr>
+      <w:r>
+        <w:t>Create a folder called ‘</w:t>
+      </w:r>
+      <w:proofErr w:type="spellStart"/>
+      <w:r>
+        <w:t>hivesense</w:t>
+      </w:r>
+      <w:proofErr w:type="spellEnd"/>
+      <w:r>
+        <w:t>’ at the ROOT of your SD card, and place a plain text file called ‘</w:t>
+      </w:r>
+      <w:r>
+        <w:t>configuration</w:t>
+      </w:r>
+      <w:r>
+        <w:t>.xml’ into this directory</w:t>
+      </w:r>
+      <w:r>
+        <w:t xml:space="preserve">, with the contents of </w:t>
+      </w:r>
+      <w:proofErr w:type="spellStart"/>
+      <w:r>
+        <w:t>fig.x</w:t>
+      </w:r>
+      <w:proofErr w:type="spellEnd"/>
+      <w:r>
+        <w:t>, modified to match your environment</w:t>
+      </w:r>
+    </w:p>
+    <w:p>
+      <w:pPr>
+        <w:pStyle w:val="ListParagraph"/>
+        <w:numPr>
+          <w:ilvl w:val="0"/>
+          <w:numId w:val="37"/>
+        </w:numPr>
+      </w:pPr>
+      <w:r>
+        <w:t>Insert the SD card and connect the device to your PC through USB</w:t>
+      </w:r>
+    </w:p>
+    <w:p>
+      <w:pPr>
+        <w:pStyle w:val="ListParagraph"/>
+        <w:numPr>
+          <w:ilvl w:val="0"/>
+          <w:numId w:val="37"/>
+        </w:numPr>
+      </w:pPr>
+      <w:r>
+        <w:t>Load the HiveSense.sln Visual Studio file and hit F5 to deploy.</w:t>
+      </w:r>
+    </w:p>
+    <w:p>
+      <w:pPr>
         <w:pStyle w:val="Heading6"/>
       </w:pPr>
       <w:r>
@@ -8012,8 +9256,223 @@
       </w:r>
     </w:p>
     <w:p>
-      <w:r>
-        <w:t>API docs go here, with full text from ‘About’ tab as a quote</w:t>
+      <w:pPr>
+        <w:pStyle w:val="Heading7"/>
+      </w:pPr>
+      <w:r>
+        <w:t>Gadgeteer Device</w:t>
+      </w:r>
+    </w:p>
+    <w:p>
+      <w:pPr>
+        <w:pStyle w:val="Heading8"/>
+      </w:pPr>
+      <w:r>
+        <w:t>Positioning</w:t>
+      </w:r>
+    </w:p>
+    <w:p>
+      <w:r>
+        <w:t xml:space="preserve">The plate hosting the internal sensors should be fixed to the inner wall of the beehive. The camera and secondary thermometer are loose and connected by long cables to the mainboard so these can be positioned wherever you desire. </w:t>
+      </w:r>
+    </w:p>
+    <w:p>
+      <w:pPr>
+        <w:pStyle w:val="Heading8"/>
+      </w:pPr>
+      <w:r>
+        <w:t>Power</w:t>
+      </w:r>
+    </w:p>
+    <w:p>
+      <w:r>
+        <w:t>Any source of 5-30V is acceptable (including appropriate batteries). ~9V is recommended.</w:t>
+      </w:r>
+    </w:p>
+    <w:p>
+      <w:pPr>
+        <w:pStyle w:val="Heading8"/>
+      </w:pPr>
+      <w:r>
+        <w:t>Maintenance / failure</w:t>
+      </w:r>
+    </w:p>
+    <w:p>
+      <w:r>
+        <w:t>The push button on the mainboard can be depressed to reset the device in case of failure; no other maintenance is required.</w:t>
+      </w:r>
+    </w:p>
+    <w:p>
+      <w:pPr>
+        <w:pStyle w:val="Heading8"/>
+      </w:pPr>
+      <w:r>
+        <w:t>Settings</w:t>
+      </w:r>
+    </w:p>
+    <w:p>
+      <w:r>
+        <w:t xml:space="preserve">With the SD card inserted into your computer, open the </w:t>
+      </w:r>
+      <w:r>
+        <w:rPr>
+          <w:rStyle w:val="QuoteChar"/>
+        </w:rPr>
+        <w:t>/</w:t>
+      </w:r>
+      <w:r>
+        <w:rPr>
+          <w:rStyle w:val="QuoteChar"/>
+        </w:rPr>
+        <w:t>hive</w:t>
+      </w:r>
+      <w:r>
+        <w:rPr>
+          <w:rStyle w:val="QuoteChar"/>
+        </w:rPr>
+        <w:t>S</w:t>
+      </w:r>
+      <w:r>
+        <w:rPr>
+          <w:rStyle w:val="QuoteChar"/>
+        </w:rPr>
+        <w:t>ense/</w:t>
+      </w:r>
+      <w:r>
+        <w:rPr>
+          <w:rStyle w:val="QuoteChar"/>
+        </w:rPr>
+        <w:t>configuration</w:t>
+      </w:r>
+      <w:r>
+        <w:rPr>
+          <w:rStyle w:val="QuoteChar"/>
+        </w:rPr>
+        <w:t>.xml</w:t>
+      </w:r>
+      <w:r>
+        <w:t xml:space="preserve"> file in a text editor. Modify the text between &lt;&gt;…&lt;/&gt; tags to change settings. Use this to </w:t>
+      </w:r>
+      <w:r>
+        <w:t>change:</w:t>
+      </w:r>
+    </w:p>
+    <w:p>
+      <w:pPr>
+        <w:pStyle w:val="ListParagraph"/>
+        <w:numPr>
+          <w:ilvl w:val="0"/>
+          <w:numId w:val="38"/>
+        </w:numPr>
+      </w:pPr>
+      <w:r>
+        <w:t>Details of the Wi-Fi network where the device will be deployed</w:t>
+      </w:r>
+    </w:p>
+    <w:p>
+      <w:pPr>
+        <w:pStyle w:val="ListParagraph"/>
+        <w:numPr>
+          <w:ilvl w:val="0"/>
+          <w:numId w:val="38"/>
+        </w:numPr>
+      </w:pPr>
+      <w:r>
+        <w:t>Sensitivity of the motion detector</w:t>
+      </w:r>
+    </w:p>
+    <w:p>
+      <w:pPr>
+        <w:pStyle w:val="ListParagraph"/>
+        <w:numPr>
+          <w:ilvl w:val="0"/>
+          <w:numId w:val="38"/>
+        </w:numPr>
+      </w:pPr>
+      <w:r>
+        <w:t>Update frequency</w:t>
+      </w:r>
+      <w:r>
+        <w:t xml:space="preserve"> (how often the hive properties are measured)</w:t>
+      </w:r>
+    </w:p>
+    <w:p>
+      <w:pPr>
+        <w:pStyle w:val="ListParagraph"/>
+        <w:numPr>
+          <w:ilvl w:val="0"/>
+          <w:numId w:val="38"/>
+        </w:numPr>
+      </w:pPr>
+      <w:r>
+        <w:t>URL of the API where data is to be sent.</w:t>
+      </w:r>
+    </w:p>
+    <w:p>
+      <w:pPr>
+        <w:pStyle w:val="Heading8"/>
+      </w:pPr>
+      <w:r>
+        <w:lastRenderedPageBreak/>
+        <w:t>Retrieving raw data</w:t>
+      </w:r>
+    </w:p>
+    <w:p>
+      <w:r>
+        <w:t xml:space="preserve">Every single data point is recorded onto the SD card for your convenience. The log is available at </w:t>
+      </w:r>
+      <w:r>
+        <w:rPr>
+          <w:rStyle w:val="QuoteChar"/>
+        </w:rPr>
+        <w:t>/hiveSense/</w:t>
+      </w:r>
+      <w:r>
+        <w:rPr>
+          <w:rStyle w:val="QuoteChar"/>
+        </w:rPr>
+        <w:t xml:space="preserve">datalogAlways.csv, </w:t>
+      </w:r>
+      <w:r>
+        <w:rPr>
+          <w:rStyle w:val="QuoteChar"/>
+          <w:i w:val="0"/>
+        </w:rPr>
+        <w:t xml:space="preserve">and can be freely deleted to save space at any time, as it is not used by the device except for writing (the </w:t>
+      </w:r>
+      <w:r>
+        <w:rPr>
+          <w:rStyle w:val="QuoteChar"/>
+        </w:rPr>
+        <w:t>datalog.csv</w:t>
+      </w:r>
+      <w:r>
+        <w:rPr>
+          <w:rStyle w:val="QuoteChar"/>
+          <w:i w:val="0"/>
+        </w:rPr>
+        <w:t xml:space="preserve"> is used for internal buffering purposes and should be left alone). Remember to turn-off the power of the device when removing and inserting the SD card.</w:t>
+      </w:r>
+    </w:p>
+    <w:p>
+      <w:pPr>
+        <w:pStyle w:val="Heading7"/>
+      </w:pPr>
+      <w:r>
+        <w:t>API</w:t>
+      </w:r>
+    </w:p>
+    <w:p>
+      <w:proofErr w:type="gramStart"/>
+      <w:r>
+        <w:t>d</w:t>
+      </w:r>
+      <w:r>
+        <w:t>ocs</w:t>
+      </w:r>
+      <w:proofErr w:type="gramEnd"/>
+      <w:r>
+        <w:t xml:space="preserve"> go here, with full text from ‘About’ tab as a quote</w:t>
       </w:r>
     </w:p>
     <w:p>
@@ -8028,13 +9487,28 @@
       <w:r>
         <w:t xml:space="preserve">Grab from </w:t>
       </w:r>
+      <w:r>
+        <w:t>WordP</w:t>
+      </w:r>
+      <w:r>
+        <w:t>ress or just link</w:t>
+      </w:r>
+      <w:r>
+        <w:t xml:space="preserve"> – NB that only post</w:t>
+      </w:r>
+      <w:r>
+        <w:t>s</w:t>
+      </w:r>
+      <w:r>
+        <w:t xml:space="preserve"> with ‘</w:t>
+      </w:r>
       <w:proofErr w:type="spellStart"/>
       <w:r>
-        <w:t>wordpress</w:t>
+        <w:t>BenLR</w:t>
       </w:r>
       <w:proofErr w:type="spellEnd"/>
       <w:r>
-        <w:t xml:space="preserve"> or just link</w:t>
+        <w:t>’ listed as the author were written for this project, the remaining were inherited from the ‘hack weekend’ which inspired this project.</w:t>
       </w:r>
     </w:p>
     <w:p>
@@ -8132,7 +9606,7 @@
           <w:rPr>
             <w:noProof/>
           </w:rPr>
-          <w:t>14</w:t>
+          <w:t>19</w:t>
         </w:r>
         <w:r>
           <w:rPr>
@@ -8764,6 +10238,92 @@
     </w:lvl>
   </w:abstractNum>
   <w:abstractNum w:abstractNumId="6">
+    <w:nsid w:val="2B551AA2"/>
+    <w:multiLevelType w:val="hybridMultilevel"/>
+    <w:tmpl w:val="BDB426F8"/>
+    <w:lvl w:ilvl="0" w:tplc="0809000F">
+      <w:start w:val="1"/>
+      <w:numFmt w:val="decimal"/>
+      <w:lvlText w:val="%1."/>
+      <w:lvlJc w:val="left"/>
+      <w:pPr>
+        <w:ind w:left="720" w:hanging="360"/>
+      </w:pPr>
+    </w:lvl>
+    <w:lvl w:ilvl="1" w:tplc="08090019">
+      <w:start w:val="1"/>
+      <w:numFmt w:val="lowerLetter"/>
+      <w:lvlText w:val="%2."/>
+      <w:lvlJc w:val="left"/>
+      <w:pPr>
+        <w:ind w:left="1440" w:hanging="360"/>
+      </w:pPr>
+    </w:lvl>
+    <w:lvl w:ilvl="2" w:tplc="0809001B" w:tentative="1">
+      <w:start w:val="1"/>
+      <w:numFmt w:val="lowerRoman"/>
+      <w:lvlText w:val="%3."/>
+      <w:lvlJc w:val="right"/>
+      <w:pPr>
+        <w:ind w:left="2160" w:hanging="180"/>
+      </w:pPr>
+    </w:lvl>
+    <w:lvl w:ilvl="3" w:tplc="0809000F" w:tentative="1">
+      <w:start w:val="1"/>
+      <w:numFmt w:val="decimal"/>
+      <w:lvlText w:val="%4."/>
+      <w:lvlJc w:val="left"/>
+      <w:pPr>
+        <w:ind w:left="2880" w:hanging="360"/>
+      </w:pPr>
+    </w:lvl>
+    <w:lvl w:ilvl="4" w:tplc="08090019" w:tentative="1">
+      <w:start w:val="1"/>
+      <w:numFmt w:val="lowerLetter"/>
+      <w:lvlText w:val="%5."/>
+      <w:lvlJc w:val="left"/>
+      <w:pPr>
+        <w:ind w:left="3600" w:hanging="360"/>
+      </w:pPr>
+    </w:lvl>
+    <w:lvl w:ilvl="5" w:tplc="0809001B" w:tentative="1">
+      <w:start w:val="1"/>
+      <w:numFmt w:val="lowerRoman"/>
+      <w:lvlText w:val="%6."/>
+      <w:lvlJc w:val="right"/>
+      <w:pPr>
+        <w:ind w:left="4320" w:hanging="180"/>
+      </w:pPr>
+    </w:lvl>
+    <w:lvl w:ilvl="6" w:tplc="0809000F" w:tentative="1">
+      <w:start w:val="1"/>
+      <w:numFmt w:val="decimal"/>
+      <w:lvlText w:val="%7."/>
+      <w:lvlJc w:val="left"/>
+      <w:pPr>
+        <w:ind w:left="5040" w:hanging="360"/>
+      </w:pPr>
+    </w:lvl>
+    <w:lvl w:ilvl="7" w:tplc="08090019" w:tentative="1">
+      <w:start w:val="1"/>
+      <w:numFmt w:val="lowerLetter"/>
+      <w:lvlText w:val="%8."/>
+      <w:lvlJc w:val="left"/>
+      <w:pPr>
+        <w:ind w:left="5760" w:hanging="360"/>
+      </w:pPr>
+    </w:lvl>
+    <w:lvl w:ilvl="8" w:tplc="0809001B" w:tentative="1">
+      <w:start w:val="1"/>
+      <w:numFmt w:val="lowerRoman"/>
+      <w:lvlText w:val="%9."/>
+      <w:lvlJc w:val="right"/>
+      <w:pPr>
+        <w:ind w:left="6480" w:hanging="180"/>
+      </w:pPr>
+    </w:lvl>
+  </w:abstractNum>
+  <w:abstractNum w:abstractNumId="7">
     <w:nsid w:val="3533174C"/>
     <w:multiLevelType w:val="hybridMultilevel"/>
     <w:tmpl w:val="D2825474"/>
@@ -8876,7 +10436,7 @@
       </w:rPr>
     </w:lvl>
   </w:abstractNum>
-  <w:abstractNum w:abstractNumId="7">
+  <w:abstractNum w:abstractNumId="8">
     <w:nsid w:val="3B1A1788"/>
     <w:multiLevelType w:val="multilevel"/>
     <w:tmpl w:val="E5348904"/>
@@ -8994,7 +10554,7 @@
       </w:rPr>
     </w:lvl>
   </w:abstractNum>
-  <w:abstractNum w:abstractNumId="8">
+  <w:abstractNum w:abstractNumId="9">
     <w:nsid w:val="3BCE079B"/>
     <w:multiLevelType w:val="hybridMultilevel"/>
     <w:tmpl w:val="EE386F58"/>
@@ -9080,7 +10640,7 @@
       </w:pPr>
     </w:lvl>
   </w:abstractNum>
-  <w:abstractNum w:abstractNumId="9">
+  <w:abstractNum w:abstractNumId="10">
     <w:nsid w:val="3C8C02A3"/>
     <w:multiLevelType w:val="multilevel"/>
     <w:tmpl w:val="390C0AF0"/>
@@ -9196,7 +10756,7 @@
       </w:pPr>
     </w:lvl>
   </w:abstractNum>
-  <w:abstractNum w:abstractNumId="10">
+  <w:abstractNum w:abstractNumId="11">
     <w:nsid w:val="3C8F68B6"/>
     <w:multiLevelType w:val="multilevel"/>
     <w:tmpl w:val="390C0AF0"/>
@@ -9312,7 +10872,7 @@
       </w:pPr>
     </w:lvl>
   </w:abstractNum>
-  <w:abstractNum w:abstractNumId="11">
+  <w:abstractNum w:abstractNumId="12">
     <w:nsid w:val="417C75E5"/>
     <w:multiLevelType w:val="multilevel"/>
     <w:tmpl w:val="390C0AF0"/>
@@ -9428,7 +10988,7 @@
       </w:pPr>
     </w:lvl>
   </w:abstractNum>
-  <w:abstractNum w:abstractNumId="12">
+  <w:abstractNum w:abstractNumId="13">
     <w:nsid w:val="41896057"/>
     <w:multiLevelType w:val="multilevel"/>
     <w:tmpl w:val="390C0AF0"/>
@@ -9544,7 +11104,7 @@
       </w:pPr>
     </w:lvl>
   </w:abstractNum>
-  <w:abstractNum w:abstractNumId="13">
+  <w:abstractNum w:abstractNumId="14">
     <w:nsid w:val="448C00CC"/>
     <w:multiLevelType w:val="hybridMultilevel"/>
     <w:tmpl w:val="66822914"/>
@@ -9630,7 +11190,120 @@
       </w:pPr>
     </w:lvl>
   </w:abstractNum>
-  <w:abstractNum w:abstractNumId="14">
+  <w:abstractNum w:abstractNumId="15">
+    <w:nsid w:val="47C33731"/>
+    <w:multiLevelType w:val="hybridMultilevel"/>
+    <w:tmpl w:val="00C02AD8"/>
+    <w:lvl w:ilvl="0" w:tplc="08090001">
+      <w:start w:val="1"/>
+      <w:numFmt w:val="bullet"/>
+      <w:lvlText w:val=""/>
+      <w:lvlJc w:val="left"/>
+      <w:pPr>
+        <w:ind w:left="720" w:hanging="360"/>
+      </w:pPr>
+      <w:rPr>
+        <w:rFonts w:ascii="Symbol" w:hAnsi="Symbol" w:hint="default"/>
+      </w:rPr>
+    </w:lvl>
+    <w:lvl w:ilvl="1" w:tplc="08090003" w:tentative="1">
+      <w:start w:val="1"/>
+      <w:numFmt w:val="bullet"/>
+      <w:lvlText w:val="o"/>
+      <w:lvlJc w:val="left"/>
+      <w:pPr>
+        <w:ind w:left="1440" w:hanging="360"/>
+      </w:pPr>
+      <w:rPr>
+        <w:rFonts w:ascii="Courier New" w:hAnsi="Courier New" w:cs="Courier New" w:hint="default"/>
+      </w:rPr>
+    </w:lvl>
+    <w:lvl w:ilvl="2" w:tplc="08090005" w:tentative="1">
+      <w:start w:val="1"/>
+      <w:numFmt w:val="bullet"/>
+      <w:lvlText w:val=""/>
+      <w:lvlJc w:val="left"/>
+      <w:pPr>
+        <w:ind w:left="2160" w:hanging="360"/>
+      </w:pPr>
+      <w:rPr>
+        <w:rFonts w:ascii="Wingdings" w:hAnsi="Wingdings" w:hint="default"/>
+      </w:rPr>
+    </w:lvl>
+    <w:lvl w:ilvl="3" w:tplc="08090001" w:tentative="1">
+      <w:start w:val="1"/>
+      <w:numFmt w:val="bullet"/>
+      <w:lvlText w:val=""/>
+      <w:lvlJc w:val="left"/>
+      <w:pPr>
+        <w:ind w:left="2880" w:hanging="360"/>
+      </w:pPr>
+      <w:rPr>
+        <w:rFonts w:ascii="Symbol" w:hAnsi="Symbol" w:hint="default"/>
+      </w:rPr>
+    </w:lvl>
+    <w:lvl w:ilvl="4" w:tplc="08090003" w:tentative="1">
+      <w:start w:val="1"/>
+      <w:numFmt w:val="bullet"/>
+      <w:lvlText w:val="o"/>
+      <w:lvlJc w:val="left"/>
+      <w:pPr>
+        <w:ind w:left="3600" w:hanging="360"/>
+      </w:pPr>
+      <w:rPr>
+        <w:rFonts w:ascii="Courier New" w:hAnsi="Courier New" w:cs="Courier New" w:hint="default"/>
+      </w:rPr>
+    </w:lvl>
+    <w:lvl w:ilvl="5" w:tplc="08090005" w:tentative="1">
+      <w:start w:val="1"/>
+      <w:numFmt w:val="bullet"/>
+      <w:lvlText w:val=""/>
+      <w:lvlJc w:val="left"/>
+      <w:pPr>
+        <w:ind w:left="4320" w:hanging="360"/>
+      </w:pPr>
+      <w:rPr>
+        <w:rFonts w:ascii="Wingdings" w:hAnsi="Wingdings" w:hint="default"/>
+      </w:rPr>
+    </w:lvl>
+    <w:lvl w:ilvl="6" w:tplc="08090001" w:tentative="1">
+      <w:start w:val="1"/>
+      <w:numFmt w:val="bullet"/>
+      <w:lvlText w:val=""/>
+      <w:lvlJc w:val="left"/>
+      <w:pPr>
+        <w:ind w:left="5040" w:hanging="360"/>
+      </w:pPr>
+      <w:rPr>
+        <w:rFonts w:ascii="Symbol" w:hAnsi="Symbol" w:hint="default"/>
+      </w:rPr>
+    </w:lvl>
+    <w:lvl w:ilvl="7" w:tplc="08090003" w:tentative="1">
+      <w:start w:val="1"/>
+      <w:numFmt w:val="bullet"/>
+      <w:lvlText w:val="o"/>
+      <w:lvlJc w:val="left"/>
+      <w:pPr>
+        <w:ind w:left="5760" w:hanging="360"/>
+      </w:pPr>
+      <w:rPr>
+        <w:rFonts w:ascii="Courier New" w:hAnsi="Courier New" w:cs="Courier New" w:hint="default"/>
+      </w:rPr>
+    </w:lvl>
+    <w:lvl w:ilvl="8" w:tplc="08090005" w:tentative="1">
+      <w:start w:val="1"/>
+      <w:numFmt w:val="bullet"/>
+      <w:lvlText w:val=""/>
+      <w:lvlJc w:val="left"/>
+      <w:pPr>
+        <w:ind w:left="6480" w:hanging="360"/>
+      </w:pPr>
+      <w:rPr>
+        <w:rFonts w:ascii="Wingdings" w:hAnsi="Wingdings" w:hint="default"/>
+      </w:rPr>
+    </w:lvl>
+  </w:abstractNum>
+  <w:abstractNum w:abstractNumId="16">
     <w:nsid w:val="482F7FBA"/>
     <w:multiLevelType w:val="hybridMultilevel"/>
     <w:tmpl w:val="C2B4098A"/>
@@ -9743,7 +11416,7 @@
       </w:rPr>
     </w:lvl>
   </w:abstractNum>
-  <w:abstractNum w:abstractNumId="15">
+  <w:abstractNum w:abstractNumId="17">
     <w:nsid w:val="48EC40B9"/>
     <w:multiLevelType w:val="multilevel"/>
     <w:tmpl w:val="390C0AF0"/>
@@ -9859,7 +11532,7 @@
       </w:pPr>
     </w:lvl>
   </w:abstractNum>
-  <w:abstractNum w:abstractNumId="16">
+  <w:abstractNum w:abstractNumId="18">
     <w:nsid w:val="49906620"/>
     <w:multiLevelType w:val="multilevel"/>
     <w:tmpl w:val="EB1AD56A"/>
@@ -9974,7 +11647,120 @@
       </w:rPr>
     </w:lvl>
   </w:abstractNum>
-  <w:abstractNum w:abstractNumId="17">
+  <w:abstractNum w:abstractNumId="19">
+    <w:nsid w:val="499D47E7"/>
+    <w:multiLevelType w:val="hybridMultilevel"/>
+    <w:tmpl w:val="7A6606F6"/>
+    <w:lvl w:ilvl="0" w:tplc="08090001">
+      <w:start w:val="1"/>
+      <w:numFmt w:val="bullet"/>
+      <w:lvlText w:val=""/>
+      <w:lvlJc w:val="left"/>
+      <w:pPr>
+        <w:ind w:left="720" w:hanging="360"/>
+      </w:pPr>
+      <w:rPr>
+        <w:rFonts w:ascii="Symbol" w:hAnsi="Symbol" w:hint="default"/>
+      </w:rPr>
+    </w:lvl>
+    <w:lvl w:ilvl="1" w:tplc="08090003" w:tentative="1">
+      <w:start w:val="1"/>
+      <w:numFmt w:val="bullet"/>
+      <w:lvlText w:val="o"/>
+      <w:lvlJc w:val="left"/>
+      <w:pPr>
+        <w:ind w:left="1440" w:hanging="360"/>
+      </w:pPr>
+      <w:rPr>
+        <w:rFonts w:ascii="Courier New" w:hAnsi="Courier New" w:cs="Courier New" w:hint="default"/>
+      </w:rPr>
+    </w:lvl>
+    <w:lvl w:ilvl="2" w:tplc="08090005" w:tentative="1">
+      <w:start w:val="1"/>
+      <w:numFmt w:val="bullet"/>
+      <w:lvlText w:val=""/>
+      <w:lvlJc w:val="left"/>
+      <w:pPr>
+        <w:ind w:left="2160" w:hanging="360"/>
+      </w:pPr>
+      <w:rPr>
+        <w:rFonts w:ascii="Wingdings" w:hAnsi="Wingdings" w:hint="default"/>
+      </w:rPr>
+    </w:lvl>
+    <w:lvl w:ilvl="3" w:tplc="08090001" w:tentative="1">
+      <w:start w:val="1"/>
+      <w:numFmt w:val="bullet"/>
+      <w:lvlText w:val=""/>
+      <w:lvlJc w:val="left"/>
+      <w:pPr>
+        <w:ind w:left="2880" w:hanging="360"/>
+      </w:pPr>
+      <w:rPr>
+        <w:rFonts w:ascii="Symbol" w:hAnsi="Symbol" w:hint="default"/>
+      </w:rPr>
+    </w:lvl>
+    <w:lvl w:ilvl="4" w:tplc="08090003" w:tentative="1">
+      <w:start w:val="1"/>
+      <w:numFmt w:val="bullet"/>
+      <w:lvlText w:val="o"/>
+      <w:lvlJc w:val="left"/>
+      <w:pPr>
+        <w:ind w:left="3600" w:hanging="360"/>
+      </w:pPr>
+      <w:rPr>
+        <w:rFonts w:ascii="Courier New" w:hAnsi="Courier New" w:cs="Courier New" w:hint="default"/>
+      </w:rPr>
+    </w:lvl>
+    <w:lvl w:ilvl="5" w:tplc="08090005" w:tentative="1">
+      <w:start w:val="1"/>
+      <w:numFmt w:val="bullet"/>
+      <w:lvlText w:val=""/>
+      <w:lvlJc w:val="left"/>
+      <w:pPr>
+        <w:ind w:left="4320" w:hanging="360"/>
+      </w:pPr>
+      <w:rPr>
+        <w:rFonts w:ascii="Wingdings" w:hAnsi="Wingdings" w:hint="default"/>
+      </w:rPr>
+    </w:lvl>
+    <w:lvl w:ilvl="6" w:tplc="08090001" w:tentative="1">
+      <w:start w:val="1"/>
+      <w:numFmt w:val="bullet"/>
+      <w:lvlText w:val=""/>
+      <w:lvlJc w:val="left"/>
+      <w:pPr>
+        <w:ind w:left="5040" w:hanging="360"/>
+      </w:pPr>
+      <w:rPr>
+        <w:rFonts w:ascii="Symbol" w:hAnsi="Symbol" w:hint="default"/>
+      </w:rPr>
+    </w:lvl>
+    <w:lvl w:ilvl="7" w:tplc="08090003" w:tentative="1">
+      <w:start w:val="1"/>
+      <w:numFmt w:val="bullet"/>
+      <w:lvlText w:val="o"/>
+      <w:lvlJc w:val="left"/>
+      <w:pPr>
+        <w:ind w:left="5760" w:hanging="360"/>
+      </w:pPr>
+      <w:rPr>
+        <w:rFonts w:ascii="Courier New" w:hAnsi="Courier New" w:cs="Courier New" w:hint="default"/>
+      </w:rPr>
+    </w:lvl>
+    <w:lvl w:ilvl="8" w:tplc="08090005" w:tentative="1">
+      <w:start w:val="1"/>
+      <w:numFmt w:val="bullet"/>
+      <w:lvlText w:val=""/>
+      <w:lvlJc w:val="left"/>
+      <w:pPr>
+        <w:ind w:left="6480" w:hanging="360"/>
+      </w:pPr>
+      <w:rPr>
+        <w:rFonts w:ascii="Wingdings" w:hAnsi="Wingdings" w:hint="default"/>
+      </w:rPr>
+    </w:lvl>
+  </w:abstractNum>
+  <w:abstractNum w:abstractNumId="20">
     <w:nsid w:val="4BAD6A62"/>
     <w:multiLevelType w:val="multilevel"/>
     <w:tmpl w:val="F662D3C6"/>
@@ -10087,7 +11873,7 @@
       </w:rPr>
     </w:lvl>
   </w:abstractNum>
-  <w:abstractNum w:abstractNumId="18">
+  <w:abstractNum w:abstractNumId="21">
     <w:nsid w:val="52572C42"/>
     <w:multiLevelType w:val="hybridMultilevel"/>
     <w:tmpl w:val="E87C5B9E"/>
@@ -10200,7 +11986,7 @@
       </w:rPr>
     </w:lvl>
   </w:abstractNum>
-  <w:abstractNum w:abstractNumId="19">
+  <w:abstractNum w:abstractNumId="22">
     <w:nsid w:val="584057F0"/>
     <w:multiLevelType w:val="multilevel"/>
     <w:tmpl w:val="0809001F"/>
@@ -10286,7 +12072,93 @@
       </w:pPr>
     </w:lvl>
   </w:abstractNum>
-  <w:abstractNum w:abstractNumId="20">
+  <w:abstractNum w:abstractNumId="23">
+    <w:nsid w:val="5A287EA1"/>
+    <w:multiLevelType w:val="hybridMultilevel"/>
+    <w:tmpl w:val="6B1A27E2"/>
+    <w:lvl w:ilvl="0" w:tplc="0809000F">
+      <w:start w:val="1"/>
+      <w:numFmt w:val="decimal"/>
+      <w:lvlText w:val="%1."/>
+      <w:lvlJc w:val="left"/>
+      <w:pPr>
+        <w:ind w:left="720" w:hanging="360"/>
+      </w:pPr>
+    </w:lvl>
+    <w:lvl w:ilvl="1" w:tplc="08090019">
+      <w:start w:val="1"/>
+      <w:numFmt w:val="lowerLetter"/>
+      <w:lvlText w:val="%2."/>
+      <w:lvlJc w:val="left"/>
+      <w:pPr>
+        <w:ind w:left="1440" w:hanging="360"/>
+      </w:pPr>
+    </w:lvl>
+    <w:lvl w:ilvl="2" w:tplc="0809001B" w:tentative="1">
+      <w:start w:val="1"/>
+      <w:numFmt w:val="lowerRoman"/>
+      <w:lvlText w:val="%3."/>
+      <w:lvlJc w:val="right"/>
+      <w:pPr>
+        <w:ind w:left="2160" w:hanging="180"/>
+      </w:pPr>
+    </w:lvl>
+    <w:lvl w:ilvl="3" w:tplc="0809000F" w:tentative="1">
+      <w:start w:val="1"/>
+      <w:numFmt w:val="decimal"/>
+      <w:lvlText w:val="%4."/>
+      <w:lvlJc w:val="left"/>
+      <w:pPr>
+        <w:ind w:left="2880" w:hanging="360"/>
+      </w:pPr>
+    </w:lvl>
+    <w:lvl w:ilvl="4" w:tplc="08090019" w:tentative="1">
+      <w:start w:val="1"/>
+      <w:numFmt w:val="lowerLetter"/>
+      <w:lvlText w:val="%5."/>
+      <w:lvlJc w:val="left"/>
+      <w:pPr>
+        <w:ind w:left="3600" w:hanging="360"/>
+      </w:pPr>
+    </w:lvl>
+    <w:lvl w:ilvl="5" w:tplc="0809001B" w:tentative="1">
+      <w:start w:val="1"/>
+      <w:numFmt w:val="lowerRoman"/>
+      <w:lvlText w:val="%6."/>
+      <w:lvlJc w:val="right"/>
+      <w:pPr>
+        <w:ind w:left="4320" w:hanging="180"/>
+      </w:pPr>
+    </w:lvl>
+    <w:lvl w:ilvl="6" w:tplc="0809000F" w:tentative="1">
+      <w:start w:val="1"/>
+      <w:numFmt w:val="decimal"/>
+      <w:lvlText w:val="%7."/>
+      <w:lvlJc w:val="left"/>
+      <w:pPr>
+        <w:ind w:left="5040" w:hanging="360"/>
+      </w:pPr>
+    </w:lvl>
+    <w:lvl w:ilvl="7" w:tplc="08090019" w:tentative="1">
+      <w:start w:val="1"/>
+      <w:numFmt w:val="lowerLetter"/>
+      <w:lvlText w:val="%8."/>
+      <w:lvlJc w:val="left"/>
+      <w:pPr>
+        <w:ind w:left="5760" w:hanging="360"/>
+      </w:pPr>
+    </w:lvl>
+    <w:lvl w:ilvl="8" w:tplc="0809001B" w:tentative="1">
+      <w:start w:val="1"/>
+      <w:numFmt w:val="lowerRoman"/>
+      <w:lvlText w:val="%9."/>
+      <w:lvlJc w:val="right"/>
+      <w:pPr>
+        <w:ind w:left="6480" w:hanging="180"/>
+      </w:pPr>
+    </w:lvl>
+  </w:abstractNum>
+  <w:abstractNum w:abstractNumId="24">
     <w:nsid w:val="5FCA0541"/>
     <w:multiLevelType w:val="hybridMultilevel"/>
     <w:tmpl w:val="59A6C5C8"/>
@@ -10399,7 +12271,7 @@
       </w:rPr>
     </w:lvl>
   </w:abstractNum>
-  <w:abstractNum w:abstractNumId="21">
+  <w:abstractNum w:abstractNumId="25">
     <w:nsid w:val="652C0ED4"/>
     <w:multiLevelType w:val="multilevel"/>
     <w:tmpl w:val="390C0AF0"/>
@@ -10515,7 +12387,7 @@
       </w:pPr>
     </w:lvl>
   </w:abstractNum>
-  <w:abstractNum w:abstractNumId="22">
+  <w:abstractNum w:abstractNumId="26">
     <w:nsid w:val="68B36BBC"/>
     <w:multiLevelType w:val="hybridMultilevel"/>
     <w:tmpl w:val="B984B11C"/>
@@ -10628,7 +12500,120 @@
       </w:rPr>
     </w:lvl>
   </w:abstractNum>
-  <w:abstractNum w:abstractNumId="23">
+  <w:abstractNum w:abstractNumId="27">
+    <w:nsid w:val="70E1402B"/>
+    <w:multiLevelType w:val="hybridMultilevel"/>
+    <w:tmpl w:val="F90E25A4"/>
+    <w:lvl w:ilvl="0" w:tplc="08090001">
+      <w:start w:val="1"/>
+      <w:numFmt w:val="bullet"/>
+      <w:lvlText w:val=""/>
+      <w:lvlJc w:val="left"/>
+      <w:pPr>
+        <w:ind w:left="720" w:hanging="360"/>
+      </w:pPr>
+      <w:rPr>
+        <w:rFonts w:ascii="Symbol" w:hAnsi="Symbol" w:hint="default"/>
+      </w:rPr>
+    </w:lvl>
+    <w:lvl w:ilvl="1" w:tplc="08090003" w:tentative="1">
+      <w:start w:val="1"/>
+      <w:numFmt w:val="bullet"/>
+      <w:lvlText w:val="o"/>
+      <w:lvlJc w:val="left"/>
+      <w:pPr>
+        <w:ind w:left="1440" w:hanging="360"/>
+      </w:pPr>
+      <w:rPr>
+        <w:rFonts w:ascii="Courier New" w:hAnsi="Courier New" w:cs="Courier New" w:hint="default"/>
+      </w:rPr>
+    </w:lvl>
+    <w:lvl w:ilvl="2" w:tplc="08090005" w:tentative="1">
+      <w:start w:val="1"/>
+      <w:numFmt w:val="bullet"/>
+      <w:lvlText w:val=""/>
+      <w:lvlJc w:val="left"/>
+      <w:pPr>
+        <w:ind w:left="2160" w:hanging="360"/>
+      </w:pPr>
+      <w:rPr>
+        <w:rFonts w:ascii="Wingdings" w:hAnsi="Wingdings" w:hint="default"/>
+      </w:rPr>
+    </w:lvl>
+    <w:lvl w:ilvl="3" w:tplc="08090001" w:tentative="1">
+      <w:start w:val="1"/>
+      <w:numFmt w:val="bullet"/>
+      <w:lvlText w:val=""/>
+      <w:lvlJc w:val="left"/>
+      <w:pPr>
+        <w:ind w:left="2880" w:hanging="360"/>
+      </w:pPr>
+      <w:rPr>
+        <w:rFonts w:ascii="Symbol" w:hAnsi="Symbol" w:hint="default"/>
+      </w:rPr>
+    </w:lvl>
+    <w:lvl w:ilvl="4" w:tplc="08090003" w:tentative="1">
+      <w:start w:val="1"/>
+      <w:numFmt w:val="bullet"/>
+      <w:lvlText w:val="o"/>
+      <w:lvlJc w:val="left"/>
+      <w:pPr>
+        <w:ind w:left="3600" w:hanging="360"/>
+      </w:pPr>
+      <w:rPr>
+        <w:rFonts w:ascii="Courier New" w:hAnsi="Courier New" w:cs="Courier New" w:hint="default"/>
+      </w:rPr>
+    </w:lvl>
+    <w:lvl w:ilvl="5" w:tplc="08090005" w:tentative="1">
+      <w:start w:val="1"/>
+      <w:numFmt w:val="bullet"/>
+      <w:lvlText w:val=""/>
+      <w:lvlJc w:val="left"/>
+      <w:pPr>
+        <w:ind w:left="4320" w:hanging="360"/>
+      </w:pPr>
+      <w:rPr>
+        <w:rFonts w:ascii="Wingdings" w:hAnsi="Wingdings" w:hint="default"/>
+      </w:rPr>
+    </w:lvl>
+    <w:lvl w:ilvl="6" w:tplc="08090001" w:tentative="1">
+      <w:start w:val="1"/>
+      <w:numFmt w:val="bullet"/>
+      <w:lvlText w:val=""/>
+      <w:lvlJc w:val="left"/>
+      <w:pPr>
+        <w:ind w:left="5040" w:hanging="360"/>
+      </w:pPr>
+      <w:rPr>
+        <w:rFonts w:ascii="Symbol" w:hAnsi="Symbol" w:hint="default"/>
+      </w:rPr>
+    </w:lvl>
+    <w:lvl w:ilvl="7" w:tplc="08090003" w:tentative="1">
+      <w:start w:val="1"/>
+      <w:numFmt w:val="bullet"/>
+      <w:lvlText w:val="o"/>
+      <w:lvlJc w:val="left"/>
+      <w:pPr>
+        <w:ind w:left="5760" w:hanging="360"/>
+      </w:pPr>
+      <w:rPr>
+        <w:rFonts w:ascii="Courier New" w:hAnsi="Courier New" w:cs="Courier New" w:hint="default"/>
+      </w:rPr>
+    </w:lvl>
+    <w:lvl w:ilvl="8" w:tplc="08090005" w:tentative="1">
+      <w:start w:val="1"/>
+      <w:numFmt w:val="bullet"/>
+      <w:lvlText w:val=""/>
+      <w:lvlJc w:val="left"/>
+      <w:pPr>
+        <w:ind w:left="6480" w:hanging="360"/>
+      </w:pPr>
+      <w:rPr>
+        <w:rFonts w:ascii="Wingdings" w:hAnsi="Wingdings" w:hint="default"/>
+      </w:rPr>
+    </w:lvl>
+  </w:abstractNum>
+  <w:abstractNum w:abstractNumId="28">
     <w:nsid w:val="72C072D2"/>
     <w:multiLevelType w:val="multilevel"/>
     <w:tmpl w:val="390C0AF0"/>
@@ -10744,7 +12729,93 @@
       </w:pPr>
     </w:lvl>
   </w:abstractNum>
-  <w:abstractNum w:abstractNumId="24">
+  <w:abstractNum w:abstractNumId="29">
+    <w:nsid w:val="74FC3620"/>
+    <w:multiLevelType w:val="hybridMultilevel"/>
+    <w:tmpl w:val="5B1A5454"/>
+    <w:lvl w:ilvl="0" w:tplc="0809000F">
+      <w:start w:val="1"/>
+      <w:numFmt w:val="decimal"/>
+      <w:lvlText w:val="%1."/>
+      <w:lvlJc w:val="left"/>
+      <w:pPr>
+        <w:ind w:left="720" w:hanging="360"/>
+      </w:pPr>
+    </w:lvl>
+    <w:lvl w:ilvl="1" w:tplc="08090019" w:tentative="1">
+      <w:start w:val="1"/>
+      <w:numFmt w:val="lowerLetter"/>
+      <w:lvlText w:val="%2."/>
+      <w:lvlJc w:val="left"/>
+      <w:pPr>
+        <w:ind w:left="1440" w:hanging="360"/>
+      </w:pPr>
+    </w:lvl>
+    <w:lvl w:ilvl="2" w:tplc="0809001B" w:tentative="1">
+      <w:start w:val="1"/>
+      <w:numFmt w:val="lowerRoman"/>
+      <w:lvlText w:val="%3."/>
+      <w:lvlJc w:val="right"/>
+      <w:pPr>
+        <w:ind w:left="2160" w:hanging="180"/>
+      </w:pPr>
+    </w:lvl>
+    <w:lvl w:ilvl="3" w:tplc="0809000F" w:tentative="1">
+      <w:start w:val="1"/>
+      <w:numFmt w:val="decimal"/>
+      <w:lvlText w:val="%4."/>
+      <w:lvlJc w:val="left"/>
+      <w:pPr>
+        <w:ind w:left="2880" w:hanging="360"/>
+      </w:pPr>
+    </w:lvl>
+    <w:lvl w:ilvl="4" w:tplc="08090019" w:tentative="1">
+      <w:start w:val="1"/>
+      <w:numFmt w:val="lowerLetter"/>
+      <w:lvlText w:val="%5."/>
+      <w:lvlJc w:val="left"/>
+      <w:pPr>
+        <w:ind w:left="3600" w:hanging="360"/>
+      </w:pPr>
+    </w:lvl>
+    <w:lvl w:ilvl="5" w:tplc="0809001B" w:tentative="1">
+      <w:start w:val="1"/>
+      <w:numFmt w:val="lowerRoman"/>
+      <w:lvlText w:val="%6."/>
+      <w:lvlJc w:val="right"/>
+      <w:pPr>
+        <w:ind w:left="4320" w:hanging="180"/>
+      </w:pPr>
+    </w:lvl>
+    <w:lvl w:ilvl="6" w:tplc="0809000F" w:tentative="1">
+      <w:start w:val="1"/>
+      <w:numFmt w:val="decimal"/>
+      <w:lvlText w:val="%7."/>
+      <w:lvlJc w:val="left"/>
+      <w:pPr>
+        <w:ind w:left="5040" w:hanging="360"/>
+      </w:pPr>
+    </w:lvl>
+    <w:lvl w:ilvl="7" w:tplc="08090019" w:tentative="1">
+      <w:start w:val="1"/>
+      <w:numFmt w:val="lowerLetter"/>
+      <w:lvlText w:val="%8."/>
+      <w:lvlJc w:val="left"/>
+      <w:pPr>
+        <w:ind w:left="5760" w:hanging="360"/>
+      </w:pPr>
+    </w:lvl>
+    <w:lvl w:ilvl="8" w:tplc="0809001B" w:tentative="1">
+      <w:start w:val="1"/>
+      <w:numFmt w:val="lowerRoman"/>
+      <w:lvlText w:val="%9."/>
+      <w:lvlJc w:val="right"/>
+      <w:pPr>
+        <w:ind w:left="6480" w:hanging="180"/>
+      </w:pPr>
+    </w:lvl>
+  </w:abstractNum>
+  <w:abstractNum w:abstractNumId="30">
     <w:nsid w:val="756857B6"/>
     <w:multiLevelType w:val="hybridMultilevel"/>
     <w:tmpl w:val="66822914"/>
@@ -10830,7 +12901,7 @@
       </w:pPr>
     </w:lvl>
   </w:abstractNum>
-  <w:abstractNum w:abstractNumId="25">
+  <w:abstractNum w:abstractNumId="31">
     <w:nsid w:val="77AD692A"/>
     <w:multiLevelType w:val="hybridMultilevel"/>
     <w:tmpl w:val="5A0004AE"/>
@@ -10943,7 +13014,7 @@
       </w:rPr>
     </w:lvl>
   </w:abstractNum>
-  <w:abstractNum w:abstractNumId="26">
+  <w:abstractNum w:abstractNumId="32">
     <w:nsid w:val="79EE6FB3"/>
     <w:multiLevelType w:val="multilevel"/>
     <w:tmpl w:val="AA1CA740"/>
@@ -11065,22 +13136,22 @@
     </w:lvl>
   </w:abstractNum>
   <w:num w:numId="1">
-    <w:abstractNumId w:val="22"/>
+    <w:abstractNumId w:val="26"/>
   </w:num>
   <w:num w:numId="2">
-    <w:abstractNumId w:val="20"/>
+    <w:abstractNumId w:val="24"/>
   </w:num>
   <w:num w:numId="3">
-    <w:abstractNumId w:val="14"/>
+    <w:abstractNumId w:val="16"/>
   </w:num>
   <w:num w:numId="4">
-    <w:abstractNumId w:val="18"/>
+    <w:abstractNumId w:val="21"/>
   </w:num>
   <w:num w:numId="5">
-    <w:abstractNumId w:val="25"/>
+    <w:abstractNumId w:val="31"/>
   </w:num>
   <w:num w:numId="6">
-    <w:abstractNumId w:val="6"/>
+    <w:abstractNumId w:val="7"/>
   </w:num>
   <w:num w:numId="7">
     <w:abstractNumId w:val="3"/>
@@ -11214,10 +13285,10 @@
     </w:lvlOverride>
   </w:num>
   <w:num w:numId="8">
-    <w:abstractNumId w:val="19"/>
+    <w:abstractNumId w:val="22"/>
   </w:num>
   <w:num w:numId="9">
-    <w:abstractNumId w:val="19"/>
+    <w:abstractNumId w:val="22"/>
     <w:lvlOverride w:ilvl="0">
       <w:startOverride w:val="1"/>
     </w:lvlOverride>
@@ -11247,10 +13318,10 @@
     </w:lvlOverride>
   </w:num>
   <w:num w:numId="10">
-    <w:abstractNumId w:val="17"/>
+    <w:abstractNumId w:val="20"/>
   </w:num>
   <w:num w:numId="11">
-    <w:abstractNumId w:val="16"/>
+    <w:abstractNumId w:val="18"/>
     <w:lvlOverride w:ilvl="0">
       <w:lvl w:ilvl="0">
         <w:start w:val="1"/>
@@ -11268,7 +13339,7 @@
     </w:lvlOverride>
   </w:num>
   <w:num w:numId="12">
-    <w:abstractNumId w:val="16"/>
+    <w:abstractNumId w:val="18"/>
     <w:lvlOverride w:ilvl="0">
       <w:startOverride w:val="1"/>
       <w:lvl w:ilvl="0">
@@ -11362,22 +13433,22 @@
     <w:abstractNumId w:val="3"/>
   </w:num>
   <w:num w:numId="17">
-    <w:abstractNumId w:val="16"/>
+    <w:abstractNumId w:val="18"/>
   </w:num>
   <w:num w:numId="18">
-    <w:abstractNumId w:val="26"/>
+    <w:abstractNumId w:val="32"/>
   </w:num>
   <w:num w:numId="19">
-    <w:abstractNumId w:val="13"/>
+    <w:abstractNumId w:val="14"/>
   </w:num>
   <w:num w:numId="20">
     <w:abstractNumId w:val="1"/>
   </w:num>
   <w:num w:numId="21">
-    <w:abstractNumId w:val="7"/>
+    <w:abstractNumId w:val="8"/>
   </w:num>
   <w:num w:numId="22">
-    <w:abstractNumId w:val="24"/>
+    <w:abstractNumId w:val="30"/>
   </w:num>
   <w:num w:numId="23">
     <w:abstractNumId w:val="5"/>
@@ -11413,28 +13484,46 @@
     <w:abstractNumId w:val="0"/>
   </w:num>
   <w:num w:numId="25">
-    <w:abstractNumId w:val="8"/>
+    <w:abstractNumId w:val="9"/>
   </w:num>
   <w:num w:numId="26">
-    <w:abstractNumId w:val="21"/>
+    <w:abstractNumId w:val="25"/>
   </w:num>
   <w:num w:numId="27">
+    <w:abstractNumId w:val="13"/>
+  </w:num>
+  <w:num w:numId="28">
+    <w:abstractNumId w:val="17"/>
+  </w:num>
+  <w:num w:numId="29">
+    <w:abstractNumId w:val="11"/>
+  </w:num>
+  <w:num w:numId="30">
     <w:abstractNumId w:val="12"/>
   </w:num>
-  <w:num w:numId="28">
+  <w:num w:numId="31">
+    <w:abstractNumId w:val="28"/>
+  </w:num>
+  <w:num w:numId="32">
+    <w:abstractNumId w:val="10"/>
+  </w:num>
+  <w:num w:numId="33">
+    <w:abstractNumId w:val="6"/>
+  </w:num>
+  <w:num w:numId="34">
+    <w:abstractNumId w:val="23"/>
+  </w:num>
+  <w:num w:numId="35">
+    <w:abstractNumId w:val="27"/>
+  </w:num>
+  <w:num w:numId="36">
     <w:abstractNumId w:val="15"/>
   </w:num>
-  <w:num w:numId="29">
-    <w:abstractNumId w:val="10"/>
+  <w:num w:numId="37">
+    <w:abstractNumId w:val="29"/>
   </w:num>
-  <w:num w:numId="30">
-    <w:abstractNumId w:val="11"/>
-  </w:num>
-  <w:num w:numId="31">
-    <w:abstractNumId w:val="23"/>
-  </w:num>
-  <w:num w:numId="32">
-    <w:abstractNumId w:val="9"/>
+  <w:num w:numId="38">
+    <w:abstractNumId w:val="19"/>
   </w:num>
 </w:numbering>
 </file>
@@ -11695,7 +13784,7 @@
     <w:uiPriority w:val="9"/>
     <w:unhideWhenUsed/>
     <w:qFormat/>
-    <w:rsid w:val="00B01C12"/>
+    <w:rsid w:val="00FD301C"/>
     <w:pPr>
       <w:keepNext/>
       <w:keepLines/>
@@ -11710,9 +13799,8 @@
       <w:rFonts w:eastAsiaTheme="majorEastAsia" w:cstheme="majorBidi"/>
       <w:b/>
       <w:bCs/>
-      <w:i/>
       <w:iCs/>
-      <w:color w:val="4F81BD" w:themeColor="accent1"/>
+      <w:color w:val="4CC143"/>
     </w:rPr>
   </w:style>
   <w:style w:type="paragraph" w:styleId="Heading5">
@@ -11774,18 +13862,19 @@
     <w:uiPriority w:val="9"/>
     <w:unhideWhenUsed/>
     <w:qFormat/>
-    <w:rsid w:val="005A6988"/>
+    <w:rsid w:val="00266A5A"/>
     <w:pPr>
       <w:keepNext/>
       <w:keepLines/>
       <w:spacing w:before="200" w:after="0"/>
+      <w:ind w:left="284"/>
       <w:outlineLvl w:val="6"/>
     </w:pPr>
     <w:rPr>
       <w:rFonts w:eastAsiaTheme="majorEastAsia" w:cstheme="majorBidi"/>
-      <w:i/>
       <w:iCs/>
-      <w:color w:val="404040" w:themeColor="text1" w:themeTint="BF"/>
+      <w:color w:val="629D41"/>
+      <w:sz w:val="28"/>
     </w:rPr>
   </w:style>
   <w:style w:type="paragraph" w:styleId="Heading8">
@@ -11796,17 +13885,17 @@
     <w:uiPriority w:val="9"/>
     <w:unhideWhenUsed/>
     <w:qFormat/>
-    <w:rsid w:val="005E6F76"/>
+    <w:rsid w:val="00266A5A"/>
     <w:pPr>
       <w:keepNext/>
       <w:keepLines/>
       <w:spacing w:before="200" w:after="0"/>
+      <w:ind w:left="397"/>
       <w:outlineLvl w:val="7"/>
     </w:pPr>
     <w:rPr>
       <w:rFonts w:eastAsiaTheme="majorEastAsia" w:cstheme="majorBidi"/>
-      <w:color w:val="404040" w:themeColor="text1" w:themeTint="BF"/>
-      <w:sz w:val="20"/>
+      <w:color w:val="48A251"/>
       <w:szCs w:val="20"/>
     </w:rPr>
   </w:style>
@@ -11886,14 +13975,13 @@
     <w:basedOn w:val="DefaultParagraphFont"/>
     <w:link w:val="Heading4"/>
     <w:uiPriority w:val="9"/>
-    <w:rsid w:val="00B01C12"/>
+    <w:rsid w:val="00FD301C"/>
     <w:rPr>
       <w:rFonts w:asciiTheme="majorHAnsi" w:eastAsiaTheme="majorEastAsia" w:hAnsiTheme="majorHAnsi" w:cstheme="majorBidi"/>
       <w:b/>
       <w:bCs/>
-      <w:i/>
       <w:iCs/>
-      <w:color w:val="4F81BD" w:themeColor="accent1"/>
+      <w:color w:val="4CC143"/>
       <w:sz w:val="24"/>
     </w:rPr>
   </w:style>
@@ -12062,12 +14150,12 @@
     <w:basedOn w:val="DefaultParagraphFont"/>
     <w:link w:val="Heading7"/>
     <w:uiPriority w:val="9"/>
-    <w:rsid w:val="005A6988"/>
+    <w:rsid w:val="00266A5A"/>
     <w:rPr>
       <w:rFonts w:asciiTheme="majorHAnsi" w:eastAsiaTheme="majorEastAsia" w:hAnsiTheme="majorHAnsi" w:cstheme="majorBidi"/>
-      <w:i/>
       <w:iCs/>
-      <w:color w:val="404040" w:themeColor="text1" w:themeTint="BF"/>
+      <w:color w:val="629D41"/>
+      <w:sz w:val="28"/>
     </w:rPr>
   </w:style>
   <w:style w:type="numbering" w:customStyle="1" w:styleId="Appendix">
@@ -12085,11 +14173,11 @@
     <w:basedOn w:val="DefaultParagraphFont"/>
     <w:link w:val="Heading8"/>
     <w:uiPriority w:val="9"/>
-    <w:rsid w:val="005E6F76"/>
+    <w:rsid w:val="00266A5A"/>
     <w:rPr>
       <w:rFonts w:asciiTheme="majorHAnsi" w:eastAsiaTheme="majorEastAsia" w:hAnsiTheme="majorHAnsi" w:cstheme="majorBidi"/>
-      <w:color w:val="404040" w:themeColor="text1" w:themeTint="BF"/>
-      <w:sz w:val="20"/>
+      <w:color w:val="48A251"/>
+      <w:sz w:val="24"/>
       <w:szCs w:val="20"/>
     </w:rPr>
   </w:style>
@@ -12447,6 +14535,84 @@
     <w:rPr>
       <w:color w:val="800080" w:themeColor="followedHyperlink"/>
       <w:u w:val="single"/>
+    </w:rPr>
+  </w:style>
+  <w:style w:type="paragraph" w:styleId="Quote">
+    <w:name w:val="Quote"/>
+    <w:basedOn w:val="Normal"/>
+    <w:next w:val="Normal"/>
+    <w:link w:val="QuoteChar"/>
+    <w:uiPriority w:val="29"/>
+    <w:qFormat/>
+    <w:rsid w:val="00373F3F"/>
+    <w:rPr>
+      <w:i/>
+      <w:iCs/>
+      <w:color w:val="000000" w:themeColor="text1"/>
+    </w:rPr>
+  </w:style>
+  <w:style w:type="character" w:customStyle="1" w:styleId="QuoteChar">
+    <w:name w:val="Quote Char"/>
+    <w:basedOn w:val="DefaultParagraphFont"/>
+    <w:link w:val="Quote"/>
+    <w:uiPriority w:val="29"/>
+    <w:rsid w:val="00373F3F"/>
+    <w:rPr>
+      <w:rFonts w:asciiTheme="majorHAnsi" w:hAnsiTheme="majorHAnsi"/>
+      <w:i/>
+      <w:iCs/>
+      <w:color w:val="000000" w:themeColor="text1"/>
+      <w:sz w:val="24"/>
+    </w:rPr>
+  </w:style>
+  <w:style w:type="paragraph" w:styleId="HTMLPreformatted">
+    <w:name w:val="HTML Preformatted"/>
+    <w:basedOn w:val="Normal"/>
+    <w:link w:val="HTMLPreformattedChar"/>
+    <w:uiPriority w:val="99"/>
+    <w:semiHidden/>
+    <w:unhideWhenUsed/>
+    <w:rsid w:val="006C447F"/>
+    <w:pPr>
+      <w:tabs>
+        <w:tab w:val="left" w:pos="916"/>
+        <w:tab w:val="left" w:pos="1832"/>
+        <w:tab w:val="left" w:pos="2748"/>
+        <w:tab w:val="left" w:pos="3664"/>
+        <w:tab w:val="left" w:pos="4580"/>
+        <w:tab w:val="left" w:pos="5496"/>
+        <w:tab w:val="left" w:pos="6412"/>
+        <w:tab w:val="left" w:pos="7328"/>
+        <w:tab w:val="left" w:pos="8244"/>
+        <w:tab w:val="left" w:pos="9160"/>
+        <w:tab w:val="left" w:pos="10076"/>
+        <w:tab w:val="left" w:pos="10992"/>
+        <w:tab w:val="left" w:pos="11908"/>
+        <w:tab w:val="left" w:pos="12824"/>
+        <w:tab w:val="left" w:pos="13740"/>
+        <w:tab w:val="left" w:pos="14656"/>
+      </w:tabs>
+      <w:spacing w:after="0" w:line="240" w:lineRule="auto"/>
+    </w:pPr>
+    <w:rPr>
+      <w:rFonts w:ascii="Courier New" w:eastAsia="Times New Roman" w:hAnsi="Courier New" w:cs="Courier New"/>
+      <w:sz w:val="20"/>
+      <w:szCs w:val="20"/>
+      <w:lang w:eastAsia="en-GB"/>
+    </w:rPr>
+  </w:style>
+  <w:style w:type="character" w:customStyle="1" w:styleId="HTMLPreformattedChar">
+    <w:name w:val="HTML Preformatted Char"/>
+    <w:basedOn w:val="DefaultParagraphFont"/>
+    <w:link w:val="HTMLPreformatted"/>
+    <w:uiPriority w:val="99"/>
+    <w:semiHidden/>
+    <w:rsid w:val="006C447F"/>
+    <w:rPr>
+      <w:rFonts w:ascii="Courier New" w:eastAsia="Times New Roman" w:hAnsi="Courier New" w:cs="Courier New"/>
+      <w:sz w:val="20"/>
+      <w:szCs w:val="20"/>
+      <w:lang w:eastAsia="en-GB"/>
     </w:rPr>
   </w:style>
 </w:styles>
@@ -12708,7 +14874,7 @@
     <w:uiPriority w:val="9"/>
     <w:unhideWhenUsed/>
     <w:qFormat/>
-    <w:rsid w:val="00B01C12"/>
+    <w:rsid w:val="00FD301C"/>
     <w:pPr>
       <w:keepNext/>
       <w:keepLines/>
@@ -12723,9 +14889,8 @@
       <w:rFonts w:eastAsiaTheme="majorEastAsia" w:cstheme="majorBidi"/>
       <w:b/>
       <w:bCs/>
-      <w:i/>
       <w:iCs/>
-      <w:color w:val="4F81BD" w:themeColor="accent1"/>
+      <w:color w:val="4CC143"/>
     </w:rPr>
   </w:style>
   <w:style w:type="paragraph" w:styleId="Heading5">
@@ -12787,18 +14952,19 @@
     <w:uiPriority w:val="9"/>
     <w:unhideWhenUsed/>
     <w:qFormat/>
-    <w:rsid w:val="005A6988"/>
+    <w:rsid w:val="00266A5A"/>
     <w:pPr>
       <w:keepNext/>
       <w:keepLines/>
       <w:spacing w:before="200" w:after="0"/>
+      <w:ind w:left="284"/>
       <w:outlineLvl w:val="6"/>
     </w:pPr>
     <w:rPr>
       <w:rFonts w:eastAsiaTheme="majorEastAsia" w:cstheme="majorBidi"/>
-      <w:i/>
       <w:iCs/>
-      <w:color w:val="404040" w:themeColor="text1" w:themeTint="BF"/>
+      <w:color w:val="629D41"/>
+      <w:sz w:val="28"/>
     </w:rPr>
   </w:style>
   <w:style w:type="paragraph" w:styleId="Heading8">
@@ -12809,17 +14975,17 @@
     <w:uiPriority w:val="9"/>
     <w:unhideWhenUsed/>
     <w:qFormat/>
-    <w:rsid w:val="005E6F76"/>
+    <w:rsid w:val="00266A5A"/>
     <w:pPr>
       <w:keepNext/>
       <w:keepLines/>
       <w:spacing w:before="200" w:after="0"/>
+      <w:ind w:left="397"/>
       <w:outlineLvl w:val="7"/>
     </w:pPr>
     <w:rPr>
       <w:rFonts w:eastAsiaTheme="majorEastAsia" w:cstheme="majorBidi"/>
-      <w:color w:val="404040" w:themeColor="text1" w:themeTint="BF"/>
-      <w:sz w:val="20"/>
+      <w:color w:val="48A251"/>
       <w:szCs w:val="20"/>
     </w:rPr>
   </w:style>
@@ -12899,14 +15065,13 @@
     <w:basedOn w:val="DefaultParagraphFont"/>
     <w:link w:val="Heading4"/>
     <w:uiPriority w:val="9"/>
-    <w:rsid w:val="00B01C12"/>
+    <w:rsid w:val="00FD301C"/>
     <w:rPr>
       <w:rFonts w:asciiTheme="majorHAnsi" w:eastAsiaTheme="majorEastAsia" w:hAnsiTheme="majorHAnsi" w:cstheme="majorBidi"/>
       <w:b/>
       <w:bCs/>
-      <w:i/>
       <w:iCs/>
-      <w:color w:val="4F81BD" w:themeColor="accent1"/>
+      <w:color w:val="4CC143"/>
       <w:sz w:val="24"/>
     </w:rPr>
   </w:style>
@@ -13075,12 +15240,12 @@
     <w:basedOn w:val="DefaultParagraphFont"/>
     <w:link w:val="Heading7"/>
     <w:uiPriority w:val="9"/>
-    <w:rsid w:val="005A6988"/>
+    <w:rsid w:val="00266A5A"/>
     <w:rPr>
       <w:rFonts w:asciiTheme="majorHAnsi" w:eastAsiaTheme="majorEastAsia" w:hAnsiTheme="majorHAnsi" w:cstheme="majorBidi"/>
-      <w:i/>
       <w:iCs/>
-      <w:color w:val="404040" w:themeColor="text1" w:themeTint="BF"/>
+      <w:color w:val="629D41"/>
+      <w:sz w:val="28"/>
     </w:rPr>
   </w:style>
   <w:style w:type="numbering" w:customStyle="1" w:styleId="Appendix">
@@ -13098,11 +15263,11 @@
     <w:basedOn w:val="DefaultParagraphFont"/>
     <w:link w:val="Heading8"/>
     <w:uiPriority w:val="9"/>
-    <w:rsid w:val="005E6F76"/>
+    <w:rsid w:val="00266A5A"/>
     <w:rPr>
       <w:rFonts w:asciiTheme="majorHAnsi" w:eastAsiaTheme="majorEastAsia" w:hAnsiTheme="majorHAnsi" w:cstheme="majorBidi"/>
-      <w:color w:val="404040" w:themeColor="text1" w:themeTint="BF"/>
-      <w:sz w:val="20"/>
+      <w:color w:val="48A251"/>
+      <w:sz w:val="24"/>
       <w:szCs w:val="20"/>
     </w:rPr>
   </w:style>
@@ -13460,6 +15625,84 @@
     <w:rPr>
       <w:color w:val="800080" w:themeColor="followedHyperlink"/>
       <w:u w:val="single"/>
+    </w:rPr>
+  </w:style>
+  <w:style w:type="paragraph" w:styleId="Quote">
+    <w:name w:val="Quote"/>
+    <w:basedOn w:val="Normal"/>
+    <w:next w:val="Normal"/>
+    <w:link w:val="QuoteChar"/>
+    <w:uiPriority w:val="29"/>
+    <w:qFormat/>
+    <w:rsid w:val="00373F3F"/>
+    <w:rPr>
+      <w:i/>
+      <w:iCs/>
+      <w:color w:val="000000" w:themeColor="text1"/>
+    </w:rPr>
+  </w:style>
+  <w:style w:type="character" w:customStyle="1" w:styleId="QuoteChar">
+    <w:name w:val="Quote Char"/>
+    <w:basedOn w:val="DefaultParagraphFont"/>
+    <w:link w:val="Quote"/>
+    <w:uiPriority w:val="29"/>
+    <w:rsid w:val="00373F3F"/>
+    <w:rPr>
+      <w:rFonts w:asciiTheme="majorHAnsi" w:hAnsiTheme="majorHAnsi"/>
+      <w:i/>
+      <w:iCs/>
+      <w:color w:val="000000" w:themeColor="text1"/>
+      <w:sz w:val="24"/>
+    </w:rPr>
+  </w:style>
+  <w:style w:type="paragraph" w:styleId="HTMLPreformatted">
+    <w:name w:val="HTML Preformatted"/>
+    <w:basedOn w:val="Normal"/>
+    <w:link w:val="HTMLPreformattedChar"/>
+    <w:uiPriority w:val="99"/>
+    <w:semiHidden/>
+    <w:unhideWhenUsed/>
+    <w:rsid w:val="006C447F"/>
+    <w:pPr>
+      <w:tabs>
+        <w:tab w:val="left" w:pos="916"/>
+        <w:tab w:val="left" w:pos="1832"/>
+        <w:tab w:val="left" w:pos="2748"/>
+        <w:tab w:val="left" w:pos="3664"/>
+        <w:tab w:val="left" w:pos="4580"/>
+        <w:tab w:val="left" w:pos="5496"/>
+        <w:tab w:val="left" w:pos="6412"/>
+        <w:tab w:val="left" w:pos="7328"/>
+        <w:tab w:val="left" w:pos="8244"/>
+        <w:tab w:val="left" w:pos="9160"/>
+        <w:tab w:val="left" w:pos="10076"/>
+        <w:tab w:val="left" w:pos="10992"/>
+        <w:tab w:val="left" w:pos="11908"/>
+        <w:tab w:val="left" w:pos="12824"/>
+        <w:tab w:val="left" w:pos="13740"/>
+        <w:tab w:val="left" w:pos="14656"/>
+      </w:tabs>
+      <w:spacing w:after="0" w:line="240" w:lineRule="auto"/>
+    </w:pPr>
+    <w:rPr>
+      <w:rFonts w:ascii="Courier New" w:eastAsia="Times New Roman" w:hAnsi="Courier New" w:cs="Courier New"/>
+      <w:sz w:val="20"/>
+      <w:szCs w:val="20"/>
+      <w:lang w:eastAsia="en-GB"/>
+    </w:rPr>
+  </w:style>
+  <w:style w:type="character" w:customStyle="1" w:styleId="HTMLPreformattedChar">
+    <w:name w:val="HTML Preformatted Char"/>
+    <w:basedOn w:val="DefaultParagraphFont"/>
+    <w:link w:val="HTMLPreformatted"/>
+    <w:uiPriority w:val="99"/>
+    <w:semiHidden/>
+    <w:rsid w:val="006C447F"/>
+    <w:rPr>
+      <w:rFonts w:ascii="Courier New" w:eastAsia="Times New Roman" w:hAnsi="Courier New" w:cs="Courier New"/>
+      <w:sz w:val="20"/>
+      <w:szCs w:val="20"/>
+      <w:lang w:eastAsia="en-GB"/>
     </w:rPr>
   </w:style>
 </w:styles>
@@ -13755,7 +15998,7 @@
 </file>
 
 <file path=customXml/itemProps1.xml><?xml version="1.0" encoding="utf-8"?>
-<ds:datastoreItem xmlns:ds="http://schemas.openxmlformats.org/officeDocument/2006/customXml" ds:itemID="{9AD857ED-E228-403C-A055-7AA0F459E279}">
+<ds:datastoreItem xmlns:ds="http://schemas.openxmlformats.org/officeDocument/2006/customXml" ds:itemID="{C85E23D0-DAB2-49B8-B537-11DEE69C544B}">
   <ds:schemaRefs>
     <ds:schemaRef ds:uri="http://schemas.openxmlformats.org/officeDocument/2006/bibliography"/>
   </ds:schemaRefs>

</xml_diff>

<commit_message>
API design and manuals
</commit_message>
<xml_diff>
--- a/Report/ReportDraft.docx
+++ b/Report/ReportDraft.docx
@@ -893,7 +893,10 @@
         <w:pStyle w:val="Heading3"/>
       </w:pPr>
       <w:r>
-        <w:t>RESTful web API</w:t>
+        <w:t>W</w:t>
+      </w:r>
+      <w:r>
+        <w:t>eb API</w:t>
       </w:r>
     </w:p>
     <w:p>
@@ -901,7 +904,13 @@
         <w:t>In early prototypes of the system</w:t>
       </w:r>
       <w:r>
-        <w:t xml:space="preserve">, an Internet of Things web service called Xively [] was used. This provides the tools to connect an embedded device to the internet through a RESTful API and database backend. This service worked well for extracting current data from a fixed number of sensors. However, it has a number of major </w:t>
+        <w:t>, an Internet of Things web service called Xively [] was used. This provides the tools to connect an embedded device to the internet throu</w:t>
+      </w:r>
+      <w:r>
+        <w:t xml:space="preserve">gh an </w:t>
+      </w:r>
+      <w:r>
+        <w:t xml:space="preserve">API and database backend. This service worked well for extracting current data from a fixed number of sensors. However, it has a number of major </w:t>
       </w:r>
       <w:proofErr w:type="gramStart"/>
       <w:r>
@@ -920,7 +929,7 @@
     </w:p>
     <w:p>
       <w:r>
-        <w:t xml:space="preserve">To this effect, it was decided that a custom RESTful API would be built with Node.js, and designed </w:t>
+        <w:t xml:space="preserve">To this effect, it was decided that a custom API would be built with Node.js, and designed </w:t>
       </w:r>
       <w:proofErr w:type="gramStart"/>
       <w:r>
@@ -951,11 +960,11 @@
       </w:r>
       <w:proofErr w:type="spellEnd"/>
       <w:r>
-        <w:t xml:space="preserve"> to execute when the IO is finished, rather than Apache’s technique of halting the thread on IO and using other threads. Apache is better for algorithmically intense applications such as multimedia processing, but Node </w:t>
+        <w:t xml:space="preserve"> to execute when the IO is finished, rather than Apache’s technique of halting the thread on IO and using other threads. Apache is better for algorithmically intense applications such as multimedia processing, but Node performs better for lightweight </w:t>
       </w:r>
       <w:r>
         <w:lastRenderedPageBreak/>
-        <w:t>performs better for lightweight RESTful services []. It is for all these reasons that Node.js was selected to perform all the server-side tasks.</w:t>
+        <w:t>RESTful services []. It is for all these reasons that Node.js was selected to perform all the server-side tasks.</w:t>
       </w:r>
     </w:p>
     <w:p>
@@ -5326,19 +5335,19 @@
       </w:r>
       <w:r>
         <w:rPr>
-          <w:i/>
+          <w:rStyle w:val="SubtitleChar"/>
         </w:rPr>
         <w:t>while</w:t>
       </w:r>
       <w:r>
         <w:rPr>
-          <w:i/>
+          <w:rStyle w:val="SubtitleChar"/>
         </w:rPr>
         <w:t xml:space="preserve"> </w:t>
       </w:r>
       <w:r>
         <w:rPr>
-          <w:i/>
+          <w:rStyle w:val="SubtitleChar"/>
         </w:rPr>
         <w:t>(true)</w:t>
       </w:r>
@@ -5369,18 +5378,12 @@
     </w:p>
     <w:p>
       <w:r>
-        <w:t xml:space="preserve">Multiple handlers are queued on the Gadgeteer event dispatcher; the dispatcher then sends events back to the main program thread for execution, </w:t>
-      </w:r>
-      <w:r>
-        <w:t>with multi-threading handled behind the scenes</w:t>
-      </w:r>
-      <w:r>
-        <w:t xml:space="preserve">. Because of this design, the ideal way to perform regular operations is using the native </w:t>
+        <w:t xml:space="preserve">Multiple handlers are queued on the Gadgeteer event dispatcher; the dispatcher then sends events back to the main program thread for execution, with multi-threading handled behind the scenes. Because of this design, the ideal way to perform regular operations is using the native </w:t>
       </w:r>
       <w:proofErr w:type="spellStart"/>
       <w:r>
         <w:rPr>
-          <w:i/>
+          <w:rStyle w:val="SubtitleChar"/>
         </w:rPr>
         <w:t>Gadgeteer.Timer</w:t>
       </w:r>
@@ -5407,6 +5410,9 @@
         <w:t>[</w:t>
       </w:r>
       <w:r>
+        <w:t xml:space="preserve">PIC: </w:t>
+      </w:r>
+      <w:r>
         <w:t>Activity diagram for one update cycle (get data, save, push, errors etc.)</w:t>
       </w:r>
       <w:r>
@@ -5426,25 +5432,99 @@
       </w:r>
       <w:proofErr w:type="gramEnd"/>
       <w:r>
-        <w:t xml:space="preserve"> there are no key-value pair based data structures on NETMF, and string operations are much more limited. This fact necessitated implementing a few methods/classes normally taken for granted, such as </w:t>
+        <w:t xml:space="preserve"> there are no key-value pair based data structures on NETMF, and string operations are much more limited. This fact necessitated implementing a few methods/classes normally taken for</w:t>
+      </w:r>
+      <w:r>
+        <w:t xml:space="preserve"> granted, such as </w:t>
       </w:r>
       <w:proofErr w:type="spellStart"/>
       <w:proofErr w:type="gramStart"/>
       <w:r>
+        <w:rPr>
+          <w:rStyle w:val="SubtitleChar"/>
+        </w:rPr>
         <w:t>string.join</w:t>
       </w:r>
       <w:proofErr w:type="spellEnd"/>
       <w:r>
+        <w:rPr>
+          <w:rStyle w:val="SubtitleChar"/>
+        </w:rPr>
         <w:t>(</w:t>
       </w:r>
       <w:proofErr w:type="gramEnd"/>
       <w:r>
-        <w:t>).</w:t>
+        <w:rPr>
+          <w:rStyle w:val="SubtitleChar"/>
+        </w:rPr>
+        <w:t>),</w:t>
+      </w:r>
+      <w:r>
+        <w:t xml:space="preserve"> and line-by-line file reading.</w:t>
       </w:r>
     </w:p>
     <w:p>
       <w:r>
         <w:lastRenderedPageBreak/>
+        <w:t>The overall class structure reflects the delegation of activity from the main program to individual functional modules, both for internal purposes (</w:t>
+      </w:r>
+      <w:proofErr w:type="spellStart"/>
+      <w:r>
+        <w:rPr>
+          <w:rStyle w:val="SubtitleChar"/>
+        </w:rPr>
+        <w:t>SdHandler</w:t>
+      </w:r>
+      <w:proofErr w:type="spellEnd"/>
+      <w:r>
+        <w:t xml:space="preserve">, </w:t>
+      </w:r>
+      <w:proofErr w:type="spellStart"/>
+      <w:r>
+        <w:rPr>
+          <w:rStyle w:val="SubtitleChar"/>
+        </w:rPr>
+        <w:t>WifiHandler</w:t>
+      </w:r>
+      <w:proofErr w:type="spellEnd"/>
+      <w:r>
+        <w:t>), and external communication (</w:t>
+      </w:r>
+      <w:proofErr w:type="spellStart"/>
+      <w:r>
+        <w:rPr>
+          <w:rStyle w:val="SubtitleChar"/>
+        </w:rPr>
+        <w:t>APIconnector</w:t>
+      </w:r>
+      <w:proofErr w:type="spellEnd"/>
+      <w:r>
+        <w:t xml:space="preserve">). A number of utility classes provide resources missing from the core libraries, whilst the static </w:t>
+      </w:r>
+      <w:proofErr w:type="spellStart"/>
+      <w:r>
+        <w:t>Config</w:t>
+      </w:r>
+      <w:proofErr w:type="spellEnd"/>
+      <w:r>
+        <w:t xml:space="preserve"> class packages </w:t>
+      </w:r>
+      <w:proofErr w:type="gramStart"/>
+      <w:r>
+        <w:t>easily-configurable</w:t>
+      </w:r>
+      <w:proofErr w:type="gramEnd"/>
+      <w:r>
+        <w:t xml:space="preserve"> settings into one location.</w:t>
+      </w:r>
+    </w:p>
+    <w:p>
+      <w:r>
+        <w:t>[PIC: Device class diagram]</w:t>
+      </w:r>
+    </w:p>
+    <w:p>
+      <w:r>
         <w:t>Device flexibility is obtained through two means: good program design, and use of the SD card to load numerous settings from an XML configuration file.</w:t>
       </w:r>
       <w:r>
@@ -5454,155 +5534,627 @@
         <w:t xml:space="preserve">Gadgeteer’s </w:t>
       </w:r>
       <w:r>
-        <w:t xml:space="preserve">implementation of sensor modules, and that fact that multiple variables (‘channels’) can be derived from a single module (The </w:t>
+        <w:t>implementation of sensor modules, and that</w:t>
+      </w:r>
+      <w:r>
+        <w:t xml:space="preserve"> fact that multiple variables (‘</w:t>
+      </w:r>
+      <w:r>
+        <w:t xml:space="preserve">channels’) can be derived from a single module (The </w:t>
+      </w:r>
+      <w:r>
+        <w:t>“</w:t>
       </w:r>
       <w:proofErr w:type="spellStart"/>
       <w:r>
+        <w:t>temperatureHumidity</w:t>
+      </w:r>
+      <w:proofErr w:type="spellEnd"/>
+      <w:r>
+        <w:t>”</w:t>
+      </w:r>
+      <w:r>
+        <w:t xml:space="preserve"> module reads both temperature and humidity), the approach taken was to focus on the variables themselves. The </w:t>
+      </w:r>
+      <w:r>
         <w:rPr>
-          <w:i/>
+          <w:rStyle w:val="SubtitleChar"/>
         </w:rPr>
-        <w:t>temperatureHumidity</w:t>
+        <w:t>Channel</w:t>
+      </w:r>
+      <w:r>
+        <w:t xml:space="preserve"> class abstracts the details of a variable away from its parent module, so the Device can be modelled as a serious of sensor modules </w:t>
+      </w:r>
+      <w:r>
+        <w:t>giving</w:t>
+      </w:r>
+      <w:r>
+        <w:t xml:space="preserve"> rise to a set of</w:t>
+      </w:r>
+      <w:r>
+        <w:t xml:space="preserve"> distinct</w:t>
+      </w:r>
+      <w:r>
+        <w:t xml:space="preserve"> channels.</w:t>
+      </w:r>
+    </w:p>
+    <w:p>
+      <w:r>
+        <w:t>[CODE: channel class]</w:t>
+      </w:r>
+    </w:p>
+    <w:p>
+      <w:r>
+        <w:t xml:space="preserve">The </w:t>
+      </w:r>
+      <w:proofErr w:type="spellStart"/>
+      <w:r>
+        <w:rPr>
+          <w:rStyle w:val="SubtitleChar"/>
+        </w:rPr>
+        <w:t>SensorsHandler</w:t>
       </w:r>
       <w:proofErr w:type="spellEnd"/>
       <w:r>
-        <w:t xml:space="preserve"> module reads both temperature and humidity), the approach taken was to focus on the variables themselves. The Channel class abstracts the details of a variable away from its parent module, so the Device can be modelled as a serious of sensor modules </w:t>
-      </w:r>
-      <w:r>
-        <w:t>giving</w:t>
-      </w:r>
-      <w:r>
-        <w:t xml:space="preserve"> rise to a set of</w:t>
-      </w:r>
-      <w:r>
-        <w:t xml:space="preserve"> distinct</w:t>
-      </w:r>
-      <w:r>
-        <w:t xml:space="preserve"> channels.</w:t>
-      </w:r>
-    </w:p>
-    <w:p>
-      <w:r>
-        <w:t>[CODE: channel class]</w:t>
-      </w:r>
-    </w:p>
-    <w:p>
-      <w:r>
-        <w:t xml:space="preserve">The </w:t>
+        <w:t xml:space="preserve"> class sets up the sensor modules and their event handlers, and lays</w:t>
+      </w:r>
+      <w:r>
+        <w:t xml:space="preserve"> out which Channels to measure.</w:t>
+      </w:r>
+    </w:p>
+    <w:p>
+      <w:r>
+        <w:t xml:space="preserve">[CODE: </w:t>
       </w:r>
       <w:proofErr w:type="spellStart"/>
       <w:r>
-        <w:t>SensorsHandler</w:t>
+        <w:rPr>
+          <w:rStyle w:val="SubtitleChar"/>
+        </w:rPr>
+        <w:t>SensorHandler</w:t>
       </w:r>
       <w:proofErr w:type="spellEnd"/>
       <w:r>
-        <w:t xml:space="preserve"> class sets up the sensor modules and their event handlers, and lays</w:t>
-      </w:r>
-      <w:r>
-        <w:t xml:space="preserve"> out which Channels to measure.</w:t>
-      </w:r>
-    </w:p>
-    <w:p>
-      <w:r>
-        <w:t xml:space="preserve">[CODE: </w:t>
+        <w:t xml:space="preserve"> class – fields only]</w:t>
+      </w:r>
+    </w:p>
+    <w:p>
+      <w:r>
+        <w:t xml:space="preserve">It is thus straightforward to start measuring a new variable, </w:t>
+      </w:r>
+      <w:r>
+        <w:t>especially so</w:t>
+      </w:r>
+      <w:r>
+        <w:t xml:space="preserve"> from </w:t>
+      </w:r>
+      <w:r>
+        <w:t xml:space="preserve">an existing </w:t>
+      </w:r>
+      <w:r>
+        <w:t>module</w:t>
+      </w:r>
+      <w:r>
+        <w:t>, but also</w:t>
+      </w:r>
+      <w:r>
+        <w:t xml:space="preserve"> by </w:t>
+      </w:r>
+      <w:r>
+        <w:t>implementing</w:t>
+      </w:r>
+      <w:r>
+        <w:t xml:space="preserve"> a new </w:t>
+      </w:r>
+      <w:r>
+        <w:t xml:space="preserve">sensor </w:t>
+      </w:r>
+      <w:r>
+        <w:t>module.</w:t>
+      </w:r>
+      <w:r>
+        <w:t xml:space="preserve"> No other classes need modifying, and all channels will flow to the API.</w:t>
+      </w:r>
+    </w:p>
+    <w:p>
+      <w:r>
+        <w:t xml:space="preserve">Whilst it is essential to change the program code when new sensors are added, the same is not true for many other variables. The XML configuration file offers an easy way to change the Device settings without having to reprogram the device. This is particularly important for non-technically-minded users, whom may be given a pre-built and </w:t>
+      </w:r>
+      <w:r>
+        <w:t>pre-</w:t>
+      </w:r>
+      <w:r>
+        <w:t>programmed device but have a need to change the settings.</w:t>
+      </w:r>
+    </w:p>
+    <w:p>
+      <w:r>
+        <w:t>[CODE: config.xml]</w:t>
+      </w:r>
+    </w:p>
+    <w:p>
+      <w:r>
+        <w:lastRenderedPageBreak/>
+        <w:t xml:space="preserve">Most usefully, the network settings can be changed so the Device can work on different wireless networks through simple changing of the configuration file. Similarly, the update frequency can be </w:t>
+      </w:r>
+      <w:r>
+        <w:t>reduced</w:t>
+      </w:r>
+      <w:r>
+        <w:t xml:space="preserve"> to </w:t>
+      </w:r>
+      <w:r>
+        <w:t>minimise power requirements</w:t>
+      </w:r>
+      <w:r>
+        <w:t>.</w:t>
+      </w:r>
+    </w:p>
+    <w:p>
+      <w:pPr>
+        <w:pStyle w:val="Heading3"/>
+      </w:pPr>
+      <w:r>
+        <w:t>Web</w:t>
+      </w:r>
+      <w:r>
+        <w:t xml:space="preserve"> API</w:t>
+      </w:r>
+    </w:p>
+    <w:p>
+      <w:pPr>
+        <w:pStyle w:val="Heading4"/>
+      </w:pPr>
+      <w:r>
+        <w:t>RESTful design</w:t>
+      </w:r>
+    </w:p>
+    <w:p>
+      <w:r>
+        <w:t>By confirming to RESTful architectural constraints, the data API conforms to the important properties of portability, scalability, flexibility and robustness [], which are desirable in any system for data distribution. The core constraints followed</w:t>
+      </w:r>
+      <w:r>
+        <w:t>, as identified by the author of REST [],</w:t>
+      </w:r>
+      <w:r>
+        <w:t xml:space="preserve"> were</w:t>
+      </w:r>
+      <w:r>
+        <w:t xml:space="preserve"> achieved as follows</w:t>
+      </w:r>
+      <w:r>
+        <w:t>:</w:t>
+      </w:r>
+    </w:p>
+    <w:p>
+      <w:r>
+        <w:t>Client-Server. Data returned from the API does not conform to the needs of any particular user interface, so it can be freely used by any number. Although a specific user interface was developed for this project, the goals are clear that we should not be tied to its implementation.</w:t>
+      </w:r>
+    </w:p>
+    <w:p>
+      <w:r>
+        <w:t>[CODE: sample JSON GET response]</w:t>
+      </w:r>
+    </w:p>
+    <w:p>
+      <w:r>
+        <w:t>Stateless. Individual requests are self-contained; the server does not keep clients’ state between requests.</w:t>
+      </w:r>
+    </w:p>
+    <w:p>
+      <w:r>
+        <w:t>Cache</w:t>
+      </w:r>
+      <w:r>
+        <w:t>.</w:t>
+      </w:r>
+      <w:r>
+        <w:t xml:space="preserve"> All requests have an appropriate caching policy to minimise resources by preventing excess requests; this improves general scalability and client performance, whilst reducing the chance of server failures due to overload. Specifically, static content requests are labelled with a long-lifespan cache, whilst sensor data is given a short cache roughly equal to the update frequency, and</w:t>
+      </w:r>
+      <w:r>
+        <w:t xml:space="preserve"> </w:t>
+      </w:r>
+      <w:r>
+        <w:t>PUT</w:t>
+      </w:r>
+      <w:r>
+        <w:t xml:space="preserve"> requests are never cached. These are all set using the HTTP </w:t>
+      </w:r>
+      <w:r>
+        <w:rPr>
+          <w:rStyle w:val="SubtitleChar"/>
+        </w:rPr>
+        <w:t>Cache-Control</w:t>
+      </w:r>
+      <w:r>
+        <w:t xml:space="preserve"> header</w:t>
+      </w:r>
+    </w:p>
+    <w:p>
+      <w:r>
+        <w:t>[CODE: cache labelling for static content]</w:t>
+      </w:r>
+    </w:p>
+    <w:p>
+      <w:bookmarkStart w:id="2" w:name="sec_5_1_7"/>
+      <w:r>
+        <w:t>Code-On-Demand</w:t>
+      </w:r>
+      <w:bookmarkEnd w:id="2"/>
+      <w:r>
+        <w:t>. Although optional in REST, this was implemented to enhance client functionality. The JSON settings object can be manipulated through the API, or set on the server. These settings are specific to a user interface</w:t>
+      </w:r>
+      <w:r>
+        <w:t>, but any number of arbitrary settings can be defined, modified, even deleted.</w:t>
+      </w:r>
+    </w:p>
+    <w:p>
+      <w:r>
+        <w:t xml:space="preserve">Uniform Interface. This is the most important feature of REST [], and the key part is identifying which resources are available on the server, and specifying how these can </w:t>
+      </w:r>
+      <w:r>
+        <w:lastRenderedPageBreak/>
+        <w:t>be manipulated by clients. This is implemented through proper use of HTTP methods, caching, URIs, and internet media types. The resources identified that make up the API were:</w:t>
+      </w:r>
+    </w:p>
+    <w:p>
+      <w:pPr>
+        <w:pStyle w:val="ListParagraph"/>
+        <w:numPr>
+          <w:ilvl w:val="0"/>
+          <w:numId w:val="40"/>
+        </w:numPr>
+      </w:pPr>
+      <w:r>
+        <w:t>Data point feed (numeric sensors)</w:t>
+      </w:r>
+    </w:p>
+    <w:p>
+      <w:pPr>
+        <w:pStyle w:val="ListParagraph"/>
+        <w:numPr>
+          <w:ilvl w:val="0"/>
+          <w:numId w:val="40"/>
+        </w:numPr>
+      </w:pPr>
+      <w:r>
+        <w:t>Image feed (camera sensor)</w:t>
+      </w:r>
+    </w:p>
+    <w:p>
+      <w:pPr>
+        <w:pStyle w:val="ListParagraph"/>
+        <w:numPr>
+          <w:ilvl w:val="0"/>
+          <w:numId w:val="40"/>
+        </w:numPr>
+      </w:pPr>
+      <w:r>
+        <w:t>Settings</w:t>
+      </w:r>
+    </w:p>
+    <w:p>
+      <w:pPr>
+        <w:pStyle w:val="ListParagraph"/>
+        <w:numPr>
+          <w:ilvl w:val="0"/>
+          <w:numId w:val="40"/>
+        </w:numPr>
+      </w:pPr>
+      <w:r>
+        <w:t>External (accessing other APIs, e.g. weather).</w:t>
+      </w:r>
+    </w:p>
+    <w:p>
+      <w:r>
+        <w:t>Each resource has its own URL</w:t>
+      </w:r>
+      <w:r>
+        <w:t xml:space="preserve"> and supported methods and internet media types</w:t>
+      </w:r>
+      <w:r>
+        <w:t xml:space="preserve">. </w:t>
+      </w:r>
+      <w:r>
+        <w:t xml:space="preserve">For example, </w:t>
+      </w:r>
+      <w:r>
+        <w:t>PUT and GET methods determine respectively whether data are being saved (from Device to API), or retrieved (web application)</w:t>
+      </w:r>
+      <w:r>
+        <w:t xml:space="preserve"> for the image and data point feeds, whilst the External resource only allows GET.</w:t>
+      </w:r>
+    </w:p>
+    <w:p>
+      <w:pPr>
+        <w:pStyle w:val="Heading4"/>
+      </w:pPr>
+      <w:r>
+        <w:t>Overall</w:t>
+      </w:r>
+      <w:r>
+        <w:t xml:space="preserve"> Design</w:t>
+      </w:r>
+    </w:p>
+    <w:p>
+      <w:r>
+        <w:t>The key goal of the design for the overall web API and services was achieving logical separation of the API resources, the database implementation, the web services, and any web server logic. These are the distinct operat</w:t>
+      </w:r>
+      <w:r>
+        <w:t>ions of the Node.js-implemented software, so the components need to be decoupled should any of their implementation requirements change. For example, the API relies heavily on a database, but the particular one chosen should be replaceable without affecting the API itself.</w:t>
+      </w:r>
+    </w:p>
+    <w:p>
+      <w:r>
+        <w:t>This decoupling has been achieved through effective modularisation. In Node, modules form the core of the system design and effectively act as classes. Apart from a few core functional modules, each module (</w:t>
+      </w:r>
+      <w:proofErr w:type="gramStart"/>
+      <w:r>
+        <w:t>both from the Node library and those</w:t>
+      </w:r>
+      <w:proofErr w:type="gramEnd"/>
+      <w:r>
+        <w:t xml:space="preserve"> that are imported or created) is isolated from every other until explicitly imported. Once imported, only </w:t>
+      </w:r>
+      <w:r>
+        <w:t>members (fields and methods)</w:t>
+      </w:r>
+      <w:r>
+        <w:t xml:space="preserve"> </w:t>
+      </w:r>
+      <w:r>
+        <w:t xml:space="preserve">defined as exportable (i.e. ‘public’) </w:t>
+      </w:r>
+      <w:r>
+        <w:t>are available, allowing encapsulation to be achieved</w:t>
+      </w:r>
+      <w:r>
+        <w:t xml:space="preserve"> since other members remain hidden to the importing module</w:t>
+      </w:r>
+      <w:r>
+        <w:t>.</w:t>
+      </w:r>
+    </w:p>
+    <w:p>
+      <w:r>
+        <w:t>[CODE: Node.js encapsulation example]</w:t>
+      </w:r>
+    </w:p>
+    <w:p>
+      <w:r>
+        <w:t xml:space="preserve">On top of this, a layered approach has been adopted </w:t>
+      </w:r>
+      <w:proofErr w:type="gramStart"/>
+      <w:r>
+        <w:t>to further constrain</w:t>
+      </w:r>
+      <w:proofErr w:type="gramEnd"/>
+      <w:r>
+        <w:t xml:space="preserve"> the system design into proper separation of operations. This should improve the ability to maintain and extend the system’s operations, for example by adding more API </w:t>
+      </w:r>
+      <w:r>
+        <w:lastRenderedPageBreak/>
+        <w:t>resources. The layers are implemented as simple directories, but used such that modules (‘classes’) in one layer (‘package’) may only call classes in a higher layer.</w:t>
+      </w:r>
+    </w:p>
+    <w:p>
+      <w:r>
+        <w:t>[PIC: Node module structure]</w:t>
+      </w:r>
+    </w:p>
+    <w:p>
+      <w:pPr>
+        <w:pStyle w:val="Heading4"/>
+      </w:pPr>
+      <w:r>
+        <w:t>Data Model</w:t>
+      </w:r>
+    </w:p>
+    <w:p>
+      <w:r>
+        <w:t xml:space="preserve">The Azure Table Service (ATS) is a highly scalable </w:t>
+      </w:r>
+      <w:r>
+        <w:t xml:space="preserve">distributed </w:t>
+      </w:r>
+      <w:r>
+        <w:t>No-SQL database platform. To maximise the advantages it offers whilst maintain</w:t>
+      </w:r>
+      <w:r>
+        <w:t>ing</w:t>
+      </w:r>
+      <w:r>
+        <w:t xml:space="preserve"> </w:t>
+      </w:r>
+      <w:r>
+        <w:t>flexibility in querying</w:t>
+      </w:r>
+      <w:r>
+        <w:t xml:space="preserve">, it is necessary to </w:t>
+      </w:r>
+      <w:r>
+        <w:t xml:space="preserve">design the storage model effectively. Only one table is needed, which stores all data points from the Device, as received through the API data point feed resource. Each row corresponds to a single data point, comprising the </w:t>
       </w:r>
       <w:proofErr w:type="spellStart"/>
       <w:r>
-        <w:t>SensorHandler</w:t>
+        <w:t>dateTime</w:t>
       </w:r>
       <w:proofErr w:type="spellEnd"/>
       <w:r>
-        <w:t xml:space="preserve"> class – fields only]</w:t>
-      </w:r>
-    </w:p>
-    <w:p>
-      <w:r>
-        <w:t xml:space="preserve">It is thus straightforward to start measuring a new variable, </w:t>
-      </w:r>
-      <w:r>
-        <w:t>especially so</w:t>
-      </w:r>
-      <w:r>
-        <w:t xml:space="preserve"> from </w:t>
-      </w:r>
-      <w:r>
-        <w:t xml:space="preserve">an existing </w:t>
-      </w:r>
-      <w:r>
-        <w:t>module</w:t>
-      </w:r>
-      <w:r>
-        <w:t>, but also</w:t>
-      </w:r>
-      <w:r>
-        <w:t xml:space="preserve"> by </w:t>
-      </w:r>
-      <w:r>
-        <w:t>implementing</w:t>
-      </w:r>
-      <w:r>
-        <w:t xml:space="preserve"> a new </w:t>
-      </w:r>
-      <w:r>
-        <w:t xml:space="preserve">sensor </w:t>
-      </w:r>
-      <w:r>
-        <w:t>module.</w:t>
-      </w:r>
-      <w:r>
-        <w:t xml:space="preserve"> No other classes need modifying, and all channels will flow to the API.</w:t>
-      </w:r>
-    </w:p>
-    <w:p>
-      <w:r>
-        <w:t xml:space="preserve">Whilst it is essential to change the program code when new sensors are added, the same is not true for many other variables. The XML configuration file offers an easy way to change the Device settings without having to reprogram the device. This is particularly important for non-technically-minded users, whom may be given a pre-built and </w:t>
-      </w:r>
-      <w:r>
-        <w:t>pre-</w:t>
-      </w:r>
-      <w:r>
-        <w:t>programmed device but have a need to change the settings.</w:t>
-      </w:r>
-    </w:p>
-    <w:p>
-      <w:r>
-        <w:t>[CODE: config.xml]</w:t>
-      </w:r>
-    </w:p>
-    <w:p>
-      <w:r>
-        <w:t>Most usefully, the network settings can be changed so the Device can work on different wireless networks through simple changing of the configuration file. Similarly, the update frequency can be altered to reflect demands of limited power.</w:t>
-      </w:r>
-      <w:bookmarkStart w:id="2" w:name="_GoBack"/>
-      <w:bookmarkEnd w:id="2"/>
+        <w:t xml:space="preserve"> of the recording and values for each measurement channel taken.</w:t>
+      </w:r>
+    </w:p>
+    <w:p>
+      <w:r>
+        <w:t>[PIC: ATS data model]</w:t>
+      </w:r>
+    </w:p>
+    <w:p>
+      <w:r>
+        <w:t xml:space="preserve">After experimenting with a relational-style model of one row per channel per data point, with a </w:t>
+      </w:r>
+      <w:proofErr w:type="spellStart"/>
+      <w:r>
+        <w:t>channelID</w:t>
+      </w:r>
+      <w:proofErr w:type="spellEnd"/>
+      <w:r>
+        <w:t xml:space="preserve"> foreign key to a separate channel table, this approach was favoured for a number of important reasons:</w:t>
+      </w:r>
+    </w:p>
+    <w:p>
+      <w:pPr>
+        <w:pStyle w:val="ListParagraph"/>
+        <w:numPr>
+          <w:ilvl w:val="0"/>
+          <w:numId w:val="41"/>
+        </w:numPr>
+      </w:pPr>
+      <w:r>
+        <w:t>No need to maintain a separate list of channels in another table, which impacts detrimentally on flexibility when new sensors are produced offering new measurement channels</w:t>
+      </w:r>
+    </w:p>
+    <w:p>
+      <w:pPr>
+        <w:pStyle w:val="ListParagraph"/>
+        <w:numPr>
+          <w:ilvl w:val="0"/>
+          <w:numId w:val="41"/>
+        </w:numPr>
+      </w:pPr>
+      <w:r>
+        <w:t>More compact storage</w:t>
+      </w:r>
+    </w:p>
+    <w:p>
+      <w:pPr>
+        <w:pStyle w:val="ListParagraph"/>
+        <w:numPr>
+          <w:ilvl w:val="0"/>
+          <w:numId w:val="41"/>
+        </w:numPr>
+      </w:pPr>
+      <w:r>
+        <w:t>Faster retrieval of data points</w:t>
+      </w:r>
+    </w:p>
+    <w:p>
+      <w:pPr>
+        <w:pStyle w:val="ListParagraph"/>
+        <w:numPr>
+          <w:ilvl w:val="0"/>
+          <w:numId w:val="41"/>
+        </w:numPr>
+      </w:pPr>
+      <w:r>
+        <w:t>More data points returnable (ATS has a 1000 limit per query).</w:t>
+      </w:r>
+    </w:p>
+    <w:p>
+      <w:r>
+        <w:t xml:space="preserve">ATS uses a concept of a ’partitionKey’, a required field for each row which effectively indexes the table. For time series data, this feature of ATS can be exploited </w:t>
+      </w:r>
+      <w:r>
+        <w:t xml:space="preserve">by putting the </w:t>
+      </w:r>
+      <w:proofErr w:type="spellStart"/>
+      <w:r>
+        <w:t>dateTime</w:t>
+      </w:r>
+      <w:proofErr w:type="spellEnd"/>
+      <w:r>
+        <w:t xml:space="preserve"> field here, achieving</w:t>
+      </w:r>
+      <w:r>
+        <w:t xml:space="preserve"> two useful results:</w:t>
+      </w:r>
+    </w:p>
+    <w:p>
+      <w:r>
+        <w:t>Firstly, rows can be returned in a specific order, something not normally possible with ATS, which does not have an ‘order by’ concept for fields of a table</w:t>
+      </w:r>
+      <w:r>
+        <w:t>, instead always returning rows ordered by partitionKey</w:t>
+      </w:r>
+      <w:r>
+        <w:t xml:space="preserve"> []. This is used to return the most recent data points, a very useful feature </w:t>
+      </w:r>
+      <w:r>
+        <w:t>for</w:t>
+      </w:r>
+      <w:r>
+        <w:t xml:space="preserve"> the API. Secondly, ATS will automatically group rows by similar partitionKey, as its distributed storage model uses </w:t>
+      </w:r>
+      <w:r>
+        <w:t xml:space="preserve">the </w:t>
+      </w:r>
+      <w:r>
+        <w:t>partitionKey</w:t>
+      </w:r>
+      <w:r>
+        <w:t xml:space="preserve"> to group similar data for faster retrieval</w:t>
+      </w:r>
+      <w:r>
+        <w:t xml:space="preserve"> []</w:t>
+      </w:r>
+      <w:r>
+        <w:t xml:space="preserve">. Consequently, data points for </w:t>
+      </w:r>
+      <w:r>
+        <w:lastRenderedPageBreak/>
+        <w:t xml:space="preserve">similar dates are likely to be partitioned </w:t>
+      </w:r>
+      <w:proofErr w:type="gramStart"/>
+      <w:r>
+        <w:t>together,</w:t>
+      </w:r>
+      <w:proofErr w:type="gramEnd"/>
+      <w:r>
+        <w:t xml:space="preserve"> making queries for specific date ranges</w:t>
+      </w:r>
+      <w:r>
+        <w:t xml:space="preserve"> (another feature of the API)</w:t>
+      </w:r>
+      <w:r>
+        <w:t xml:space="preserve"> faster.</w:t>
+      </w:r>
+    </w:p>
+    <w:p>
+      <w:r>
+        <w:t>Other data</w:t>
+      </w:r>
+      <w:r>
+        <w:t xml:space="preserve"> (settings,</w:t>
+      </w:r>
+      <w:r>
+        <w:t xml:space="preserve"> images) are stored internally on the server file system</w:t>
+      </w:r>
+      <w:r>
+        <w:t>, since the small quantity and simplicity of such data do not justify use of more sophisticated storage techniques</w:t>
+      </w:r>
+      <w:r>
+        <w:t xml:space="preserve">. </w:t>
+      </w:r>
+      <w:r>
+        <w:t>In fact, the settings are stored as JSON, which offers the advantage of impedance matching with Node.js; JSON is a natural and effective storage format when working with JavaScript since it can be manipulated with native syntax and methods. Moreover, hierarchical data structures can be created and manipulated very easily compared to flat representations such as database tables.</w:t>
+      </w:r>
+    </w:p>
+    <w:p>
+      <w:r>
+        <w:t>[CODE: sample JSON from the settings]</w:t>
+      </w:r>
     </w:p>
     <w:p>
       <w:pPr>
         <w:pStyle w:val="Heading3"/>
       </w:pPr>
       <w:r>
-        <w:t>RESTful API and other server logic</w:t>
-      </w:r>
-    </w:p>
-    <w:p>
-      <w:pPr>
-        <w:pStyle w:val="Heading3"/>
-      </w:pPr>
-      <w:r>
         <w:t>Web application</w:t>
       </w:r>
     </w:p>
     <w:p>
       <w:r>
         <w:t>Activity diagram for one update cycle (get data, update UI – graphs, alarms)</w:t>
-      </w:r>
-    </w:p>
-    <w:p>
-      <w:pPr>
-        <w:pStyle w:val="Heading2"/>
-      </w:pPr>
-      <w:r>
-        <w:lastRenderedPageBreak/>
-        <w:t>Data model</w:t>
       </w:r>
     </w:p>
     <w:p>
@@ -9052,6 +9604,7 @@
         <w:t>Building a Gadgeteer Mass Sensor</w:t>
       </w:r>
     </w:p>
+    <w:p/>
     <w:p>
       <w:pPr>
         <w:pStyle w:val="Heading6"/>
@@ -9136,7 +9689,13 @@
         </w:numPr>
       </w:pPr>
       <w:r>
-        <w:t>Visual Studio (any edition 2010+)</w:t>
+        <w:t>Visual Studio</w:t>
+      </w:r>
+      <w:r>
+        <w:t xml:space="preserve"> IDE</w:t>
+      </w:r>
+      <w:r>
+        <w:t xml:space="preserve"> (any edition 2010+)</w:t>
       </w:r>
     </w:p>
     <w:p>
@@ -9249,9 +9808,264 @@
     </w:p>
     <w:p>
       <w:pPr>
+        <w:pStyle w:val="Heading7"/>
+      </w:pPr>
+      <w:r>
+        <w:t>Node.js Web API</w:t>
+      </w:r>
+    </w:p>
+    <w:p>
+      <w:pPr>
+        <w:pStyle w:val="Heading8"/>
+      </w:pPr>
+      <w:r>
+        <w:t>Prerequisites</w:t>
+      </w:r>
+    </w:p>
+    <w:p>
+      <w:pPr>
+        <w:pStyle w:val="ListParagraph"/>
+        <w:numPr>
+          <w:ilvl w:val="0"/>
+          <w:numId w:val="36"/>
+        </w:numPr>
+      </w:pPr>
+      <w:r>
+        <w:t>Node.js 0.8+ environment</w:t>
+      </w:r>
+    </w:p>
+    <w:p>
+      <w:pPr>
+        <w:pStyle w:val="ListParagraph"/>
+        <w:numPr>
+          <w:ilvl w:val="0"/>
+          <w:numId w:val="36"/>
+        </w:numPr>
+      </w:pPr>
+      <w:r>
+        <w:t>Azure Table Service environment</w:t>
+      </w:r>
+    </w:p>
+    <w:p>
+      <w:r>
+        <w:t>The specifics depend on where you choose to deploy the system: on an Azure web site or on a custom machine.</w:t>
+      </w:r>
+    </w:p>
+    <w:p>
+      <w:pPr>
+        <w:pStyle w:val="Heading8"/>
+      </w:pPr>
+      <w:r>
+        <w:t>Custom machine (also good for local testing)</w:t>
+      </w:r>
+    </w:p>
+    <w:p>
+      <w:pPr>
+        <w:pStyle w:val="ListParagraph"/>
+        <w:numPr>
+          <w:ilvl w:val="0"/>
+          <w:numId w:val="43"/>
+        </w:numPr>
+      </w:pPr>
+      <w:r>
+        <w:t>Install Node.js and the Azure SDK</w:t>
+      </w:r>
+    </w:p>
+    <w:p>
+      <w:pPr>
+        <w:pStyle w:val="ListParagraph"/>
+        <w:numPr>
+          <w:ilvl w:val="0"/>
+          <w:numId w:val="43"/>
+        </w:numPr>
+      </w:pPr>
+      <w:r>
+        <w:t xml:space="preserve">Set the custom environment variable </w:t>
+      </w:r>
+      <w:r>
+        <w:rPr>
+          <w:rStyle w:val="SubtitleChar"/>
+        </w:rPr>
+        <w:t>EMULATED=1</w:t>
+      </w:r>
+      <w:r>
+        <w:t xml:space="preserve"> on the command line</w:t>
+      </w:r>
+    </w:p>
+    <w:p>
+      <w:pPr>
+        <w:pStyle w:val="ListParagraph"/>
+        <w:numPr>
+          <w:ilvl w:val="0"/>
+          <w:numId w:val="43"/>
+        </w:numPr>
+      </w:pPr>
+      <w:r>
+        <w:t>Boot the Azure Storage Emulator (part of the SDK)</w:t>
+      </w:r>
+    </w:p>
+    <w:p>
+      <w:pPr>
+        <w:pStyle w:val="ListParagraph"/>
+        <w:numPr>
+          <w:ilvl w:val="0"/>
+          <w:numId w:val="43"/>
+        </w:numPr>
+        <w:rPr>
+          <w:rStyle w:val="SubtitleChar"/>
+          <w:rFonts w:asciiTheme="majorHAnsi" w:eastAsiaTheme="minorHAnsi" w:hAnsiTheme="majorHAnsi" w:cstheme="minorBidi"/>
+          <w:iCs w:val="0"/>
+          <w:color w:val="auto"/>
+          <w:spacing w:val="0"/>
+          <w:szCs w:val="22"/>
+        </w:rPr>
+      </w:pPr>
+      <w:r>
+        <w:t xml:space="preserve">On the command line, launch the server with </w:t>
+      </w:r>
+      <w:r>
+        <w:rPr>
+          <w:rStyle w:val="SubtitleChar"/>
+        </w:rPr>
+        <w:t>node</w:t>
+      </w:r>
+      <w:r>
+        <w:rPr>
+          <w:rStyle w:val="SubtitleChar"/>
+        </w:rPr>
+        <w:t xml:space="preserve"> ./server</w:t>
+      </w:r>
+    </w:p>
+    <w:p>
+      <w:pPr>
+        <w:pStyle w:val="ListParagraph"/>
+        <w:numPr>
+          <w:ilvl w:val="0"/>
+          <w:numId w:val="43"/>
+        </w:numPr>
+      </w:pPr>
+      <w:r>
+        <w:t xml:space="preserve">Access </w:t>
+      </w:r>
+      <w:r>
+        <w:t xml:space="preserve">to the </w:t>
+      </w:r>
+      <w:r>
+        <w:t>API resources</w:t>
+      </w:r>
+      <w:r>
+        <w:t xml:space="preserve"> is</w:t>
+      </w:r>
+      <w:r>
+        <w:t xml:space="preserve"> through port 1337.</w:t>
+      </w:r>
+    </w:p>
+    <w:p>
+      <w:pPr>
+        <w:pStyle w:val="Heading8"/>
+      </w:pPr>
+      <w:r>
+        <w:t>Azure Web Site</w:t>
+      </w:r>
+      <w:r>
+        <w:t xml:space="preserve"> (AWS)</w:t>
+      </w:r>
+    </w:p>
+    <w:p>
+      <w:pPr>
+        <w:pStyle w:val="ListParagraph"/>
+        <w:numPr>
+          <w:ilvl w:val="0"/>
+          <w:numId w:val="44"/>
+        </w:numPr>
+      </w:pPr>
+      <w:r>
+        <w:t>Set up an Azure Web Site and an Azure Table Storage account</w:t>
+      </w:r>
+    </w:p>
+    <w:p>
+      <w:pPr>
+        <w:pStyle w:val="ListParagraph"/>
+        <w:numPr>
+          <w:ilvl w:val="0"/>
+          <w:numId w:val="44"/>
+        </w:numPr>
+      </w:pPr>
+      <w:r>
+        <w:t xml:space="preserve">In your </w:t>
+      </w:r>
+      <w:r>
+        <w:t>Azure web site management portal</w:t>
+      </w:r>
+      <w:r>
+        <w:t>, go to c</w:t>
+      </w:r>
+      <w:r>
+        <w:t>onfigure-&gt;app settings and input the following</w:t>
+      </w:r>
+      <w:r>
+        <w:t xml:space="preserve"> keys:</w:t>
+      </w:r>
+    </w:p>
+    <w:p>
+      <w:pPr>
+        <w:pStyle w:val="ListParagraph"/>
+        <w:numPr>
+          <w:ilvl w:val="1"/>
+          <w:numId w:val="44"/>
+        </w:numPr>
+      </w:pPr>
+      <w:r>
+        <w:t xml:space="preserve">AZURE_STORAGE_ACCOUNT: [Table </w:t>
+      </w:r>
+      <w:r>
+        <w:t>Storage</w:t>
+      </w:r>
+      <w:r>
+        <w:t xml:space="preserve"> account name]</w:t>
+      </w:r>
+    </w:p>
+    <w:p>
+      <w:pPr>
+        <w:pStyle w:val="ListParagraph"/>
+        <w:numPr>
+          <w:ilvl w:val="1"/>
+          <w:numId w:val="44"/>
+        </w:numPr>
+      </w:pPr>
+      <w:r>
+        <w:t>AZURE_STORAGE_ACCESS_KEY: [Primary access key for this account]</w:t>
+      </w:r>
+    </w:p>
+    <w:p>
+      <w:pPr>
+        <w:pStyle w:val="ListParagraph"/>
+        <w:numPr>
+          <w:ilvl w:val="0"/>
+          <w:numId w:val="44"/>
+        </w:numPr>
+      </w:pPr>
+      <w:r>
+        <w:t xml:space="preserve">Deploy the code through </w:t>
+      </w:r>
+      <w:bookmarkStart w:id="4" w:name="_GoBack"/>
+      <w:bookmarkEnd w:id="4"/>
+      <w:r>
+        <w:t xml:space="preserve">GitHub, FTP, or the Azure SDK – see </w:t>
+      </w:r>
+      <w:r>
+        <w:t>AWS</w:t>
+      </w:r>
+      <w:r>
+        <w:t xml:space="preserve"> docs</w:t>
+      </w:r>
+    </w:p>
+    <w:p>
+      <w:pPr>
         <w:pStyle w:val="Heading6"/>
       </w:pPr>
       <w:r>
+        <w:lastRenderedPageBreak/>
         <w:t>User Manual</w:t>
       </w:r>
     </w:p>
@@ -9287,6 +10101,9 @@
     <w:p>
       <w:r>
         <w:t>Any source of 5-30V is acceptable (including appropriate batteries). ~9V is recommended.</w:t>
+      </w:r>
+      <w:r>
+        <w:t xml:space="preserve"> Either micro-USB or 3mm plug-type connections can be used.</w:t>
       </w:r>
     </w:p>
     <w:p>
@@ -9351,10 +10168,13 @@
         <w:t>.xml</w:t>
       </w:r>
       <w:r>
-        <w:t xml:space="preserve"> file in a text editor. Modify the text between &lt;&gt;…&lt;/&gt; tags to change settings. Use this to </w:t>
-      </w:r>
-      <w:r>
-        <w:t>change:</w:t>
+        <w:t xml:space="preserve"> file in a text editor. Modify the text between </w:t>
+      </w:r>
+      <w:r>
+        <w:t>the xml tags to change settings; the following can be freely configured</w:t>
+      </w:r>
+      <w:r>
+        <w:t>:</w:t>
       </w:r>
     </w:p>
     <w:p>
@@ -9409,11 +10229,15 @@
       </w:r>
     </w:p>
     <w:p>
+      <w:r>
+        <w:t>Specific settings details are given in the file itself, as xml comments.</w:t>
+      </w:r>
+    </w:p>
+    <w:p>
       <w:pPr>
         <w:pStyle w:val="Heading8"/>
       </w:pPr>
       <w:r>
-        <w:lastRenderedPageBreak/>
         <w:t>Retrieving raw data</w:t>
       </w:r>
     </w:p>
@@ -9459,6 +10283,7 @@
         <w:pStyle w:val="Heading7"/>
       </w:pPr>
       <w:r>
+        <w:lastRenderedPageBreak/>
         <w:t>API</w:t>
       </w:r>
     </w:p>
@@ -9606,7 +10431,7 @@
           <w:rPr>
             <w:noProof/>
           </w:rPr>
-          <w:t>19</w:t>
+          <w:t>33</w:t>
         </w:r>
         <w:r>
           <w:rPr>
@@ -9883,6 +10708,92 @@
     </w:lvl>
   </w:abstractNum>
   <w:abstractNum w:abstractNumId="2">
+    <w:nsid w:val="15FD2EF2"/>
+    <w:multiLevelType w:val="hybridMultilevel"/>
+    <w:tmpl w:val="800A9682"/>
+    <w:lvl w:ilvl="0" w:tplc="0809000F">
+      <w:start w:val="1"/>
+      <w:numFmt w:val="decimal"/>
+      <w:lvlText w:val="%1."/>
+      <w:lvlJc w:val="left"/>
+      <w:pPr>
+        <w:ind w:left="720" w:hanging="360"/>
+      </w:pPr>
+    </w:lvl>
+    <w:lvl w:ilvl="1" w:tplc="08090019" w:tentative="1">
+      <w:start w:val="1"/>
+      <w:numFmt w:val="lowerLetter"/>
+      <w:lvlText w:val="%2."/>
+      <w:lvlJc w:val="left"/>
+      <w:pPr>
+        <w:ind w:left="1440" w:hanging="360"/>
+      </w:pPr>
+    </w:lvl>
+    <w:lvl w:ilvl="2" w:tplc="0809001B" w:tentative="1">
+      <w:start w:val="1"/>
+      <w:numFmt w:val="lowerRoman"/>
+      <w:lvlText w:val="%3."/>
+      <w:lvlJc w:val="right"/>
+      <w:pPr>
+        <w:ind w:left="2160" w:hanging="180"/>
+      </w:pPr>
+    </w:lvl>
+    <w:lvl w:ilvl="3" w:tplc="0809000F" w:tentative="1">
+      <w:start w:val="1"/>
+      <w:numFmt w:val="decimal"/>
+      <w:lvlText w:val="%4."/>
+      <w:lvlJc w:val="left"/>
+      <w:pPr>
+        <w:ind w:left="2880" w:hanging="360"/>
+      </w:pPr>
+    </w:lvl>
+    <w:lvl w:ilvl="4" w:tplc="08090019" w:tentative="1">
+      <w:start w:val="1"/>
+      <w:numFmt w:val="lowerLetter"/>
+      <w:lvlText w:val="%5."/>
+      <w:lvlJc w:val="left"/>
+      <w:pPr>
+        <w:ind w:left="3600" w:hanging="360"/>
+      </w:pPr>
+    </w:lvl>
+    <w:lvl w:ilvl="5" w:tplc="0809001B" w:tentative="1">
+      <w:start w:val="1"/>
+      <w:numFmt w:val="lowerRoman"/>
+      <w:lvlText w:val="%6."/>
+      <w:lvlJc w:val="right"/>
+      <w:pPr>
+        <w:ind w:left="4320" w:hanging="180"/>
+      </w:pPr>
+    </w:lvl>
+    <w:lvl w:ilvl="6" w:tplc="0809000F" w:tentative="1">
+      <w:start w:val="1"/>
+      <w:numFmt w:val="decimal"/>
+      <w:lvlText w:val="%7."/>
+      <w:lvlJc w:val="left"/>
+      <w:pPr>
+        <w:ind w:left="5040" w:hanging="360"/>
+      </w:pPr>
+    </w:lvl>
+    <w:lvl w:ilvl="7" w:tplc="08090019" w:tentative="1">
+      <w:start w:val="1"/>
+      <w:numFmt w:val="lowerLetter"/>
+      <w:lvlText w:val="%8."/>
+      <w:lvlJc w:val="left"/>
+      <w:pPr>
+        <w:ind w:left="5760" w:hanging="360"/>
+      </w:pPr>
+    </w:lvl>
+    <w:lvl w:ilvl="8" w:tplc="0809001B" w:tentative="1">
+      <w:start w:val="1"/>
+      <w:numFmt w:val="lowerRoman"/>
+      <w:lvlText w:val="%9."/>
+      <w:lvlJc w:val="right"/>
+      <w:pPr>
+        <w:ind w:left="6480" w:hanging="180"/>
+      </w:pPr>
+    </w:lvl>
+  </w:abstractNum>
+  <w:abstractNum w:abstractNumId="3">
     <w:nsid w:val="19B72A6F"/>
     <w:multiLevelType w:val="hybridMultilevel"/>
     <w:tmpl w:val="41DE5D9C"/>
@@ -9995,7 +10906,7 @@
       </w:rPr>
     </w:lvl>
   </w:abstractNum>
-  <w:abstractNum w:abstractNumId="3">
+  <w:abstractNum w:abstractNumId="4">
     <w:nsid w:val="1E363607"/>
     <w:multiLevelType w:val="multilevel"/>
     <w:tmpl w:val="6D5CF310"/>
@@ -10111,13 +11022,185 @@
       </w:rPr>
     </w:lvl>
   </w:abstractNum>
-  <w:abstractNum w:abstractNumId="4">
+  <w:abstractNum w:abstractNumId="5">
     <w:nsid w:val="1E5426FA"/>
     <w:multiLevelType w:val="multilevel"/>
     <w:tmpl w:val="6D5CF310"/>
     <w:numStyleLink w:val="BLRprojectHeadings"/>
   </w:abstractNum>
-  <w:abstractNum w:abstractNumId="5">
+  <w:abstractNum w:abstractNumId="6">
+    <w:nsid w:val="21700ACF"/>
+    <w:multiLevelType w:val="hybridMultilevel"/>
+    <w:tmpl w:val="9C40C4D6"/>
+    <w:lvl w:ilvl="0" w:tplc="0809000F">
+      <w:start w:val="1"/>
+      <w:numFmt w:val="decimal"/>
+      <w:lvlText w:val="%1."/>
+      <w:lvlJc w:val="left"/>
+      <w:pPr>
+        <w:ind w:left="720" w:hanging="360"/>
+      </w:pPr>
+    </w:lvl>
+    <w:lvl w:ilvl="1" w:tplc="08090019">
+      <w:start w:val="1"/>
+      <w:numFmt w:val="lowerLetter"/>
+      <w:lvlText w:val="%2."/>
+      <w:lvlJc w:val="left"/>
+      <w:pPr>
+        <w:ind w:left="1440" w:hanging="360"/>
+      </w:pPr>
+    </w:lvl>
+    <w:lvl w:ilvl="2" w:tplc="0809001B" w:tentative="1">
+      <w:start w:val="1"/>
+      <w:numFmt w:val="lowerRoman"/>
+      <w:lvlText w:val="%3."/>
+      <w:lvlJc w:val="right"/>
+      <w:pPr>
+        <w:ind w:left="2160" w:hanging="180"/>
+      </w:pPr>
+    </w:lvl>
+    <w:lvl w:ilvl="3" w:tplc="0809000F" w:tentative="1">
+      <w:start w:val="1"/>
+      <w:numFmt w:val="decimal"/>
+      <w:lvlText w:val="%4."/>
+      <w:lvlJc w:val="left"/>
+      <w:pPr>
+        <w:ind w:left="2880" w:hanging="360"/>
+      </w:pPr>
+    </w:lvl>
+    <w:lvl w:ilvl="4" w:tplc="08090019" w:tentative="1">
+      <w:start w:val="1"/>
+      <w:numFmt w:val="lowerLetter"/>
+      <w:lvlText w:val="%5."/>
+      <w:lvlJc w:val="left"/>
+      <w:pPr>
+        <w:ind w:left="3600" w:hanging="360"/>
+      </w:pPr>
+    </w:lvl>
+    <w:lvl w:ilvl="5" w:tplc="0809001B" w:tentative="1">
+      <w:start w:val="1"/>
+      <w:numFmt w:val="lowerRoman"/>
+      <w:lvlText w:val="%6."/>
+      <w:lvlJc w:val="right"/>
+      <w:pPr>
+        <w:ind w:left="4320" w:hanging="180"/>
+      </w:pPr>
+    </w:lvl>
+    <w:lvl w:ilvl="6" w:tplc="0809000F" w:tentative="1">
+      <w:start w:val="1"/>
+      <w:numFmt w:val="decimal"/>
+      <w:lvlText w:val="%7."/>
+      <w:lvlJc w:val="left"/>
+      <w:pPr>
+        <w:ind w:left="5040" w:hanging="360"/>
+      </w:pPr>
+    </w:lvl>
+    <w:lvl w:ilvl="7" w:tplc="08090019" w:tentative="1">
+      <w:start w:val="1"/>
+      <w:numFmt w:val="lowerLetter"/>
+      <w:lvlText w:val="%8."/>
+      <w:lvlJc w:val="left"/>
+      <w:pPr>
+        <w:ind w:left="5760" w:hanging="360"/>
+      </w:pPr>
+    </w:lvl>
+    <w:lvl w:ilvl="8" w:tplc="0809001B" w:tentative="1">
+      <w:start w:val="1"/>
+      <w:numFmt w:val="lowerRoman"/>
+      <w:lvlText w:val="%9."/>
+      <w:lvlJc w:val="right"/>
+      <w:pPr>
+        <w:ind w:left="6480" w:hanging="180"/>
+      </w:pPr>
+    </w:lvl>
+  </w:abstractNum>
+  <w:abstractNum w:abstractNumId="7">
+    <w:nsid w:val="23A6445D"/>
+    <w:multiLevelType w:val="hybridMultilevel"/>
+    <w:tmpl w:val="862CC8CC"/>
+    <w:lvl w:ilvl="0" w:tplc="0809000F">
+      <w:start w:val="1"/>
+      <w:numFmt w:val="decimal"/>
+      <w:lvlText w:val="%1."/>
+      <w:lvlJc w:val="left"/>
+      <w:pPr>
+        <w:ind w:left="720" w:hanging="360"/>
+      </w:pPr>
+    </w:lvl>
+    <w:lvl w:ilvl="1" w:tplc="08090019" w:tentative="1">
+      <w:start w:val="1"/>
+      <w:numFmt w:val="lowerLetter"/>
+      <w:lvlText w:val="%2."/>
+      <w:lvlJc w:val="left"/>
+      <w:pPr>
+        <w:ind w:left="1440" w:hanging="360"/>
+      </w:pPr>
+    </w:lvl>
+    <w:lvl w:ilvl="2" w:tplc="0809001B" w:tentative="1">
+      <w:start w:val="1"/>
+      <w:numFmt w:val="lowerRoman"/>
+      <w:lvlText w:val="%3."/>
+      <w:lvlJc w:val="right"/>
+      <w:pPr>
+        <w:ind w:left="2160" w:hanging="180"/>
+      </w:pPr>
+    </w:lvl>
+    <w:lvl w:ilvl="3" w:tplc="0809000F" w:tentative="1">
+      <w:start w:val="1"/>
+      <w:numFmt w:val="decimal"/>
+      <w:lvlText w:val="%4."/>
+      <w:lvlJc w:val="left"/>
+      <w:pPr>
+        <w:ind w:left="2880" w:hanging="360"/>
+      </w:pPr>
+    </w:lvl>
+    <w:lvl w:ilvl="4" w:tplc="08090019" w:tentative="1">
+      <w:start w:val="1"/>
+      <w:numFmt w:val="lowerLetter"/>
+      <w:lvlText w:val="%5."/>
+      <w:lvlJc w:val="left"/>
+      <w:pPr>
+        <w:ind w:left="3600" w:hanging="360"/>
+      </w:pPr>
+    </w:lvl>
+    <w:lvl w:ilvl="5" w:tplc="0809001B" w:tentative="1">
+      <w:start w:val="1"/>
+      <w:numFmt w:val="lowerRoman"/>
+      <w:lvlText w:val="%6."/>
+      <w:lvlJc w:val="right"/>
+      <w:pPr>
+        <w:ind w:left="4320" w:hanging="180"/>
+      </w:pPr>
+    </w:lvl>
+    <w:lvl w:ilvl="6" w:tplc="0809000F" w:tentative="1">
+      <w:start w:val="1"/>
+      <w:numFmt w:val="decimal"/>
+      <w:lvlText w:val="%7."/>
+      <w:lvlJc w:val="left"/>
+      <w:pPr>
+        <w:ind w:left="5040" w:hanging="360"/>
+      </w:pPr>
+    </w:lvl>
+    <w:lvl w:ilvl="7" w:tplc="08090019" w:tentative="1">
+      <w:start w:val="1"/>
+      <w:numFmt w:val="lowerLetter"/>
+      <w:lvlText w:val="%8."/>
+      <w:lvlJc w:val="left"/>
+      <w:pPr>
+        <w:ind w:left="5760" w:hanging="360"/>
+      </w:pPr>
+    </w:lvl>
+    <w:lvl w:ilvl="8" w:tplc="0809001B" w:tentative="1">
+      <w:start w:val="1"/>
+      <w:numFmt w:val="lowerRoman"/>
+      <w:lvlText w:val="%9."/>
+      <w:lvlJc w:val="right"/>
+      <w:pPr>
+        <w:ind w:left="6480" w:hanging="180"/>
+      </w:pPr>
+    </w:lvl>
+  </w:abstractNum>
+  <w:abstractNum w:abstractNumId="8">
     <w:nsid w:val="247732E6"/>
     <w:multiLevelType w:val="multilevel"/>
     <w:tmpl w:val="6D5CF310"/>
@@ -10237,7 +11320,7 @@
       </w:rPr>
     </w:lvl>
   </w:abstractNum>
-  <w:abstractNum w:abstractNumId="6">
+  <w:abstractNum w:abstractNumId="9">
     <w:nsid w:val="2B551AA2"/>
     <w:multiLevelType w:val="hybridMultilevel"/>
     <w:tmpl w:val="BDB426F8"/>
@@ -10323,7 +11406,7 @@
       </w:pPr>
     </w:lvl>
   </w:abstractNum>
-  <w:abstractNum w:abstractNumId="7">
+  <w:abstractNum w:abstractNumId="10">
     <w:nsid w:val="3533174C"/>
     <w:multiLevelType w:val="hybridMultilevel"/>
     <w:tmpl w:val="D2825474"/>
@@ -10436,7 +11519,7 @@
       </w:rPr>
     </w:lvl>
   </w:abstractNum>
-  <w:abstractNum w:abstractNumId="8">
+  <w:abstractNum w:abstractNumId="11">
     <w:nsid w:val="3B1A1788"/>
     <w:multiLevelType w:val="multilevel"/>
     <w:tmpl w:val="E5348904"/>
@@ -10554,7 +11637,7 @@
       </w:rPr>
     </w:lvl>
   </w:abstractNum>
-  <w:abstractNum w:abstractNumId="9">
+  <w:abstractNum w:abstractNumId="12">
     <w:nsid w:val="3BCE079B"/>
     <w:multiLevelType w:val="hybridMultilevel"/>
     <w:tmpl w:val="EE386F58"/>
@@ -10640,7 +11723,7 @@
       </w:pPr>
     </w:lvl>
   </w:abstractNum>
-  <w:abstractNum w:abstractNumId="10">
+  <w:abstractNum w:abstractNumId="13">
     <w:nsid w:val="3C8C02A3"/>
     <w:multiLevelType w:val="multilevel"/>
     <w:tmpl w:val="390C0AF0"/>
@@ -10756,7 +11839,7 @@
       </w:pPr>
     </w:lvl>
   </w:abstractNum>
-  <w:abstractNum w:abstractNumId="11">
+  <w:abstractNum w:abstractNumId="14">
     <w:nsid w:val="3C8F68B6"/>
     <w:multiLevelType w:val="multilevel"/>
     <w:tmpl w:val="390C0AF0"/>
@@ -10872,7 +11955,7 @@
       </w:pPr>
     </w:lvl>
   </w:abstractNum>
-  <w:abstractNum w:abstractNumId="12">
+  <w:abstractNum w:abstractNumId="15">
     <w:nsid w:val="417C75E5"/>
     <w:multiLevelType w:val="multilevel"/>
     <w:tmpl w:val="390C0AF0"/>
@@ -10988,7 +12071,7 @@
       </w:pPr>
     </w:lvl>
   </w:abstractNum>
-  <w:abstractNum w:abstractNumId="13">
+  <w:abstractNum w:abstractNumId="16">
     <w:nsid w:val="41896057"/>
     <w:multiLevelType w:val="multilevel"/>
     <w:tmpl w:val="390C0AF0"/>
@@ -11104,7 +12187,7 @@
       </w:pPr>
     </w:lvl>
   </w:abstractNum>
-  <w:abstractNum w:abstractNumId="14">
+  <w:abstractNum w:abstractNumId="17">
     <w:nsid w:val="448C00CC"/>
     <w:multiLevelType w:val="hybridMultilevel"/>
     <w:tmpl w:val="66822914"/>
@@ -11190,7 +12273,7 @@
       </w:pPr>
     </w:lvl>
   </w:abstractNum>
-  <w:abstractNum w:abstractNumId="15">
+  <w:abstractNum w:abstractNumId="18">
     <w:nsid w:val="47C33731"/>
     <w:multiLevelType w:val="hybridMultilevel"/>
     <w:tmpl w:val="00C02AD8"/>
@@ -11303,7 +12386,7 @@
       </w:rPr>
     </w:lvl>
   </w:abstractNum>
-  <w:abstractNum w:abstractNumId="16">
+  <w:abstractNum w:abstractNumId="19">
     <w:nsid w:val="482F7FBA"/>
     <w:multiLevelType w:val="hybridMultilevel"/>
     <w:tmpl w:val="C2B4098A"/>
@@ -11416,7 +12499,7 @@
       </w:rPr>
     </w:lvl>
   </w:abstractNum>
-  <w:abstractNum w:abstractNumId="17">
+  <w:abstractNum w:abstractNumId="20">
     <w:nsid w:val="48EC40B9"/>
     <w:multiLevelType w:val="multilevel"/>
     <w:tmpl w:val="390C0AF0"/>
@@ -11532,7 +12615,7 @@
       </w:pPr>
     </w:lvl>
   </w:abstractNum>
-  <w:abstractNum w:abstractNumId="18">
+  <w:abstractNum w:abstractNumId="21">
     <w:nsid w:val="49906620"/>
     <w:multiLevelType w:val="multilevel"/>
     <w:tmpl w:val="EB1AD56A"/>
@@ -11647,7 +12730,7 @@
       </w:rPr>
     </w:lvl>
   </w:abstractNum>
-  <w:abstractNum w:abstractNumId="19">
+  <w:abstractNum w:abstractNumId="22">
     <w:nsid w:val="499D47E7"/>
     <w:multiLevelType w:val="hybridMultilevel"/>
     <w:tmpl w:val="7A6606F6"/>
@@ -11760,7 +12843,7 @@
       </w:rPr>
     </w:lvl>
   </w:abstractNum>
-  <w:abstractNum w:abstractNumId="20">
+  <w:abstractNum w:abstractNumId="23">
     <w:nsid w:val="4BAD6A62"/>
     <w:multiLevelType w:val="multilevel"/>
     <w:tmpl w:val="F662D3C6"/>
@@ -11873,7 +12956,7 @@
       </w:rPr>
     </w:lvl>
   </w:abstractNum>
-  <w:abstractNum w:abstractNumId="21">
+  <w:abstractNum w:abstractNumId="24">
     <w:nsid w:val="52572C42"/>
     <w:multiLevelType w:val="hybridMultilevel"/>
     <w:tmpl w:val="E87C5B9E"/>
@@ -11986,7 +13069,120 @@
       </w:rPr>
     </w:lvl>
   </w:abstractNum>
-  <w:abstractNum w:abstractNumId="22">
+  <w:abstractNum w:abstractNumId="25">
+    <w:nsid w:val="52961B8F"/>
+    <w:multiLevelType w:val="hybridMultilevel"/>
+    <w:tmpl w:val="DA908970"/>
+    <w:lvl w:ilvl="0" w:tplc="08090001">
+      <w:start w:val="1"/>
+      <w:numFmt w:val="bullet"/>
+      <w:lvlText w:val=""/>
+      <w:lvlJc w:val="left"/>
+      <w:pPr>
+        <w:ind w:left="720" w:hanging="360"/>
+      </w:pPr>
+      <w:rPr>
+        <w:rFonts w:ascii="Symbol" w:hAnsi="Symbol" w:hint="default"/>
+      </w:rPr>
+    </w:lvl>
+    <w:lvl w:ilvl="1" w:tplc="08090003" w:tentative="1">
+      <w:start w:val="1"/>
+      <w:numFmt w:val="bullet"/>
+      <w:lvlText w:val="o"/>
+      <w:lvlJc w:val="left"/>
+      <w:pPr>
+        <w:ind w:left="1440" w:hanging="360"/>
+      </w:pPr>
+      <w:rPr>
+        <w:rFonts w:ascii="Courier New" w:hAnsi="Courier New" w:cs="Courier New" w:hint="default"/>
+      </w:rPr>
+    </w:lvl>
+    <w:lvl w:ilvl="2" w:tplc="08090005" w:tentative="1">
+      <w:start w:val="1"/>
+      <w:numFmt w:val="bullet"/>
+      <w:lvlText w:val=""/>
+      <w:lvlJc w:val="left"/>
+      <w:pPr>
+        <w:ind w:left="2160" w:hanging="360"/>
+      </w:pPr>
+      <w:rPr>
+        <w:rFonts w:ascii="Wingdings" w:hAnsi="Wingdings" w:hint="default"/>
+      </w:rPr>
+    </w:lvl>
+    <w:lvl w:ilvl="3" w:tplc="08090001" w:tentative="1">
+      <w:start w:val="1"/>
+      <w:numFmt w:val="bullet"/>
+      <w:lvlText w:val=""/>
+      <w:lvlJc w:val="left"/>
+      <w:pPr>
+        <w:ind w:left="2880" w:hanging="360"/>
+      </w:pPr>
+      <w:rPr>
+        <w:rFonts w:ascii="Symbol" w:hAnsi="Symbol" w:hint="default"/>
+      </w:rPr>
+    </w:lvl>
+    <w:lvl w:ilvl="4" w:tplc="08090003" w:tentative="1">
+      <w:start w:val="1"/>
+      <w:numFmt w:val="bullet"/>
+      <w:lvlText w:val="o"/>
+      <w:lvlJc w:val="left"/>
+      <w:pPr>
+        <w:ind w:left="3600" w:hanging="360"/>
+      </w:pPr>
+      <w:rPr>
+        <w:rFonts w:ascii="Courier New" w:hAnsi="Courier New" w:cs="Courier New" w:hint="default"/>
+      </w:rPr>
+    </w:lvl>
+    <w:lvl w:ilvl="5" w:tplc="08090005" w:tentative="1">
+      <w:start w:val="1"/>
+      <w:numFmt w:val="bullet"/>
+      <w:lvlText w:val=""/>
+      <w:lvlJc w:val="left"/>
+      <w:pPr>
+        <w:ind w:left="4320" w:hanging="360"/>
+      </w:pPr>
+      <w:rPr>
+        <w:rFonts w:ascii="Wingdings" w:hAnsi="Wingdings" w:hint="default"/>
+      </w:rPr>
+    </w:lvl>
+    <w:lvl w:ilvl="6" w:tplc="08090001" w:tentative="1">
+      <w:start w:val="1"/>
+      <w:numFmt w:val="bullet"/>
+      <w:lvlText w:val=""/>
+      <w:lvlJc w:val="left"/>
+      <w:pPr>
+        <w:ind w:left="5040" w:hanging="360"/>
+      </w:pPr>
+      <w:rPr>
+        <w:rFonts w:ascii="Symbol" w:hAnsi="Symbol" w:hint="default"/>
+      </w:rPr>
+    </w:lvl>
+    <w:lvl w:ilvl="7" w:tplc="08090003" w:tentative="1">
+      <w:start w:val="1"/>
+      <w:numFmt w:val="bullet"/>
+      <w:lvlText w:val="o"/>
+      <w:lvlJc w:val="left"/>
+      <w:pPr>
+        <w:ind w:left="5760" w:hanging="360"/>
+      </w:pPr>
+      <w:rPr>
+        <w:rFonts w:ascii="Courier New" w:hAnsi="Courier New" w:cs="Courier New" w:hint="default"/>
+      </w:rPr>
+    </w:lvl>
+    <w:lvl w:ilvl="8" w:tplc="08090005" w:tentative="1">
+      <w:start w:val="1"/>
+      <w:numFmt w:val="bullet"/>
+      <w:lvlText w:val=""/>
+      <w:lvlJc w:val="left"/>
+      <w:pPr>
+        <w:ind w:left="6480" w:hanging="360"/>
+      </w:pPr>
+      <w:rPr>
+        <w:rFonts w:ascii="Wingdings" w:hAnsi="Wingdings" w:hint="default"/>
+      </w:rPr>
+    </w:lvl>
+  </w:abstractNum>
+  <w:abstractNum w:abstractNumId="26">
     <w:nsid w:val="584057F0"/>
     <w:multiLevelType w:val="multilevel"/>
     <w:tmpl w:val="0809001F"/>
@@ -12072,7 +13268,7 @@
       </w:pPr>
     </w:lvl>
   </w:abstractNum>
-  <w:abstractNum w:abstractNumId="23">
+  <w:abstractNum w:abstractNumId="27">
     <w:nsid w:val="5A287EA1"/>
     <w:multiLevelType w:val="hybridMultilevel"/>
     <w:tmpl w:val="6B1A27E2"/>
@@ -12158,7 +13354,7 @@
       </w:pPr>
     </w:lvl>
   </w:abstractNum>
-  <w:abstractNum w:abstractNumId="24">
+  <w:abstractNum w:abstractNumId="28">
     <w:nsid w:val="5FCA0541"/>
     <w:multiLevelType w:val="hybridMultilevel"/>
     <w:tmpl w:val="59A6C5C8"/>
@@ -12271,7 +13467,120 @@
       </w:rPr>
     </w:lvl>
   </w:abstractNum>
-  <w:abstractNum w:abstractNumId="25">
+  <w:abstractNum w:abstractNumId="29">
+    <w:nsid w:val="60BC57F6"/>
+    <w:multiLevelType w:val="hybridMultilevel"/>
+    <w:tmpl w:val="6D700242"/>
+    <w:lvl w:ilvl="0" w:tplc="08090001">
+      <w:start w:val="1"/>
+      <w:numFmt w:val="bullet"/>
+      <w:lvlText w:val=""/>
+      <w:lvlJc w:val="left"/>
+      <w:pPr>
+        <w:ind w:left="720" w:hanging="360"/>
+      </w:pPr>
+      <w:rPr>
+        <w:rFonts w:ascii="Symbol" w:hAnsi="Symbol" w:hint="default"/>
+      </w:rPr>
+    </w:lvl>
+    <w:lvl w:ilvl="1" w:tplc="08090003" w:tentative="1">
+      <w:start w:val="1"/>
+      <w:numFmt w:val="bullet"/>
+      <w:lvlText w:val="o"/>
+      <w:lvlJc w:val="left"/>
+      <w:pPr>
+        <w:ind w:left="1440" w:hanging="360"/>
+      </w:pPr>
+      <w:rPr>
+        <w:rFonts w:ascii="Courier New" w:hAnsi="Courier New" w:cs="Courier New" w:hint="default"/>
+      </w:rPr>
+    </w:lvl>
+    <w:lvl w:ilvl="2" w:tplc="08090005" w:tentative="1">
+      <w:start w:val="1"/>
+      <w:numFmt w:val="bullet"/>
+      <w:lvlText w:val=""/>
+      <w:lvlJc w:val="left"/>
+      <w:pPr>
+        <w:ind w:left="2160" w:hanging="360"/>
+      </w:pPr>
+      <w:rPr>
+        <w:rFonts w:ascii="Wingdings" w:hAnsi="Wingdings" w:hint="default"/>
+      </w:rPr>
+    </w:lvl>
+    <w:lvl w:ilvl="3" w:tplc="08090001" w:tentative="1">
+      <w:start w:val="1"/>
+      <w:numFmt w:val="bullet"/>
+      <w:lvlText w:val=""/>
+      <w:lvlJc w:val="left"/>
+      <w:pPr>
+        <w:ind w:left="2880" w:hanging="360"/>
+      </w:pPr>
+      <w:rPr>
+        <w:rFonts w:ascii="Symbol" w:hAnsi="Symbol" w:hint="default"/>
+      </w:rPr>
+    </w:lvl>
+    <w:lvl w:ilvl="4" w:tplc="08090003" w:tentative="1">
+      <w:start w:val="1"/>
+      <w:numFmt w:val="bullet"/>
+      <w:lvlText w:val="o"/>
+      <w:lvlJc w:val="left"/>
+      <w:pPr>
+        <w:ind w:left="3600" w:hanging="360"/>
+      </w:pPr>
+      <w:rPr>
+        <w:rFonts w:ascii="Courier New" w:hAnsi="Courier New" w:cs="Courier New" w:hint="default"/>
+      </w:rPr>
+    </w:lvl>
+    <w:lvl w:ilvl="5" w:tplc="08090005" w:tentative="1">
+      <w:start w:val="1"/>
+      <w:numFmt w:val="bullet"/>
+      <w:lvlText w:val=""/>
+      <w:lvlJc w:val="left"/>
+      <w:pPr>
+        <w:ind w:left="4320" w:hanging="360"/>
+      </w:pPr>
+      <w:rPr>
+        <w:rFonts w:ascii="Wingdings" w:hAnsi="Wingdings" w:hint="default"/>
+      </w:rPr>
+    </w:lvl>
+    <w:lvl w:ilvl="6" w:tplc="08090001" w:tentative="1">
+      <w:start w:val="1"/>
+      <w:numFmt w:val="bullet"/>
+      <w:lvlText w:val=""/>
+      <w:lvlJc w:val="left"/>
+      <w:pPr>
+        <w:ind w:left="5040" w:hanging="360"/>
+      </w:pPr>
+      <w:rPr>
+        <w:rFonts w:ascii="Symbol" w:hAnsi="Symbol" w:hint="default"/>
+      </w:rPr>
+    </w:lvl>
+    <w:lvl w:ilvl="7" w:tplc="08090003" w:tentative="1">
+      <w:start w:val="1"/>
+      <w:numFmt w:val="bullet"/>
+      <w:lvlText w:val="o"/>
+      <w:lvlJc w:val="left"/>
+      <w:pPr>
+        <w:ind w:left="5760" w:hanging="360"/>
+      </w:pPr>
+      <w:rPr>
+        <w:rFonts w:ascii="Courier New" w:hAnsi="Courier New" w:cs="Courier New" w:hint="default"/>
+      </w:rPr>
+    </w:lvl>
+    <w:lvl w:ilvl="8" w:tplc="08090005" w:tentative="1">
+      <w:start w:val="1"/>
+      <w:numFmt w:val="bullet"/>
+      <w:lvlText w:val=""/>
+      <w:lvlJc w:val="left"/>
+      <w:pPr>
+        <w:ind w:left="6480" w:hanging="360"/>
+      </w:pPr>
+      <w:rPr>
+        <w:rFonts w:ascii="Wingdings" w:hAnsi="Wingdings" w:hint="default"/>
+      </w:rPr>
+    </w:lvl>
+  </w:abstractNum>
+  <w:abstractNum w:abstractNumId="30">
     <w:nsid w:val="652C0ED4"/>
     <w:multiLevelType w:val="multilevel"/>
     <w:tmpl w:val="390C0AF0"/>
@@ -12387,7 +13696,7 @@
       </w:pPr>
     </w:lvl>
   </w:abstractNum>
-  <w:abstractNum w:abstractNumId="26">
+  <w:abstractNum w:abstractNumId="31">
     <w:nsid w:val="68B36BBC"/>
     <w:multiLevelType w:val="hybridMultilevel"/>
     <w:tmpl w:val="B984B11C"/>
@@ -12500,7 +13809,7 @@
       </w:rPr>
     </w:lvl>
   </w:abstractNum>
-  <w:abstractNum w:abstractNumId="27">
+  <w:abstractNum w:abstractNumId="32">
     <w:nsid w:val="70E1402B"/>
     <w:multiLevelType w:val="hybridMultilevel"/>
     <w:tmpl w:val="F90E25A4"/>
@@ -12613,7 +13922,7 @@
       </w:rPr>
     </w:lvl>
   </w:abstractNum>
-  <w:abstractNum w:abstractNumId="28">
+  <w:abstractNum w:abstractNumId="33">
     <w:nsid w:val="72C072D2"/>
     <w:multiLevelType w:val="multilevel"/>
     <w:tmpl w:val="390C0AF0"/>
@@ -12729,7 +14038,7 @@
       </w:pPr>
     </w:lvl>
   </w:abstractNum>
-  <w:abstractNum w:abstractNumId="29">
+  <w:abstractNum w:abstractNumId="34">
     <w:nsid w:val="74FC3620"/>
     <w:multiLevelType w:val="hybridMultilevel"/>
     <w:tmpl w:val="5B1A5454"/>
@@ -12815,7 +14124,7 @@
       </w:pPr>
     </w:lvl>
   </w:abstractNum>
-  <w:abstractNum w:abstractNumId="30">
+  <w:abstractNum w:abstractNumId="35">
     <w:nsid w:val="756857B6"/>
     <w:multiLevelType w:val="hybridMultilevel"/>
     <w:tmpl w:val="66822914"/>
@@ -12901,7 +14210,7 @@
       </w:pPr>
     </w:lvl>
   </w:abstractNum>
-  <w:abstractNum w:abstractNumId="31">
+  <w:abstractNum w:abstractNumId="36">
     <w:nsid w:val="77AD692A"/>
     <w:multiLevelType w:val="hybridMultilevel"/>
     <w:tmpl w:val="5A0004AE"/>
@@ -13014,7 +14323,7 @@
       </w:rPr>
     </w:lvl>
   </w:abstractNum>
-  <w:abstractNum w:abstractNumId="32">
+  <w:abstractNum w:abstractNumId="37">
     <w:nsid w:val="79EE6FB3"/>
     <w:multiLevelType w:val="multilevel"/>
     <w:tmpl w:val="AA1CA740"/>
@@ -13136,25 +14445,25 @@
     </w:lvl>
   </w:abstractNum>
   <w:num w:numId="1">
-    <w:abstractNumId w:val="26"/>
+    <w:abstractNumId w:val="31"/>
   </w:num>
   <w:num w:numId="2">
+    <w:abstractNumId w:val="28"/>
+  </w:num>
+  <w:num w:numId="3">
+    <w:abstractNumId w:val="19"/>
+  </w:num>
+  <w:num w:numId="4">
     <w:abstractNumId w:val="24"/>
   </w:num>
-  <w:num w:numId="3">
-    <w:abstractNumId w:val="16"/>
-  </w:num>
-  <w:num w:numId="4">
-    <w:abstractNumId w:val="21"/>
-  </w:num>
   <w:num w:numId="5">
-    <w:abstractNumId w:val="31"/>
+    <w:abstractNumId w:val="36"/>
   </w:num>
   <w:num w:numId="6">
-    <w:abstractNumId w:val="7"/>
+    <w:abstractNumId w:val="10"/>
   </w:num>
   <w:num w:numId="7">
-    <w:abstractNumId w:val="3"/>
+    <w:abstractNumId w:val="4"/>
     <w:lvlOverride w:ilvl="0">
       <w:lvl w:ilvl="0">
         <w:start w:val="1"/>
@@ -13285,10 +14594,10 @@
     </w:lvlOverride>
   </w:num>
   <w:num w:numId="8">
-    <w:abstractNumId w:val="22"/>
+    <w:abstractNumId w:val="26"/>
   </w:num>
   <w:num w:numId="9">
-    <w:abstractNumId w:val="22"/>
+    <w:abstractNumId w:val="26"/>
     <w:lvlOverride w:ilvl="0">
       <w:startOverride w:val="1"/>
     </w:lvlOverride>
@@ -13318,10 +14627,10 @@
     </w:lvlOverride>
   </w:num>
   <w:num w:numId="10">
-    <w:abstractNumId w:val="20"/>
+    <w:abstractNumId w:val="23"/>
   </w:num>
   <w:num w:numId="11">
-    <w:abstractNumId w:val="18"/>
+    <w:abstractNumId w:val="21"/>
     <w:lvlOverride w:ilvl="0">
       <w:lvl w:ilvl="0">
         <w:start w:val="1"/>
@@ -13339,7 +14648,7 @@
     </w:lvlOverride>
   </w:num>
   <w:num w:numId="12">
-    <w:abstractNumId w:val="18"/>
+    <w:abstractNumId w:val="21"/>
     <w:lvlOverride w:ilvl="0">
       <w:startOverride w:val="1"/>
       <w:lvl w:ilvl="0">
@@ -13421,37 +14730,37 @@
     </w:lvlOverride>
   </w:num>
   <w:num w:numId="13">
+    <w:abstractNumId w:val="5"/>
+  </w:num>
+  <w:num w:numId="14">
+    <w:abstractNumId w:val="8"/>
+  </w:num>
+  <w:num w:numId="15">
+    <w:abstractNumId w:val="3"/>
+  </w:num>
+  <w:num w:numId="16">
     <w:abstractNumId w:val="4"/>
   </w:num>
-  <w:num w:numId="14">
-    <w:abstractNumId w:val="5"/>
-  </w:num>
-  <w:num w:numId="15">
-    <w:abstractNumId w:val="2"/>
-  </w:num>
-  <w:num w:numId="16">
-    <w:abstractNumId w:val="3"/>
-  </w:num>
   <w:num w:numId="17">
-    <w:abstractNumId w:val="18"/>
+    <w:abstractNumId w:val="21"/>
   </w:num>
   <w:num w:numId="18">
-    <w:abstractNumId w:val="32"/>
+    <w:abstractNumId w:val="37"/>
   </w:num>
   <w:num w:numId="19">
-    <w:abstractNumId w:val="14"/>
+    <w:abstractNumId w:val="17"/>
   </w:num>
   <w:num w:numId="20">
     <w:abstractNumId w:val="1"/>
   </w:num>
   <w:num w:numId="21">
-    <w:abstractNumId w:val="8"/>
+    <w:abstractNumId w:val="11"/>
   </w:num>
   <w:num w:numId="22">
-    <w:abstractNumId w:val="30"/>
+    <w:abstractNumId w:val="35"/>
   </w:num>
   <w:num w:numId="23">
-    <w:abstractNumId w:val="5"/>
+    <w:abstractNumId w:val="8"/>
     <w:lvlOverride w:ilvl="0">
       <w:startOverride w:val="1"/>
     </w:lvlOverride>
@@ -13484,46 +14793,91 @@
     <w:abstractNumId w:val="0"/>
   </w:num>
   <w:num w:numId="25">
+    <w:abstractNumId w:val="12"/>
+  </w:num>
+  <w:num w:numId="26">
+    <w:abstractNumId w:val="30"/>
+  </w:num>
+  <w:num w:numId="27">
+    <w:abstractNumId w:val="16"/>
+  </w:num>
+  <w:num w:numId="28">
+    <w:abstractNumId w:val="20"/>
+  </w:num>
+  <w:num w:numId="29">
+    <w:abstractNumId w:val="14"/>
+  </w:num>
+  <w:num w:numId="30">
+    <w:abstractNumId w:val="15"/>
+  </w:num>
+  <w:num w:numId="31">
+    <w:abstractNumId w:val="33"/>
+  </w:num>
+  <w:num w:numId="32">
+    <w:abstractNumId w:val="13"/>
+  </w:num>
+  <w:num w:numId="33">
     <w:abstractNumId w:val="9"/>
   </w:num>
-  <w:num w:numId="26">
+  <w:num w:numId="34">
+    <w:abstractNumId w:val="27"/>
+  </w:num>
+  <w:num w:numId="35">
+    <w:abstractNumId w:val="32"/>
+  </w:num>
+  <w:num w:numId="36">
+    <w:abstractNumId w:val="18"/>
+  </w:num>
+  <w:num w:numId="37">
+    <w:abstractNumId w:val="34"/>
+  </w:num>
+  <w:num w:numId="38">
+    <w:abstractNumId w:val="22"/>
+  </w:num>
+  <w:num w:numId="39">
+    <w:abstractNumId w:val="8"/>
+    <w:lvlOverride w:ilvl="0">
+      <w:startOverride w:val="1"/>
+    </w:lvlOverride>
+    <w:lvlOverride w:ilvl="1">
+      <w:startOverride w:val="1"/>
+    </w:lvlOverride>
+    <w:lvlOverride w:ilvl="2">
+      <w:startOverride w:val="1"/>
+    </w:lvlOverride>
+    <w:lvlOverride w:ilvl="3">
+      <w:startOverride w:val="1"/>
+    </w:lvlOverride>
+    <w:lvlOverride w:ilvl="4">
+      <w:startOverride w:val="1"/>
+    </w:lvlOverride>
+    <w:lvlOverride w:ilvl="5">
+      <w:startOverride w:val="1"/>
+    </w:lvlOverride>
+    <w:lvlOverride w:ilvl="6">
+      <w:startOverride w:val="1"/>
+    </w:lvlOverride>
+    <w:lvlOverride w:ilvl="7">
+      <w:startOverride w:val="1"/>
+    </w:lvlOverride>
+    <w:lvlOverride w:ilvl="8">
+      <w:startOverride w:val="1"/>
+    </w:lvlOverride>
+  </w:num>
+  <w:num w:numId="40">
     <w:abstractNumId w:val="25"/>
   </w:num>
-  <w:num w:numId="27">
-    <w:abstractNumId w:val="13"/>
-  </w:num>
-  <w:num w:numId="28">
-    <w:abstractNumId w:val="17"/>
-  </w:num>
-  <w:num w:numId="29">
-    <w:abstractNumId w:val="11"/>
-  </w:num>
-  <w:num w:numId="30">
-    <w:abstractNumId w:val="12"/>
-  </w:num>
-  <w:num w:numId="31">
-    <w:abstractNumId w:val="28"/>
-  </w:num>
-  <w:num w:numId="32">
-    <w:abstractNumId w:val="10"/>
-  </w:num>
-  <w:num w:numId="33">
-    <w:abstractNumId w:val="6"/>
-  </w:num>
-  <w:num w:numId="34">
-    <w:abstractNumId w:val="23"/>
-  </w:num>
-  <w:num w:numId="35">
-    <w:abstractNumId w:val="27"/>
-  </w:num>
-  <w:num w:numId="36">
-    <w:abstractNumId w:val="15"/>
-  </w:num>
-  <w:num w:numId="37">
+  <w:num w:numId="41">
     <w:abstractNumId w:val="29"/>
   </w:num>
-  <w:num w:numId="38">
-    <w:abstractNumId w:val="19"/>
+  <w:num w:numId="42">
+    <w:abstractNumId w:val="2"/>
+  </w:num>
+  <w:num w:numId="43">
+    <w:abstractNumId w:val="7"/>
+  </w:num>
+  <w:num w:numId="44">
+    <w:abstractNumId w:val="6"/>
   </w:num>
 </w:numbering>
 </file>
@@ -14615,6 +15969,42 @@
       <w:lang w:eastAsia="en-GB"/>
     </w:rPr>
   </w:style>
+  <w:style w:type="paragraph" w:styleId="Subtitle">
+    <w:name w:val="Subtitle"/>
+    <w:basedOn w:val="Normal"/>
+    <w:next w:val="Normal"/>
+    <w:link w:val="SubtitleChar"/>
+    <w:uiPriority w:val="11"/>
+    <w:qFormat/>
+    <w:rsid w:val="000F0538"/>
+    <w:pPr>
+      <w:numPr>
+        <w:ilvl w:val="1"/>
+      </w:numPr>
+    </w:pPr>
+    <w:rPr>
+      <w:rFonts w:ascii="Lucida Console" w:eastAsiaTheme="majorEastAsia" w:hAnsi="Lucida Console" w:cstheme="majorBidi"/>
+      <w:iCs/>
+      <w:color w:val="364558"/>
+      <w:spacing w:val="15"/>
+      <w:sz w:val="22"/>
+      <w:szCs w:val="24"/>
+    </w:rPr>
+  </w:style>
+  <w:style w:type="character" w:customStyle="1" w:styleId="SubtitleChar">
+    <w:name w:val="Subtitle Char"/>
+    <w:basedOn w:val="DefaultParagraphFont"/>
+    <w:link w:val="Subtitle"/>
+    <w:uiPriority w:val="11"/>
+    <w:rsid w:val="000F0538"/>
+    <w:rPr>
+      <w:rFonts w:ascii="Lucida Console" w:eastAsiaTheme="majorEastAsia" w:hAnsi="Lucida Console" w:cstheme="majorBidi"/>
+      <w:iCs/>
+      <w:color w:val="364558"/>
+      <w:spacing w:val="15"/>
+      <w:szCs w:val="24"/>
+    </w:rPr>
+  </w:style>
 </w:styles>
 </file>
 
@@ -15705,6 +17095,42 @@
       <w:lang w:eastAsia="en-GB"/>
     </w:rPr>
   </w:style>
+  <w:style w:type="paragraph" w:styleId="Subtitle">
+    <w:name w:val="Subtitle"/>
+    <w:basedOn w:val="Normal"/>
+    <w:next w:val="Normal"/>
+    <w:link w:val="SubtitleChar"/>
+    <w:uiPriority w:val="11"/>
+    <w:qFormat/>
+    <w:rsid w:val="000F0538"/>
+    <w:pPr>
+      <w:numPr>
+        <w:ilvl w:val="1"/>
+      </w:numPr>
+    </w:pPr>
+    <w:rPr>
+      <w:rFonts w:ascii="Lucida Console" w:eastAsiaTheme="majorEastAsia" w:hAnsi="Lucida Console" w:cstheme="majorBidi"/>
+      <w:iCs/>
+      <w:color w:val="364558"/>
+      <w:spacing w:val="15"/>
+      <w:sz w:val="22"/>
+      <w:szCs w:val="24"/>
+    </w:rPr>
+  </w:style>
+  <w:style w:type="character" w:customStyle="1" w:styleId="SubtitleChar">
+    <w:name w:val="Subtitle Char"/>
+    <w:basedOn w:val="DefaultParagraphFont"/>
+    <w:link w:val="Subtitle"/>
+    <w:uiPriority w:val="11"/>
+    <w:rsid w:val="000F0538"/>
+    <w:rPr>
+      <w:rFonts w:ascii="Lucida Console" w:eastAsiaTheme="majorEastAsia" w:hAnsi="Lucida Console" w:cstheme="majorBidi"/>
+      <w:iCs/>
+      <w:color w:val="364558"/>
+      <w:spacing w:val="15"/>
+      <w:szCs w:val="24"/>
+    </w:rPr>
+  </w:style>
 </w:styles>
 </file>
 
@@ -15998,7 +17424,7 @@
 </file>
 
 <file path=customXml/itemProps1.xml><?xml version="1.0" encoding="utf-8"?>
-<ds:datastoreItem xmlns:ds="http://schemas.openxmlformats.org/officeDocument/2006/customXml" ds:itemID="{C85E23D0-DAB2-49B8-B537-11DEE69C544B}">
+<ds:datastoreItem xmlns:ds="http://schemas.openxmlformats.org/officeDocument/2006/customXml" ds:itemID="{B841B8C2-5C7E-4A44-B2CE-8188CD7E1B2D}">
   <ds:schemaRefs>
     <ds:schemaRef ds:uri="http://schemas.openxmlformats.org/officeDocument/2006/bibliography"/>
   </ds:schemaRefs>

</xml_diff>